<commit_message>
Megan's objective 2 work and my EDA changes
</commit_message>
<xml_diff>
--- a/docs/MF_MB_NN_Project1.docx
+++ b/docs/MF_MB_NN_Project1.docx
@@ -33,31 +33,7 @@
         <w:pStyle w:val="FirstParagraph"/>
       </w:pPr>
       <w:r>
-        <w:t xml:space="preserve">Using the World Health Organization (WHO) data compiled by Kumar </w:t>
-      </w:r>
-      <w:proofErr w:type="spellStart"/>
-      <w:r>
-        <w:t>Rajarshi</w:t>
-      </w:r>
-      <w:proofErr w:type="spellEnd"/>
-      <w:r>
-        <w:t xml:space="preserve">, </w:t>
-      </w:r>
-      <w:proofErr w:type="spellStart"/>
-      <w:r>
-        <w:t>Deeksha</w:t>
-      </w:r>
-      <w:proofErr w:type="spellEnd"/>
-      <w:r>
-        <w:t xml:space="preserve"> Russell, and </w:t>
-      </w:r>
-      <w:proofErr w:type="spellStart"/>
-      <w:r>
-        <w:t>Duan</w:t>
-      </w:r>
-      <w:proofErr w:type="spellEnd"/>
-      <w:r>
-        <w:t xml:space="preserve"> Wang, we developed three different models: </w:t>
+        <w:t xml:space="preserve">Using the World Health Organization (WHO) data compiled by Kumar Rajarshi, Deeksha Russell, and Duan Wang, we developed three different models: </w:t>
       </w:r>
     </w:p>
     <w:p>
@@ -136,13 +112,22 @@
         </w:rPr>
       </w:pPr>
       <w:r>
-        <w:t>Looking at the data, there are 2,938 observations and 22 variables that cover various social, economic, and health-related factors.</w:t>
+        <w:t>Looking at the data, there are 2,938 observations and 22 variables that cover four broad factors: immunization-related, mortality, economic, and social.  various social, economic, and health-related factors.</w:t>
       </w:r>
       <w:r>
         <w:rPr>
           <w:color w:val="FF0000"/>
         </w:rPr>
-        <w:t xml:space="preserve"> Add more detail about the variables within the data.</w:t>
+        <w:t xml:space="preserve"> </w:t>
+      </w:r>
+      <w:r>
+        <w:t>Each record in the data contains measurements for a single year within the country being measured</w:t>
+      </w:r>
+      <w:r>
+        <w:rPr>
+          <w:color w:val="FF0000"/>
+        </w:rPr>
+        <w:t xml:space="preserve">. </w:t>
       </w:r>
     </w:p>
     <w:p>
@@ -166,7 +151,7 @@
         <w:pStyle w:val="FirstParagraph"/>
       </w:pPr>
       <w:r>
-        <w:t>We’ll start by taking a closer look at life expectancy.</w:t>
+        <w:t>We began by plotting life expectancy into a histogram as well as a Q-Q plot.</w:t>
       </w:r>
     </w:p>
     <w:p>
@@ -174,8 +159,11 @@
         <w:pStyle w:val="Heading1"/>
       </w:pPr>
       <w:r>
+        <w:rPr>
+          <w:noProof/>
+        </w:rPr>
         <w:drawing>
-          <wp:inline distT="0" distB="0" distL="0" distR="0" wp14:anchorId="75592C61" wp14:editId="74663DBA">
+          <wp:inline distT="0" distB="0" distL="0" distR="0" wp14:anchorId="706AF9B4" wp14:editId="52FA69CC">
             <wp:extent cx="2672028" cy="1734820"/>
             <wp:effectExtent l="0" t="0" r="0" b="0"/>
             <wp:docPr id="1" name="Picture 1"/>
@@ -211,8 +199,11 @@
         </w:drawing>
       </w:r>
       <w:r>
+        <w:rPr>
+          <w:noProof/>
+        </w:rPr>
         <w:drawing>
-          <wp:inline distT="0" distB="0" distL="0" distR="0" wp14:anchorId="701803E0" wp14:editId="79FE4395">
+          <wp:inline distT="0" distB="0" distL="0" distR="0" wp14:anchorId="6BB9973D" wp14:editId="49EC0116">
             <wp:extent cx="2667701" cy="1737995"/>
             <wp:effectExtent l="0" t="0" r="0" b="0"/>
             <wp:docPr id="3" name="Picture 3"/>
@@ -261,10 +252,25 @@
         <w:pStyle w:val="BodyText"/>
       </w:pPr>
       <w:r>
-        <w:t>As we might expect, life expectancy tends to skew towards the older side. The Q-Q plot shows some slight deviations from normality towards the edges, but after trying various transformations</w:t>
-      </w:r>
-      <w:r>
-        <w:t>, the deviations from normality that are evident in the distribution did not seem severe enough to warrant a transformation.</w:t>
+        <w:t xml:space="preserve">As </w:t>
+      </w:r>
+      <w:r>
+        <w:t>we would hope</w:t>
+      </w:r>
+      <w:r>
+        <w:t>, life expectancy tends to skew towards the older side. The Q-Q plot shows some slight deviations from normality towards the edges, but after trying various transformations, the deviations from normality that are evident in the distribution did not seem severe enough to warrant a transformation</w:t>
+      </w:r>
+      <w:r>
+        <w:rPr>
+          <w:color w:val="FF0000"/>
+        </w:rPr>
+        <w:t xml:space="preserve"> </w:t>
+      </w:r>
+      <w:r>
+        <w:t>and we proceeded using the original data</w:t>
+      </w:r>
+      <w:r>
+        <w:t>.</w:t>
       </w:r>
     </w:p>
     <w:p>
@@ -272,17 +278,32 @@
         <w:pStyle w:val="FirstParagraph"/>
       </w:pPr>
       <w:r>
-        <w:t xml:space="preserve">Next, we began looking at correlation to narrow down our variable list before examining specific relationships. Based </w:t>
-      </w:r>
-      <w:r>
-        <w:t>on a cut-off of &gt; 0.9 for correlation,</w:t>
-      </w:r>
-      <w:r>
-        <w:t xml:space="preserve"> we removed the variable in </w:t>
-      </w:r>
-      <w:r>
         <w:lastRenderedPageBreak/>
-        <w:t xml:space="preserve">each correlation pair that had the higher number of </w:t>
+        <w:t>Next, we began looking at correlation to narrow down our variable list before examining specific relationships (</w:t>
+      </w:r>
+      <w:r>
+        <w:fldChar w:fldCharType="begin"/>
+      </w:r>
+      <w:r>
+        <w:instrText xml:space="preserve"> REF _Ref52632084 \h </w:instrText>
+      </w:r>
+      <w:r>
+        <w:fldChar w:fldCharType="separate"/>
+      </w:r>
+      <w:r>
+        <w:t xml:space="preserve">Figure </w:t>
+      </w:r>
+      <w:r>
+        <w:rPr>
+          <w:noProof/>
+        </w:rPr>
+        <w:t>1</w:t>
+      </w:r>
+      <w:r>
+        <w:fldChar w:fldCharType="end"/>
+      </w:r>
+      <w:r>
+        <w:t xml:space="preserve">). Based on a cut-off of &gt; 0.9 for correlation, we removed the variable in each correlation pair that had the higher number of </w:t>
       </w:r>
       <w:r>
         <w:rPr>
@@ -291,22 +312,31 @@
         <w:t>NA</w:t>
       </w:r>
       <w:r>
-        <w:t xml:space="preserve"> values</w:t>
-      </w:r>
-      <w:r>
-        <w:t xml:space="preserve"> (see figure x). </w:t>
-      </w:r>
-      <w:r>
-        <w:t>W</w:t>
-      </w:r>
-      <w:r>
-        <w:t>e</w:t>
-      </w:r>
-      <w:r>
-        <w:t xml:space="preserve"> then proceeded to</w:t>
-      </w:r>
-      <w:r>
-        <w:t xml:space="preserve"> look at what happens when we also remove </w:t>
+        <w:t xml:space="preserve"> values (</w:t>
+      </w:r>
+      <w:r>
+        <w:fldChar w:fldCharType="begin"/>
+      </w:r>
+      <w:r>
+        <w:instrText xml:space="preserve"> REF _Ref52632095 \h </w:instrText>
+      </w:r>
+      <w:r>
+        <w:fldChar w:fldCharType="separate"/>
+      </w:r>
+      <w:r>
+        <w:t xml:space="preserve">Figure </w:t>
+      </w:r>
+      <w:r>
+        <w:rPr>
+          <w:noProof/>
+        </w:rPr>
+        <w:t>2</w:t>
+      </w:r>
+      <w:r>
+        <w:fldChar w:fldCharType="end"/>
+      </w:r>
+      <w:r>
+        <w:t xml:space="preserve">). We then proceeded to look at what happens when we also remove </w:t>
       </w:r>
       <w:r>
         <w:rPr>
@@ -317,16 +347,74 @@
       <w:r>
         <w:t xml:space="preserve">, since it has minimal correlation to </w:t>
       </w:r>
-      <w:proofErr w:type="spellStart"/>
       <w:r>
         <w:rPr>
           <w:rStyle w:val="VerbatimChar"/>
         </w:rPr>
         <w:t>life_expectancy</w:t>
       </w:r>
-      <w:proofErr w:type="spellEnd"/>
-      <w:r>
-        <w:t>. In the end, we ultimately removed x due to no correlation to the response variable, and x, y, z due to collinearity.</w:t>
+      <w:r>
+        <w:t xml:space="preserve"> (</w:t>
+      </w:r>
+      <w:r>
+        <w:fldChar w:fldCharType="begin"/>
+      </w:r>
+      <w:r>
+        <w:instrText xml:space="preserve"> REF _Ref52632126 \h </w:instrText>
+      </w:r>
+      <w:r>
+        <w:fldChar w:fldCharType="separate"/>
+      </w:r>
+      <w:r>
+        <w:t xml:space="preserve">Figure </w:t>
+      </w:r>
+      <w:r>
+        <w:rPr>
+          <w:noProof/>
+        </w:rPr>
+        <w:t>3</w:t>
+      </w:r>
+      <w:r>
+        <w:fldChar w:fldCharType="end"/>
+      </w:r>
+      <w:r>
+        <w:t xml:space="preserve">). In the end, we made the decision to remove </w:t>
+      </w:r>
+      <w:r>
+        <w:rPr>
+          <w:rStyle w:val="VerbatimChar"/>
+        </w:rPr>
+        <w:t>under_five_deaths</w:t>
+      </w:r>
+      <w:r>
+        <w:t xml:space="preserve">, </w:t>
+      </w:r>
+      <w:r>
+        <w:rPr>
+          <w:rStyle w:val="VerbatimChar"/>
+        </w:rPr>
+        <w:t>gdp</w:t>
+      </w:r>
+      <w:r>
+        <w:t xml:space="preserve">, </w:t>
+      </w:r>
+      <w:r>
+        <w:rPr>
+          <w:rStyle w:val="VerbatimChar"/>
+        </w:rPr>
+        <w:t>thinness_1_19_years</w:t>
+      </w:r>
+      <w:r>
+        <w:t xml:space="preserve">, and </w:t>
+      </w:r>
+      <w:r>
+        <w:rPr>
+          <w:rStyle w:val="VerbatimChar"/>
+        </w:rPr>
+        <w:t>population</w:t>
+      </w:r>
+      <w:r>
+        <w:t xml:space="preserve"> due to lack of correlation to the response variable or collinearity.</w:t>
       </w:r>
     </w:p>
     <w:p>
@@ -334,137 +422,349 @@
         <w:pStyle w:val="FirstParagraph"/>
       </w:pPr>
       <w:r>
-        <w:t>Our next task was to address the missing values in the data set (Figure @ref(</w:t>
-      </w:r>
-      <w:proofErr w:type="gramStart"/>
-      <w:r>
-        <w:t>fig:missing</w:t>
-      </w:r>
-      <w:proofErr w:type="gramEnd"/>
-      <w:r>
-        <w:t xml:space="preserve">-1)). We dropped all rows where life expectancy is </w:t>
+        <w:t>Our next task was to address the missing values in the data set (</w:t>
+      </w:r>
+      <w:r>
+        <w:fldChar w:fldCharType="begin"/>
+      </w:r>
+      <w:r>
+        <w:instrText xml:space="preserve"> REF _Ref52632509 \h </w:instrText>
+      </w:r>
+      <w:r>
+        <w:fldChar w:fldCharType="separate"/>
+      </w:r>
+      <w:r>
+        <w:t xml:space="preserve">Figure </w:t>
+      </w:r>
+      <w:r>
+        <w:rPr>
+          <w:noProof/>
+        </w:rPr>
+        <w:t>4</w:t>
+      </w:r>
+      <w:r>
+        <w:fldChar w:fldCharType="end"/>
+      </w:r>
+      <w:r>
+        <w:t>). We then limited the scope of our analysis to not include those countries where life expectancy was missing (</w:t>
+      </w:r>
+      <w:r>
+        <w:fldChar w:fldCharType="begin"/>
+      </w:r>
+      <w:r>
+        <w:instrText xml:space="preserve"> REF _Ref52632595 \h </w:instrText>
+      </w:r>
+      <w:r>
+        <w:fldChar w:fldCharType="separate"/>
+      </w:r>
+      <w:r>
+        <w:t xml:space="preserve">Figure </w:t>
+      </w:r>
+      <w:r>
+        <w:rPr>
+          <w:noProof/>
+        </w:rPr>
+        <w:t>5</w:t>
+      </w:r>
+      <w:r>
+        <w:fldChar w:fldCharType="end"/>
+      </w:r>
+      <w:r>
+        <w:t>). In doing that, we excluded the following countries from our scope: Cook Islands, Dominica, Marshall Islands, Monaco, Nauru, Niue, Palau, Saint Kitts and Nevis, San Marino, and Tuvalu.</w:t>
+      </w:r>
+    </w:p>
+    <w:p>
+      <w:pPr>
+        <w:pStyle w:val="BodyText"/>
+      </w:pPr>
+      <w:r>
+        <w:t>Hepatitis B was now our variable with the most missing values. In looking at the relationship between Hepatitis B and Life Expectancy (</w:t>
+      </w:r>
+      <w:r>
+        <w:fldChar w:fldCharType="begin"/>
+      </w:r>
+      <w:r>
+        <w:instrText xml:space="preserve"> REF _Ref52633736 \h </w:instrText>
+      </w:r>
+      <w:r>
+        <w:fldChar w:fldCharType="separate"/>
+      </w:r>
+      <w:r>
+        <w:t xml:space="preserve">Figure </w:t>
+      </w:r>
+      <w:r>
+        <w:rPr>
+          <w:noProof/>
+        </w:rPr>
+        <w:t>6</w:t>
+      </w:r>
+      <w:r>
+        <w:fldChar w:fldCharType="end"/>
+      </w:r>
+      <w:r>
+        <w:t>), our options with regards to the missing values were to drop them, impute them, or fill them in with 0’s. We chose different approaches based on each model.</w:t>
+      </w:r>
+    </w:p>
+    <w:p>
+      <w:pPr>
+        <w:pStyle w:val="Heading3"/>
+      </w:pPr>
+      <w:r>
+        <w:t>Interpretable Model</w:t>
+      </w:r>
+    </w:p>
+    <w:p>
+      <w:pPr>
+        <w:pStyle w:val="BodyText"/>
+      </w:pPr>
+      <w:r>
+        <w:t xml:space="preserve">For our interpretable model, we made the decision to drop the </w:t>
       </w:r>
       <w:r>
         <w:rPr>
           <w:rStyle w:val="VerbatimChar"/>
         </w:rPr>
+        <w:t>hepatitis_b</w:t>
+      </w:r>
+      <w:r>
+        <w:t xml:space="preserve"> variable along with the remainder of the </w:t>
+      </w:r>
+      <w:r>
+        <w:rPr>
+          <w:rStyle w:val="VerbatimChar"/>
+        </w:rPr>
         <w:t>NA</w:t>
       </w:r>
       <w:r>
-        <w:t xml:space="preserve">, and limited the scope of our analysis to not include </w:t>
-      </w:r>
-      <w:r>
-        <w:t>those</w:t>
-      </w:r>
-      <w:r>
-        <w:t xml:space="preserve"> countries (Figure @ref(</w:t>
-      </w:r>
-      <w:proofErr w:type="gramStart"/>
-      <w:r>
-        <w:t>fig:missing</w:t>
-      </w:r>
-      <w:proofErr w:type="gramEnd"/>
-      <w:r>
-        <w:t>-2)).</w:t>
-      </w:r>
-      <w:r>
-        <w:t xml:space="preserve"> </w:t>
-      </w:r>
-      <w:r>
-        <w:t>We have now excluded these countries from our scope: Cook Islands, Dominica, Marshall Islands, Monaco, Nauru, Niue, Palau, Saint Kitts and Nevis, San Marino, and Tuvalu.</w:t>
-      </w:r>
-    </w:p>
-    <w:p>
-      <w:pPr>
-        <w:pStyle w:val="BodyText"/>
-      </w:pPr>
-      <w:r>
-        <w:t xml:space="preserve">Hepatitis B is now our variable with the most </w:t>
-      </w:r>
-      <w:r>
-        <w:rPr>
-          <w:rStyle w:val="VerbatimChar"/>
-        </w:rPr>
-        <w:t>NA</w:t>
-      </w:r>
-      <w:r>
-        <w:t xml:space="preserve">’s at 553. Let’s see if there is either a year or a country that has the majority of the </w:t>
-      </w:r>
-      <w:r>
-        <w:rPr>
-          <w:rStyle w:val="VerbatimChar"/>
-        </w:rPr>
-        <w:t>NA</w:t>
-      </w:r>
-      <w:r>
-        <w:t>’s.</w:t>
-      </w:r>
-    </w:p>
-    <w:p>
-      <w:pPr>
-        <w:pStyle w:val="FirstParagraph"/>
-      </w:pPr>
-      <w:r>
-        <w:t>In looking at the relationship between Hepatitis B and Life Expectancy (Figure @ref(</w:t>
-      </w:r>
-      <w:proofErr w:type="spellStart"/>
-      <w:proofErr w:type="gramStart"/>
-      <w:r>
-        <w:t>fig:hep</w:t>
-      </w:r>
-      <w:proofErr w:type="gramEnd"/>
-      <w:r>
-        <w:t>-life</w:t>
-      </w:r>
-      <w:proofErr w:type="spellEnd"/>
-      <w:r>
-        <w:t xml:space="preserve">)), our options are to either drop all of the </w:t>
-      </w:r>
-      <w:r>
-        <w:rPr>
-          <w:rStyle w:val="VerbatimChar"/>
-        </w:rPr>
-        <w:t>NA</w:t>
-      </w:r>
-      <w:r>
-        <w:t xml:space="preserve">’s, impute the values, or fill with </w:t>
-      </w:r>
-      <w:r>
-        <w:rPr>
-          <w:rStyle w:val="VerbatimChar"/>
-        </w:rPr>
-        <w:t>0</w:t>
-      </w:r>
-      <w:r>
-        <w:t xml:space="preserve">’s. For our interpretable model, we made the decision to drop the </w:t>
-      </w:r>
-      <w:proofErr w:type="spellStart"/>
-      <w:r>
-        <w:rPr>
-          <w:rStyle w:val="VerbatimChar"/>
-        </w:rPr>
-        <w:t>hepatitis_b</w:t>
-      </w:r>
-      <w:proofErr w:type="spellEnd"/>
-      <w:r>
-        <w:t xml:space="preserve"> variable along with the remainder of the </w:t>
-      </w:r>
-      <w:r>
-        <w:rPr>
-          <w:rStyle w:val="VerbatimChar"/>
-        </w:rPr>
-        <w:t>NA</w:t>
-      </w:r>
-      <w:r>
-        <w:t>’s and we will revisit them for our predictive model (Figure @ref(</w:t>
-      </w:r>
-      <w:proofErr w:type="gramStart"/>
-      <w:r>
-        <w:t>fig:missing</w:t>
-      </w:r>
-      <w:proofErr w:type="gramEnd"/>
-      <w:r>
-        <w:t>-3)).</w:t>
+        <w:t>’s (</w:t>
+      </w:r>
+      <w:r>
+        <w:fldChar w:fldCharType="begin"/>
+      </w:r>
+      <w:r>
+        <w:instrText xml:space="preserve"> REF _Ref52634272 \h </w:instrText>
+      </w:r>
+      <w:r>
+        <w:fldChar w:fldCharType="separate"/>
+      </w:r>
+      <w:r>
+        <w:t xml:space="preserve">Figure </w:t>
+      </w:r>
+      <w:r>
+        <w:rPr>
+          <w:noProof/>
+        </w:rPr>
+        <w:t>7</w:t>
+      </w:r>
+      <w:r>
+        <w:fldChar w:fldCharType="end"/>
+      </w:r>
+      <w:r>
+        <w:t xml:space="preserve">). As a result of our feature engineering, we were left with only 2 records for 2015. After </w:t>
+      </w:r>
+      <w:r>
+        <w:t>several</w:t>
+      </w:r>
+      <w:r>
+        <w:t xml:space="preserve"> looks at the data, we decided to only use the observations from the most recent four years (2011-2014).</w:t>
+      </w:r>
+    </w:p>
+    <w:p>
+      <w:pPr>
+        <w:pStyle w:val="Heading3"/>
+      </w:pPr>
+      <w:r>
+        <w:t>Linear Prediction Model</w:t>
+      </w:r>
+    </w:p>
+    <w:p>
+      <w:r>
+        <w:t>Knowing that we cannot have missing values for Ridge Regression or LASSO models, we examined the relationship of each variable that had more than 100 missing values to see which appeared to be significant.</w:t>
+      </w:r>
+    </w:p>
+    <w:p>
+      <w:pPr>
+        <w:pStyle w:val="ListParagraph"/>
+        <w:numPr>
+          <w:ilvl w:val="0"/>
+          <w:numId w:val="6"/>
+        </w:numPr>
+      </w:pPr>
+      <w:r>
+        <w:t>Hepatitis B (</w:t>
+      </w:r>
+      <w:r>
+        <w:fldChar w:fldCharType="begin"/>
+      </w:r>
+      <w:r>
+        <w:instrText xml:space="preserve"> REF _Ref52636056 \h </w:instrText>
+      </w:r>
+      <w:r>
+        <w:fldChar w:fldCharType="separate"/>
+      </w:r>
+      <w:r>
+        <w:t xml:space="preserve">Figure </w:t>
+      </w:r>
+      <w:r>
+        <w:rPr>
+          <w:noProof/>
+        </w:rPr>
+        <w:t>8</w:t>
+      </w:r>
+      <w:r>
+        <w:fldChar w:fldCharType="end"/>
+      </w:r>
+      <w:r>
+        <w:t>)</w:t>
+      </w:r>
+    </w:p>
+    <w:p>
+      <w:pPr>
+        <w:pStyle w:val="ListParagraph"/>
+        <w:numPr>
+          <w:ilvl w:val="0"/>
+          <w:numId w:val="6"/>
+        </w:numPr>
+      </w:pPr>
+      <w:r>
+        <w:t>Total Expenditure (</w:t>
+      </w:r>
+      <w:r>
+        <w:fldChar w:fldCharType="begin"/>
+      </w:r>
+      <w:r>
+        <w:instrText xml:space="preserve"> REF _Ref52636064 \h </w:instrText>
+      </w:r>
+      <w:r>
+        <w:fldChar w:fldCharType="separate"/>
+      </w:r>
+      <w:r>
+        <w:t xml:space="preserve">Figure </w:t>
+      </w:r>
+      <w:r>
+        <w:rPr>
+          <w:noProof/>
+        </w:rPr>
+        <w:t>9</w:t>
+      </w:r>
+      <w:r>
+        <w:fldChar w:fldCharType="end"/>
+      </w:r>
+      <w:r>
+        <w:t>)</w:t>
+      </w:r>
+    </w:p>
+    <w:p>
+      <w:pPr>
+        <w:pStyle w:val="ListParagraph"/>
+        <w:numPr>
+          <w:ilvl w:val="0"/>
+          <w:numId w:val="6"/>
+        </w:numPr>
+      </w:pPr>
+      <w:r>
+        <w:t>Alcohol (</w:t>
+      </w:r>
+      <w:r>
+        <w:fldChar w:fldCharType="begin"/>
+      </w:r>
+      <w:r>
+        <w:instrText xml:space="preserve"> REF _Ref52636101 \h </w:instrText>
+      </w:r>
+      <w:r>
+        <w:fldChar w:fldCharType="separate"/>
+      </w:r>
+      <w:r>
+        <w:t xml:space="preserve">Figure </w:t>
+      </w:r>
+      <w:r>
+        <w:rPr>
+          <w:noProof/>
+        </w:rPr>
+        <w:t>10</w:t>
+      </w:r>
+      <w:r>
+        <w:fldChar w:fldCharType="end"/>
+      </w:r>
+      <w:r>
+        <w:t>)</w:t>
+      </w:r>
+    </w:p>
+    <w:p>
+      <w:pPr>
+        <w:pStyle w:val="ListParagraph"/>
+        <w:numPr>
+          <w:ilvl w:val="0"/>
+          <w:numId w:val="6"/>
+        </w:numPr>
+      </w:pPr>
+      <w:r>
+        <w:t>Income Composition of Resources (</w:t>
+      </w:r>
+      <w:r>
+        <w:fldChar w:fldCharType="begin"/>
+      </w:r>
+      <w:r>
+        <w:instrText xml:space="preserve"> REF _Ref52636095 \h </w:instrText>
+      </w:r>
+      <w:r>
+        <w:fldChar w:fldCharType="separate"/>
+      </w:r>
+      <w:r>
+        <w:t xml:space="preserve">Figure </w:t>
+      </w:r>
+      <w:r>
+        <w:rPr>
+          <w:noProof/>
+        </w:rPr>
+        <w:t>11</w:t>
+      </w:r>
+      <w:r>
+        <w:fldChar w:fldCharType="end"/>
+      </w:r>
+      <w:r>
+        <w:t>)</w:t>
+      </w:r>
+    </w:p>
+    <w:p>
+      <w:pPr>
+        <w:pStyle w:val="ListParagraph"/>
+        <w:numPr>
+          <w:ilvl w:val="0"/>
+          <w:numId w:val="6"/>
+        </w:numPr>
+      </w:pPr>
+      <w:r>
+        <w:t>Schooling (</w:t>
+      </w:r>
+      <w:r>
+        <w:fldChar w:fldCharType="begin"/>
+      </w:r>
+      <w:r>
+        <w:instrText xml:space="preserve"> REF _Ref52636075 \h </w:instrText>
+      </w:r>
+      <w:r>
+        <w:fldChar w:fldCharType="separate"/>
+      </w:r>
+      <w:r>
+        <w:t xml:space="preserve">Figure </w:t>
+      </w:r>
+      <w:r>
+        <w:rPr>
+          <w:noProof/>
+        </w:rPr>
+        <w:t>12</w:t>
+      </w:r>
+      <w:r>
+        <w:fldChar w:fldCharType="end"/>
+      </w:r>
+      <w:r>
+        <w:t>)</w:t>
+      </w:r>
+    </w:p>
+    <w:p>
+      <w:r>
+        <w:t xml:space="preserve">After reviewing the plots, we made the decision to remove Hepatitis B, total expenditure, and alcohol since the trend for those three variables was relatively flat. We then removed the remainder of the missing values from the data set before proceeding to modeling. </w:t>
       </w:r>
     </w:p>
     <w:p>
@@ -493,60 +793,6 @@
     </w:p>
     <w:p>
       <w:pPr>
-        <w:ind w:firstLine="720"/>
-        <w:rPr>
-          <w:rFonts w:cstheme="minorHAnsi"/>
-        </w:rPr>
-      </w:pPr>
-    </w:p>
-    <w:p>
-      <w:pPr>
-        <w:pStyle w:val="Heading2"/>
-      </w:pPr>
-      <w:r>
-        <w:t>Additional Data Filtering</w:t>
-      </w:r>
-    </w:p>
-    <w:p>
-      <w:pPr>
-        <w:pStyle w:val="FirstParagraph"/>
-      </w:pPr>
-      <w:r>
-        <w:t xml:space="preserve">Now that we’ve </w:t>
-      </w:r>
-      <w:proofErr w:type="spellStart"/>
-      <w:r>
-        <w:t>subsetted</w:t>
-      </w:r>
-      <w:proofErr w:type="spellEnd"/>
-      <w:r>
-        <w:t xml:space="preserve"> our variables and dealt with </w:t>
-      </w:r>
-      <w:r>
-        <w:rPr>
-          <w:rStyle w:val="VerbatimChar"/>
-        </w:rPr>
-        <w:t>NA</w:t>
-      </w:r>
-      <w:r>
-        <w:t xml:space="preserve">’s, we noticed that our feature engineering dropped almost </w:t>
-      </w:r>
-      <w:r>
-        <w:t>all</w:t>
-      </w:r>
-      <w:r>
-        <w:t xml:space="preserve"> the records from 2015. After </w:t>
-      </w:r>
-      <w:r>
-        <w:t>several</w:t>
-      </w:r>
-      <w:r>
-        <w:t xml:space="preserve"> looks at the data, we decided to only use the most recent “good” sample size (2011-2014).</w:t>
-      </w:r>
-    </w:p>
-    <w:p>
-      <w:pPr>
-        <w:ind w:firstLine="720"/>
         <w:rPr>
           <w:rFonts w:cstheme="minorHAnsi"/>
         </w:rPr>
@@ -707,7 +953,6 @@
         <w:pStyle w:val="BodyText"/>
       </w:pPr>
       <w:r>
-        <w:lastRenderedPageBreak/>
         <w:t>We are 95% confident that the model’s intercept is between (45.41, 48.689) and the true regression coefficient’s for the predicted variables are: adult mortality (-0.016, -0.01), total expenditure (0.183, 0.359), HIV/AIDS (-1.062, -0.772), and income composition of resources (34.999, 38.894).</w:t>
       </w:r>
     </w:p>
@@ -744,8 +989,42 @@
         <w:pStyle w:val="Heading2"/>
       </w:pPr>
       <w:r>
+        <w:t>Strategy</w:t>
+      </w:r>
+    </w:p>
+    <w:p>
+      <w:pPr>
+        <w:ind w:firstLine="720"/>
+      </w:pPr>
+      <w:r>
+        <w:t>Once we had developed a linear regression model, we then looked at developing a non-parametric model for predicting the life expectancy. Although our ASE and adjusted R</w:t>
+      </w:r>
+      <w:r>
+        <w:t>-</w:t>
+      </w:r>
+      <w:r>
+        <w:t>squared metrics were very good for the linear regression models, there could be some question about the normality of our residuals, independence of the errors, and equal variance. By using a non-parametric model, it is no longer required that we meet those assumptions and we can proceed with as many variables as we think would be useful in our model.</w:t>
+      </w:r>
+    </w:p>
+    <w:p>
+      <w:r>
         <w:tab/>
-        <w:t>Strategy</w:t>
+        <w:t>As discussed in our EDA section, we used the imputed data set to run our non-parametric models, which already removed highly correlated variables and ones we suspected were not related to our response variable. For the KNN model, we used the caret package to iterate through several different K values to find the optimal K value using all of the variables we had left</w:t>
+      </w:r>
+      <w:r>
+        <w:t>. We also ran a KNN model</w:t>
+      </w:r>
+      <w:r>
+        <w:t xml:space="preserve"> using the four variables we determined were significant from our interpretable model</w:t>
+      </w:r>
+      <w:r>
+        <w:t xml:space="preserve"> for comparison</w:t>
+      </w:r>
+      <w:r>
+        <w:t xml:space="preserve">. We proceeded to do the same with a random forest model </w:t>
+      </w:r>
+      <w:r>
+        <w:t>and our results will be discussed in the Metrics section below.</w:t>
       </w:r>
     </w:p>
     <w:p/>
@@ -754,23 +1033,857 @@
         <w:pStyle w:val="Heading2"/>
       </w:pPr>
       <w:r>
+        <w:t>Data Sets</w:t>
+      </w:r>
+    </w:p>
+    <w:p>
+      <w:r>
         <w:tab/>
+        <w:t xml:space="preserve">There are limits to the levels of a factor that can be used in a KNN or tree model. For this reason, country was removed from the data sets used in our non-parametric models. Additionally, the model performance was tested on both an imputed data set and a data set with the </w:t>
+      </w:r>
+      <w:r>
+        <w:rPr>
+          <w:rStyle w:val="VerbatimChar"/>
+        </w:rPr>
+        <w:t>NA</w:t>
+      </w:r>
+      <w:r>
+        <w:t xml:space="preserve"> values</w:t>
+      </w:r>
+      <w:r>
+        <w:t xml:space="preserve"> were</w:t>
+      </w:r>
+      <w:r>
+        <w:t xml:space="preserve"> removed instead</w:t>
+      </w:r>
+      <w:r>
+        <w:t xml:space="preserve"> of imputed.</w:t>
+      </w:r>
+    </w:p>
+    <w:p/>
+    <w:p>
+      <w:pPr>
+        <w:pStyle w:val="Heading2"/>
+      </w:pPr>
+      <w:r>
         <w:t>Metrics</w:t>
       </w:r>
     </w:p>
+    <w:tbl>
+      <w:tblPr>
+        <w:tblStyle w:val="GridTable4-Accent1"/>
+        <w:tblW w:w="0" w:type="auto"/>
+        <w:tblInd w:w="-185" w:type="dxa"/>
+        <w:tblLook w:val="04A0" w:firstRow="1" w:lastRow="0" w:firstColumn="1" w:lastColumn="0" w:noHBand="0" w:noVBand="1"/>
+      </w:tblPr>
+      <w:tblGrid>
+        <w:gridCol w:w="1819"/>
+        <w:gridCol w:w="1176"/>
+        <w:gridCol w:w="1427"/>
+        <w:gridCol w:w="70"/>
+        <w:gridCol w:w="1249"/>
+        <w:gridCol w:w="1319"/>
+        <w:gridCol w:w="1319"/>
+        <w:gridCol w:w="1156"/>
+      </w:tblGrid>
+      <w:tr>
+        <w:trPr>
+          <w:cnfStyle w:val="100000000000" w:firstRow="1" w:lastRow="0" w:firstColumn="0" w:lastColumn="0" w:oddVBand="0" w:evenVBand="0" w:oddHBand="0" w:evenHBand="0" w:firstRowFirstColumn="0" w:firstRowLastColumn="0" w:lastRowFirstColumn="0" w:lastRowLastColumn="0"/>
+        </w:trPr>
+        <w:tc>
+          <w:tcPr>
+            <w:cnfStyle w:val="001000000000" w:firstRow="0" w:lastRow="0" w:firstColumn="1" w:lastColumn="0" w:oddVBand="0" w:evenVBand="0" w:oddHBand="0" w:evenHBand="0" w:firstRowFirstColumn="0" w:firstRowLastColumn="0" w:lastRowFirstColumn="0" w:lastRowLastColumn="0"/>
+            <w:tcW w:w="1819" w:type="dxa"/>
+          </w:tcPr>
+          <w:p>
+            <w:r>
+              <w:t>Model Type</w:t>
+            </w:r>
+          </w:p>
+        </w:tc>
+        <w:tc>
+          <w:tcPr>
+            <w:tcW w:w="1176" w:type="dxa"/>
+          </w:tcPr>
+          <w:p>
+            <w:pPr>
+              <w:cnfStyle w:val="100000000000" w:firstRow="1" w:lastRow="0" w:firstColumn="0" w:lastColumn="0" w:oddVBand="0" w:evenVBand="0" w:oddHBand="0" w:evenHBand="0" w:firstRowFirstColumn="0" w:firstRowLastColumn="0" w:lastRowFirstColumn="0" w:lastRowLastColumn="0"/>
+            </w:pPr>
+            <w:r>
+              <w:t>Data Set</w:t>
+            </w:r>
+          </w:p>
+        </w:tc>
+        <w:tc>
+          <w:tcPr>
+            <w:tcW w:w="1497" w:type="dxa"/>
+            <w:gridSpan w:val="2"/>
+          </w:tcPr>
+          <w:p>
+            <w:pPr>
+              <w:cnfStyle w:val="100000000000" w:firstRow="1" w:lastRow="0" w:firstColumn="0" w:lastColumn="0" w:oddVBand="0" w:evenVBand="0" w:oddHBand="0" w:evenHBand="0" w:firstRowFirstColumn="0" w:firstRowLastColumn="0" w:lastRowFirstColumn="0" w:lastRowLastColumn="0"/>
+            </w:pPr>
+            <w:r>
+              <w:t xml:space="preserve"># of </w:t>
+            </w:r>
+            <w:r>
+              <w:t>Predictors</w:t>
+            </w:r>
+          </w:p>
+        </w:tc>
+        <w:tc>
+          <w:tcPr>
+            <w:tcW w:w="1249" w:type="dxa"/>
+          </w:tcPr>
+          <w:p>
+            <w:pPr>
+              <w:cnfStyle w:val="100000000000" w:firstRow="1" w:lastRow="0" w:firstColumn="0" w:lastColumn="0" w:oddVBand="0" w:evenVBand="0" w:oddHBand="0" w:evenHBand="0" w:firstRowFirstColumn="0" w:firstRowLastColumn="0" w:lastRowFirstColumn="0" w:lastRowLastColumn="0"/>
+            </w:pPr>
+            <w:r>
+              <w:t>Train ASE</w:t>
+            </w:r>
+          </w:p>
+        </w:tc>
+        <w:tc>
+          <w:tcPr>
+            <w:tcW w:w="1319" w:type="dxa"/>
+          </w:tcPr>
+          <w:p>
+            <w:pPr>
+              <w:cnfStyle w:val="100000000000" w:firstRow="1" w:lastRow="0" w:firstColumn="0" w:lastColumn="0" w:oddVBand="0" w:evenVBand="0" w:oddHBand="0" w:evenHBand="0" w:firstRowFirstColumn="0" w:firstRowLastColumn="0" w:lastRowFirstColumn="0" w:lastRowLastColumn="0"/>
+            </w:pPr>
+            <w:r>
+              <w:t>Train R</w:t>
+            </w:r>
+            <w:r>
+              <w:rPr>
+                <w:vertAlign w:val="superscript"/>
+              </w:rPr>
+              <w:t>2</w:t>
+            </w:r>
+          </w:p>
+        </w:tc>
+        <w:tc>
+          <w:tcPr>
+            <w:tcW w:w="1319" w:type="dxa"/>
+          </w:tcPr>
+          <w:p>
+            <w:pPr>
+              <w:cnfStyle w:val="100000000000" w:firstRow="1" w:lastRow="0" w:firstColumn="0" w:lastColumn="0" w:oddVBand="0" w:evenVBand="0" w:oddHBand="0" w:evenHBand="0" w:firstRowFirstColumn="0" w:firstRowLastColumn="0" w:lastRowFirstColumn="0" w:lastRowLastColumn="0"/>
+            </w:pPr>
+            <w:r>
+              <w:t>Test ASE</w:t>
+            </w:r>
+          </w:p>
+        </w:tc>
+        <w:tc>
+          <w:tcPr>
+            <w:tcW w:w="1156" w:type="dxa"/>
+          </w:tcPr>
+          <w:p>
+            <w:pPr>
+              <w:cnfStyle w:val="100000000000" w:firstRow="1" w:lastRow="0" w:firstColumn="0" w:lastColumn="0" w:oddVBand="0" w:evenVBand="0" w:oddHBand="0" w:evenHBand="0" w:firstRowFirstColumn="0" w:firstRowLastColumn="0" w:lastRowFirstColumn="0" w:lastRowLastColumn="0"/>
+            </w:pPr>
+            <w:r>
+              <w:t>Test R</w:t>
+            </w:r>
+            <w:r>
+              <w:rPr>
+                <w:vertAlign w:val="superscript"/>
+              </w:rPr>
+              <w:t>2</w:t>
+            </w:r>
+          </w:p>
+        </w:tc>
+      </w:tr>
+      <w:tr>
+        <w:trPr>
+          <w:cnfStyle w:val="000000100000" w:firstRow="0" w:lastRow="0" w:firstColumn="0" w:lastColumn="0" w:oddVBand="0" w:evenVBand="0" w:oddHBand="1" w:evenHBand="0" w:firstRowFirstColumn="0" w:firstRowLastColumn="0" w:lastRowFirstColumn="0" w:lastRowLastColumn="0"/>
+        </w:trPr>
+        <w:tc>
+          <w:tcPr>
+            <w:cnfStyle w:val="001000000000" w:firstRow="0" w:lastRow="0" w:firstColumn="1" w:lastColumn="0" w:oddVBand="0" w:evenVBand="0" w:oddHBand="0" w:evenHBand="0" w:firstRowFirstColumn="0" w:firstRowLastColumn="0" w:lastRowFirstColumn="0" w:lastRowLastColumn="0"/>
+            <w:tcW w:w="1819" w:type="dxa"/>
+          </w:tcPr>
+          <w:p>
+            <w:r>
+              <w:t xml:space="preserve">KNN </w:t>
+            </w:r>
+          </w:p>
+        </w:tc>
+        <w:tc>
+          <w:tcPr>
+            <w:tcW w:w="1176" w:type="dxa"/>
+          </w:tcPr>
+          <w:p>
+            <w:pPr>
+              <w:cnfStyle w:val="000000100000" w:firstRow="0" w:lastRow="0" w:firstColumn="0" w:lastColumn="0" w:oddVBand="0" w:evenVBand="0" w:oddHBand="1" w:evenHBand="0" w:firstRowFirstColumn="0" w:firstRowLastColumn="0" w:lastRowFirstColumn="0" w:lastRowLastColumn="0"/>
+            </w:pPr>
+            <w:r>
+              <w:t>Imputed</w:t>
+            </w:r>
+          </w:p>
+        </w:tc>
+        <w:tc>
+          <w:tcPr>
+            <w:tcW w:w="1427" w:type="dxa"/>
+          </w:tcPr>
+          <w:p>
+            <w:pPr>
+              <w:cnfStyle w:val="000000100000" w:firstRow="0" w:lastRow="0" w:firstColumn="0" w:lastColumn="0" w:oddVBand="0" w:evenVBand="0" w:oddHBand="1" w:evenHBand="0" w:firstRowFirstColumn="0" w:firstRowLastColumn="0" w:lastRowFirstColumn="0" w:lastRowLastColumn="0"/>
+            </w:pPr>
+            <w:r>
+              <w:t>16</w:t>
+            </w:r>
+          </w:p>
+        </w:tc>
+        <w:tc>
+          <w:tcPr>
+            <w:tcW w:w="1319" w:type="dxa"/>
+            <w:gridSpan w:val="2"/>
+          </w:tcPr>
+          <w:p>
+            <w:pPr>
+              <w:cnfStyle w:val="000000100000" w:firstRow="0" w:lastRow="0" w:firstColumn="0" w:lastColumn="0" w:oddVBand="0" w:evenVBand="0" w:oddHBand="1" w:evenHBand="0" w:firstRowFirstColumn="0" w:firstRowLastColumn="0" w:lastRowFirstColumn="0" w:lastRowLastColumn="0"/>
+            </w:pPr>
+            <w:r>
+              <w:t>7.437</w:t>
+            </w:r>
+          </w:p>
+        </w:tc>
+        <w:tc>
+          <w:tcPr>
+            <w:tcW w:w="1319" w:type="dxa"/>
+          </w:tcPr>
+          <w:p>
+            <w:pPr>
+              <w:cnfStyle w:val="000000100000" w:firstRow="0" w:lastRow="0" w:firstColumn="0" w:lastColumn="0" w:oddVBand="0" w:evenVBand="0" w:oddHBand="1" w:evenHBand="0" w:firstRowFirstColumn="0" w:firstRowLastColumn="0" w:lastRowFirstColumn="0" w:lastRowLastColumn="0"/>
+            </w:pPr>
+            <w:r>
+              <w:t>0.919</w:t>
+            </w:r>
+          </w:p>
+        </w:tc>
+        <w:tc>
+          <w:tcPr>
+            <w:tcW w:w="1319" w:type="dxa"/>
+          </w:tcPr>
+          <w:p>
+            <w:pPr>
+              <w:cnfStyle w:val="000000100000" w:firstRow="0" w:lastRow="0" w:firstColumn="0" w:lastColumn="0" w:oddVBand="0" w:evenVBand="0" w:oddHBand="1" w:evenHBand="0" w:firstRowFirstColumn="0" w:firstRowLastColumn="0" w:lastRowFirstColumn="0" w:lastRowLastColumn="0"/>
+            </w:pPr>
+            <w:r>
+              <w:t>5.438</w:t>
+            </w:r>
+          </w:p>
+        </w:tc>
+        <w:tc>
+          <w:tcPr>
+            <w:tcW w:w="1156" w:type="dxa"/>
+          </w:tcPr>
+          <w:p>
+            <w:pPr>
+              <w:cnfStyle w:val="000000100000" w:firstRow="0" w:lastRow="0" w:firstColumn="0" w:lastColumn="0" w:oddVBand="0" w:evenVBand="0" w:oddHBand="1" w:evenHBand="0" w:firstRowFirstColumn="0" w:firstRowLastColumn="0" w:lastRowFirstColumn="0" w:lastRowLastColumn="0"/>
+            </w:pPr>
+            <w:r>
+              <w:t>0.943</w:t>
+            </w:r>
+          </w:p>
+        </w:tc>
+      </w:tr>
+      <w:tr>
+        <w:tc>
+          <w:tcPr>
+            <w:cnfStyle w:val="001000000000" w:firstRow="0" w:lastRow="0" w:firstColumn="1" w:lastColumn="0" w:oddVBand="0" w:evenVBand="0" w:oddHBand="0" w:evenHBand="0" w:firstRowFirstColumn="0" w:firstRowLastColumn="0" w:lastRowFirstColumn="0" w:lastRowLastColumn="0"/>
+            <w:tcW w:w="1819" w:type="dxa"/>
+          </w:tcPr>
+          <w:p>
+            <w:r>
+              <w:lastRenderedPageBreak/>
+              <w:t xml:space="preserve">KNN </w:t>
+            </w:r>
+          </w:p>
+        </w:tc>
+        <w:tc>
+          <w:tcPr>
+            <w:tcW w:w="1176" w:type="dxa"/>
+          </w:tcPr>
+          <w:p>
+            <w:pPr>
+              <w:cnfStyle w:val="000000000000" w:firstRow="0" w:lastRow="0" w:firstColumn="0" w:lastColumn="0" w:oddVBand="0" w:evenVBand="0" w:oddHBand="0" w:evenHBand="0" w:firstRowFirstColumn="0" w:firstRowLastColumn="0" w:lastRowFirstColumn="0" w:lastRowLastColumn="0"/>
+            </w:pPr>
+            <w:r>
+              <w:t xml:space="preserve">Removed </w:t>
+            </w:r>
+            <w:r>
+              <w:t>&lt;</w:t>
+            </w:r>
+            <w:r>
+              <w:t>NA</w:t>
+            </w:r>
+            <w:r>
+              <w:t>&gt;</w:t>
+            </w:r>
+          </w:p>
+        </w:tc>
+        <w:tc>
+          <w:tcPr>
+            <w:tcW w:w="1427" w:type="dxa"/>
+          </w:tcPr>
+          <w:p>
+            <w:pPr>
+              <w:cnfStyle w:val="000000000000" w:firstRow="0" w:lastRow="0" w:firstColumn="0" w:lastColumn="0" w:oddVBand="0" w:evenVBand="0" w:oddHBand="0" w:evenHBand="0" w:firstRowFirstColumn="0" w:firstRowLastColumn="0" w:lastRowFirstColumn="0" w:lastRowLastColumn="0"/>
+            </w:pPr>
+            <w:r>
+              <w:t>1</w:t>
+            </w:r>
+            <w:r>
+              <w:t>6</w:t>
+            </w:r>
+          </w:p>
+        </w:tc>
+        <w:tc>
+          <w:tcPr>
+            <w:tcW w:w="1319" w:type="dxa"/>
+            <w:gridSpan w:val="2"/>
+          </w:tcPr>
+          <w:p>
+            <w:pPr>
+              <w:cnfStyle w:val="000000000000" w:firstRow="0" w:lastRow="0" w:firstColumn="0" w:lastColumn="0" w:oddVBand="0" w:evenVBand="0" w:oddHBand="0" w:evenHBand="0" w:firstRowFirstColumn="0" w:firstRowLastColumn="0" w:lastRowFirstColumn="0" w:lastRowLastColumn="0"/>
+            </w:pPr>
+            <w:r>
+              <w:t>7.241</w:t>
+            </w:r>
+          </w:p>
+        </w:tc>
+        <w:tc>
+          <w:tcPr>
+            <w:tcW w:w="1319" w:type="dxa"/>
+          </w:tcPr>
+          <w:p>
+            <w:pPr>
+              <w:cnfStyle w:val="000000000000" w:firstRow="0" w:lastRow="0" w:firstColumn="0" w:lastColumn="0" w:oddVBand="0" w:evenVBand="0" w:oddHBand="0" w:evenHBand="0" w:firstRowFirstColumn="0" w:firstRowLastColumn="0" w:lastRowFirstColumn="0" w:lastRowLastColumn="0"/>
+            </w:pPr>
+            <w:r>
+              <w:t>0.920</w:t>
+            </w:r>
+          </w:p>
+        </w:tc>
+        <w:tc>
+          <w:tcPr>
+            <w:tcW w:w="1319" w:type="dxa"/>
+          </w:tcPr>
+          <w:p>
+            <w:pPr>
+              <w:cnfStyle w:val="000000000000" w:firstRow="0" w:lastRow="0" w:firstColumn="0" w:lastColumn="0" w:oddVBand="0" w:evenVBand="0" w:oddHBand="0" w:evenHBand="0" w:firstRowFirstColumn="0" w:firstRowLastColumn="0" w:lastRowFirstColumn="0" w:lastRowLastColumn="0"/>
+            </w:pPr>
+            <w:r>
+              <w:t>6.175</w:t>
+            </w:r>
+          </w:p>
+        </w:tc>
+        <w:tc>
+          <w:tcPr>
+            <w:tcW w:w="1156" w:type="dxa"/>
+          </w:tcPr>
+          <w:p>
+            <w:pPr>
+              <w:cnfStyle w:val="000000000000" w:firstRow="0" w:lastRow="0" w:firstColumn="0" w:lastColumn="0" w:oddVBand="0" w:evenVBand="0" w:oddHBand="0" w:evenHBand="0" w:firstRowFirstColumn="0" w:firstRowLastColumn="0" w:lastRowFirstColumn="0" w:lastRowLastColumn="0"/>
+            </w:pPr>
+            <w:r>
+              <w:t>0.930</w:t>
+            </w:r>
+          </w:p>
+        </w:tc>
+      </w:tr>
+      <w:tr>
+        <w:trPr>
+          <w:cnfStyle w:val="000000100000" w:firstRow="0" w:lastRow="0" w:firstColumn="0" w:lastColumn="0" w:oddVBand="0" w:evenVBand="0" w:oddHBand="1" w:evenHBand="0" w:firstRowFirstColumn="0" w:firstRowLastColumn="0" w:lastRowFirstColumn="0" w:lastRowLastColumn="0"/>
+        </w:trPr>
+        <w:tc>
+          <w:tcPr>
+            <w:cnfStyle w:val="001000000000" w:firstRow="0" w:lastRow="0" w:firstColumn="1" w:lastColumn="0" w:oddVBand="0" w:evenVBand="0" w:oddHBand="0" w:evenHBand="0" w:firstRowFirstColumn="0" w:firstRowLastColumn="0" w:lastRowFirstColumn="0" w:lastRowLastColumn="0"/>
+            <w:tcW w:w="1819" w:type="dxa"/>
+          </w:tcPr>
+          <w:p>
+            <w:r>
+              <w:t>KNN</w:t>
+            </w:r>
+          </w:p>
+        </w:tc>
+        <w:tc>
+          <w:tcPr>
+            <w:tcW w:w="1176" w:type="dxa"/>
+          </w:tcPr>
+          <w:p>
+            <w:pPr>
+              <w:cnfStyle w:val="000000100000" w:firstRow="0" w:lastRow="0" w:firstColumn="0" w:lastColumn="0" w:oddVBand="0" w:evenVBand="0" w:oddHBand="1" w:evenHBand="0" w:firstRowFirstColumn="0" w:firstRowLastColumn="0" w:lastRowFirstColumn="0" w:lastRowLastColumn="0"/>
+            </w:pPr>
+            <w:r>
+              <w:t>Imputed</w:t>
+            </w:r>
+          </w:p>
+        </w:tc>
+        <w:tc>
+          <w:tcPr>
+            <w:tcW w:w="1427" w:type="dxa"/>
+          </w:tcPr>
+          <w:p>
+            <w:pPr>
+              <w:cnfStyle w:val="000000100000" w:firstRow="0" w:lastRow="0" w:firstColumn="0" w:lastColumn="0" w:oddVBand="0" w:evenVBand="0" w:oddHBand="1" w:evenHBand="0" w:firstRowFirstColumn="0" w:firstRowLastColumn="0" w:lastRowFirstColumn="0" w:lastRowLastColumn="0"/>
+            </w:pPr>
+            <w:r>
+              <w:t>4</w:t>
+            </w:r>
+          </w:p>
+        </w:tc>
+        <w:tc>
+          <w:tcPr>
+            <w:tcW w:w="1319" w:type="dxa"/>
+            <w:gridSpan w:val="2"/>
+          </w:tcPr>
+          <w:p>
+            <w:pPr>
+              <w:cnfStyle w:val="000000100000" w:firstRow="0" w:lastRow="0" w:firstColumn="0" w:lastColumn="0" w:oddVBand="0" w:evenVBand="0" w:oddHBand="1" w:evenHBand="0" w:firstRowFirstColumn="0" w:firstRowLastColumn="0" w:lastRowFirstColumn="0" w:lastRowLastColumn="0"/>
+            </w:pPr>
+            <w:r>
+              <w:t>6.559</w:t>
+            </w:r>
+          </w:p>
+        </w:tc>
+        <w:tc>
+          <w:tcPr>
+            <w:tcW w:w="1319" w:type="dxa"/>
+          </w:tcPr>
+          <w:p>
+            <w:pPr>
+              <w:cnfStyle w:val="000000100000" w:firstRow="0" w:lastRow="0" w:firstColumn="0" w:lastColumn="0" w:oddVBand="0" w:evenVBand="0" w:oddHBand="1" w:evenHBand="0" w:firstRowFirstColumn="0" w:firstRowLastColumn="0" w:lastRowFirstColumn="0" w:lastRowLastColumn="0"/>
+            </w:pPr>
+            <w:r>
+              <w:t>0.927</w:t>
+            </w:r>
+          </w:p>
+        </w:tc>
+        <w:tc>
+          <w:tcPr>
+            <w:tcW w:w="1319" w:type="dxa"/>
+          </w:tcPr>
+          <w:p>
+            <w:pPr>
+              <w:cnfStyle w:val="000000100000" w:firstRow="0" w:lastRow="0" w:firstColumn="0" w:lastColumn="0" w:oddVBand="0" w:evenVBand="0" w:oddHBand="1" w:evenHBand="0" w:firstRowFirstColumn="0" w:firstRowLastColumn="0" w:lastRowFirstColumn="0" w:lastRowLastColumn="0"/>
+            </w:pPr>
+            <w:r>
+              <w:t>5.302</w:t>
+            </w:r>
+          </w:p>
+        </w:tc>
+        <w:tc>
+          <w:tcPr>
+            <w:tcW w:w="1156" w:type="dxa"/>
+          </w:tcPr>
+          <w:p>
+            <w:pPr>
+              <w:cnfStyle w:val="000000100000" w:firstRow="0" w:lastRow="0" w:firstColumn="0" w:lastColumn="0" w:oddVBand="0" w:evenVBand="0" w:oddHBand="1" w:evenHBand="0" w:firstRowFirstColumn="0" w:firstRowLastColumn="0" w:lastRowFirstColumn="0" w:lastRowLastColumn="0"/>
+            </w:pPr>
+            <w:r>
+              <w:t>0.943</w:t>
+            </w:r>
+          </w:p>
+        </w:tc>
+      </w:tr>
+      <w:tr>
+        <w:tc>
+          <w:tcPr>
+            <w:cnfStyle w:val="001000000000" w:firstRow="0" w:lastRow="0" w:firstColumn="1" w:lastColumn="0" w:oddVBand="0" w:evenVBand="0" w:oddHBand="0" w:evenHBand="0" w:firstRowFirstColumn="0" w:firstRowLastColumn="0" w:lastRowFirstColumn="0" w:lastRowLastColumn="0"/>
+            <w:tcW w:w="1819" w:type="dxa"/>
+          </w:tcPr>
+          <w:p>
+            <w:r>
+              <w:t>Tree</w:t>
+            </w:r>
+          </w:p>
+        </w:tc>
+        <w:tc>
+          <w:tcPr>
+            <w:tcW w:w="1176" w:type="dxa"/>
+          </w:tcPr>
+          <w:p>
+            <w:pPr>
+              <w:cnfStyle w:val="000000000000" w:firstRow="0" w:lastRow="0" w:firstColumn="0" w:lastColumn="0" w:oddVBand="0" w:evenVBand="0" w:oddHBand="0" w:evenHBand="0" w:firstRowFirstColumn="0" w:firstRowLastColumn="0" w:lastRowFirstColumn="0" w:lastRowLastColumn="0"/>
+            </w:pPr>
+            <w:r>
+              <w:t>Imputed</w:t>
+            </w:r>
+          </w:p>
+        </w:tc>
+        <w:tc>
+          <w:tcPr>
+            <w:tcW w:w="1427" w:type="dxa"/>
+          </w:tcPr>
+          <w:p>
+            <w:pPr>
+              <w:cnfStyle w:val="000000000000" w:firstRow="0" w:lastRow="0" w:firstColumn="0" w:lastColumn="0" w:oddVBand="0" w:evenVBand="0" w:oddHBand="0" w:evenHBand="0" w:firstRowFirstColumn="0" w:firstRowLastColumn="0" w:lastRowFirstColumn="0" w:lastRowLastColumn="0"/>
+            </w:pPr>
+            <w:r>
+              <w:t>4</w:t>
+            </w:r>
+            <w:r>
+              <w:t>*</w:t>
+            </w:r>
+          </w:p>
+        </w:tc>
+        <w:tc>
+          <w:tcPr>
+            <w:tcW w:w="1319" w:type="dxa"/>
+            <w:gridSpan w:val="2"/>
+          </w:tcPr>
+          <w:p>
+            <w:pPr>
+              <w:cnfStyle w:val="000000000000" w:firstRow="0" w:lastRow="0" w:firstColumn="0" w:lastColumn="0" w:oddVBand="0" w:evenVBand="0" w:oddHBand="0" w:evenHBand="0" w:firstRowFirstColumn="0" w:firstRowLastColumn="0" w:lastRowFirstColumn="0" w:lastRowLastColumn="0"/>
+            </w:pPr>
+            <w:r>
+              <w:t>13.7</w:t>
+            </w:r>
+          </w:p>
+        </w:tc>
+        <w:tc>
+          <w:tcPr>
+            <w:tcW w:w="1319" w:type="dxa"/>
+          </w:tcPr>
+          <w:p>
+            <w:pPr>
+              <w:cnfStyle w:val="000000000000" w:firstRow="0" w:lastRow="0" w:firstColumn="0" w:lastColumn="0" w:oddVBand="0" w:evenVBand="0" w:oddHBand="0" w:evenHBand="0" w:firstRowFirstColumn="0" w:firstRowLastColumn="0" w:lastRowFirstColumn="0" w:lastRowLastColumn="0"/>
+            </w:pPr>
+            <w:r>
+              <w:t>-</w:t>
+            </w:r>
+          </w:p>
+        </w:tc>
+        <w:tc>
+          <w:tcPr>
+            <w:tcW w:w="1319" w:type="dxa"/>
+          </w:tcPr>
+          <w:p>
+            <w:pPr>
+              <w:cnfStyle w:val="000000000000" w:firstRow="0" w:lastRow="0" w:firstColumn="0" w:lastColumn="0" w:oddVBand="0" w:evenVBand="0" w:oddHBand="0" w:evenHBand="0" w:firstRowFirstColumn="0" w:firstRowLastColumn="0" w:lastRowFirstColumn="0" w:lastRowLastColumn="0"/>
+            </w:pPr>
+            <w:r>
+              <w:t>12.823</w:t>
+            </w:r>
+          </w:p>
+        </w:tc>
+        <w:tc>
+          <w:tcPr>
+            <w:tcW w:w="1156" w:type="dxa"/>
+          </w:tcPr>
+          <w:p>
+            <w:pPr>
+              <w:cnfStyle w:val="000000000000" w:firstRow="0" w:lastRow="0" w:firstColumn="0" w:lastColumn="0" w:oddVBand="0" w:evenVBand="0" w:oddHBand="0" w:evenHBand="0" w:firstRowFirstColumn="0" w:firstRowLastColumn="0" w:lastRowFirstColumn="0" w:lastRowLastColumn="0"/>
+            </w:pPr>
+            <w:r>
+              <w:t>-</w:t>
+            </w:r>
+          </w:p>
+        </w:tc>
+      </w:tr>
+      <w:tr>
+        <w:trPr>
+          <w:cnfStyle w:val="000000100000" w:firstRow="0" w:lastRow="0" w:firstColumn="0" w:lastColumn="0" w:oddVBand="0" w:evenVBand="0" w:oddHBand="1" w:evenHBand="0" w:firstRowFirstColumn="0" w:firstRowLastColumn="0" w:lastRowFirstColumn="0" w:lastRowLastColumn="0"/>
+        </w:trPr>
+        <w:tc>
+          <w:tcPr>
+            <w:cnfStyle w:val="001000000000" w:firstRow="0" w:lastRow="0" w:firstColumn="1" w:lastColumn="0" w:oddVBand="0" w:evenVBand="0" w:oddHBand="0" w:evenHBand="0" w:firstRowFirstColumn="0" w:firstRowLastColumn="0" w:lastRowFirstColumn="0" w:lastRowLastColumn="0"/>
+            <w:tcW w:w="1819" w:type="dxa"/>
+          </w:tcPr>
+          <w:p>
+            <w:r>
+              <w:t>Random Forest</w:t>
+            </w:r>
+          </w:p>
+        </w:tc>
+        <w:tc>
+          <w:tcPr>
+            <w:tcW w:w="1176" w:type="dxa"/>
+          </w:tcPr>
+          <w:p>
+            <w:pPr>
+              <w:cnfStyle w:val="000000100000" w:firstRow="0" w:lastRow="0" w:firstColumn="0" w:lastColumn="0" w:oddVBand="0" w:evenVBand="0" w:oddHBand="1" w:evenHBand="0" w:firstRowFirstColumn="0" w:firstRowLastColumn="0" w:lastRowFirstColumn="0" w:lastRowLastColumn="0"/>
+            </w:pPr>
+            <w:r>
+              <w:t>Imputed</w:t>
+            </w:r>
+          </w:p>
+        </w:tc>
+        <w:tc>
+          <w:tcPr>
+            <w:tcW w:w="1427" w:type="dxa"/>
+          </w:tcPr>
+          <w:p>
+            <w:pPr>
+              <w:cnfStyle w:val="000000100000" w:firstRow="0" w:lastRow="0" w:firstColumn="0" w:lastColumn="0" w:oddVBand="0" w:evenVBand="0" w:oddHBand="1" w:evenHBand="0" w:firstRowFirstColumn="0" w:firstRowLastColumn="0" w:lastRowFirstColumn="0" w:lastRowLastColumn="0"/>
+            </w:pPr>
+            <w:r>
+              <w:t>16</w:t>
+            </w:r>
+          </w:p>
+        </w:tc>
+        <w:tc>
+          <w:tcPr>
+            <w:tcW w:w="1319" w:type="dxa"/>
+            <w:gridSpan w:val="2"/>
+          </w:tcPr>
+          <w:p>
+            <w:pPr>
+              <w:cnfStyle w:val="000000100000" w:firstRow="0" w:lastRow="0" w:firstColumn="0" w:lastColumn="0" w:oddVBand="0" w:evenVBand="0" w:oddHBand="1" w:evenHBand="0" w:firstRowFirstColumn="0" w:firstRowLastColumn="0" w:lastRowFirstColumn="0" w:lastRowLastColumn="0"/>
+            </w:pPr>
+            <w:r>
+              <w:t>3.606</w:t>
+            </w:r>
+          </w:p>
+        </w:tc>
+        <w:tc>
+          <w:tcPr>
+            <w:tcW w:w="1319" w:type="dxa"/>
+          </w:tcPr>
+          <w:p>
+            <w:pPr>
+              <w:cnfStyle w:val="000000100000" w:firstRow="0" w:lastRow="0" w:firstColumn="0" w:lastColumn="0" w:oddVBand="0" w:evenVBand="0" w:oddHBand="1" w:evenHBand="0" w:firstRowFirstColumn="0" w:firstRowLastColumn="0" w:lastRowFirstColumn="0" w:lastRowLastColumn="0"/>
+            </w:pPr>
+            <w:r>
+              <w:t>0.96</w:t>
+            </w:r>
+          </w:p>
+        </w:tc>
+        <w:tc>
+          <w:tcPr>
+            <w:tcW w:w="1319" w:type="dxa"/>
+          </w:tcPr>
+          <w:p>
+            <w:pPr>
+              <w:cnfStyle w:val="000000100000" w:firstRow="0" w:lastRow="0" w:firstColumn="0" w:lastColumn="0" w:oddVBand="0" w:evenVBand="0" w:oddHBand="1" w:evenHBand="0" w:firstRowFirstColumn="0" w:firstRowLastColumn="0" w:lastRowFirstColumn="0" w:lastRowLastColumn="0"/>
+            </w:pPr>
+            <w:r>
+              <w:t>2.727</w:t>
+            </w:r>
+          </w:p>
+        </w:tc>
+        <w:tc>
+          <w:tcPr>
+            <w:tcW w:w="1156" w:type="dxa"/>
+          </w:tcPr>
+          <w:p>
+            <w:pPr>
+              <w:cnfStyle w:val="000000100000" w:firstRow="0" w:lastRow="0" w:firstColumn="0" w:lastColumn="0" w:oddVBand="0" w:evenVBand="0" w:oddHBand="1" w:evenHBand="0" w:firstRowFirstColumn="0" w:firstRowLastColumn="0" w:lastRowFirstColumn="0" w:lastRowLastColumn="0"/>
+            </w:pPr>
+            <w:r>
+              <w:t>0.971</w:t>
+            </w:r>
+          </w:p>
+        </w:tc>
+      </w:tr>
+      <w:tr>
+        <w:tc>
+          <w:tcPr>
+            <w:cnfStyle w:val="001000000000" w:firstRow="0" w:lastRow="0" w:firstColumn="1" w:lastColumn="0" w:oddVBand="0" w:evenVBand="0" w:oddHBand="0" w:evenHBand="0" w:firstRowFirstColumn="0" w:firstRowLastColumn="0" w:lastRowFirstColumn="0" w:lastRowLastColumn="0"/>
+            <w:tcW w:w="1819" w:type="dxa"/>
+          </w:tcPr>
+          <w:p>
+            <w:r>
+              <w:t>Random Forest</w:t>
+            </w:r>
+          </w:p>
+        </w:tc>
+        <w:tc>
+          <w:tcPr>
+            <w:tcW w:w="1176" w:type="dxa"/>
+          </w:tcPr>
+          <w:p>
+            <w:pPr>
+              <w:cnfStyle w:val="000000000000" w:firstRow="0" w:lastRow="0" w:firstColumn="0" w:lastColumn="0" w:oddVBand="0" w:evenVBand="0" w:oddHBand="0" w:evenHBand="0" w:firstRowFirstColumn="0" w:firstRowLastColumn="0" w:lastRowFirstColumn="0" w:lastRowLastColumn="0"/>
+            </w:pPr>
+            <w:r>
+              <w:t>Imputed</w:t>
+            </w:r>
+          </w:p>
+        </w:tc>
+        <w:tc>
+          <w:tcPr>
+            <w:tcW w:w="1427" w:type="dxa"/>
+          </w:tcPr>
+          <w:p>
+            <w:pPr>
+              <w:cnfStyle w:val="000000000000" w:firstRow="0" w:lastRow="0" w:firstColumn="0" w:lastColumn="0" w:oddVBand="0" w:evenVBand="0" w:oddHBand="0" w:evenHBand="0" w:firstRowFirstColumn="0" w:firstRowLastColumn="0" w:lastRowFirstColumn="0" w:lastRowLastColumn="0"/>
+            </w:pPr>
+            <w:r>
+              <w:t xml:space="preserve">4 </w:t>
+            </w:r>
+          </w:p>
+        </w:tc>
+        <w:tc>
+          <w:tcPr>
+            <w:tcW w:w="1319" w:type="dxa"/>
+            <w:gridSpan w:val="2"/>
+          </w:tcPr>
+          <w:p>
+            <w:pPr>
+              <w:cnfStyle w:val="000000000000" w:firstRow="0" w:lastRow="0" w:firstColumn="0" w:lastColumn="0" w:oddVBand="0" w:evenVBand="0" w:oddHBand="0" w:evenHBand="0" w:firstRowFirstColumn="0" w:firstRowLastColumn="0" w:lastRowFirstColumn="0" w:lastRowLastColumn="0"/>
+            </w:pPr>
+            <w:r>
+              <w:t>5.855</w:t>
+            </w:r>
+          </w:p>
+        </w:tc>
+        <w:tc>
+          <w:tcPr>
+            <w:tcW w:w="1319" w:type="dxa"/>
+          </w:tcPr>
+          <w:p>
+            <w:pPr>
+              <w:cnfStyle w:val="000000000000" w:firstRow="0" w:lastRow="0" w:firstColumn="0" w:lastColumn="0" w:oddVBand="0" w:evenVBand="0" w:oddHBand="0" w:evenHBand="0" w:firstRowFirstColumn="0" w:firstRowLastColumn="0" w:lastRowFirstColumn="0" w:lastRowLastColumn="0"/>
+            </w:pPr>
+            <w:r>
+              <w:t>0.935</w:t>
+            </w:r>
+          </w:p>
+        </w:tc>
+        <w:tc>
+          <w:tcPr>
+            <w:tcW w:w="1319" w:type="dxa"/>
+          </w:tcPr>
+          <w:p>
+            <w:pPr>
+              <w:cnfStyle w:val="000000000000" w:firstRow="0" w:lastRow="0" w:firstColumn="0" w:lastColumn="0" w:oddVBand="0" w:evenVBand="0" w:oddHBand="0" w:evenHBand="0" w:firstRowFirstColumn="0" w:firstRowLastColumn="0" w:lastRowFirstColumn="0" w:lastRowLastColumn="0"/>
+            </w:pPr>
+            <w:r>
+              <w:t>4.169</w:t>
+            </w:r>
+          </w:p>
+        </w:tc>
+        <w:tc>
+          <w:tcPr>
+            <w:tcW w:w="1156" w:type="dxa"/>
+          </w:tcPr>
+          <w:p>
+            <w:pPr>
+              <w:cnfStyle w:val="000000000000" w:firstRow="0" w:lastRow="0" w:firstColumn="0" w:lastColumn="0" w:oddVBand="0" w:evenVBand="0" w:oddHBand="0" w:evenHBand="0" w:firstRowFirstColumn="0" w:firstRowLastColumn="0" w:lastRowFirstColumn="0" w:lastRowLastColumn="0"/>
+            </w:pPr>
+            <w:r>
+              <w:t>0.957</w:t>
+            </w:r>
+          </w:p>
+        </w:tc>
+      </w:tr>
+    </w:tbl>
+    <w:p>
+      <w:pPr>
+        <w:pStyle w:val="Subtitle"/>
+      </w:pPr>
+      <w:r>
+        <w:t xml:space="preserve">Table </w:t>
+      </w:r>
+      <w:r>
+        <w:t>1</w:t>
+      </w:r>
+      <w:r>
+        <w:t xml:space="preserve">. Metrics for multiple non-parametric models. </w:t>
+      </w:r>
+      <w:r>
+        <w:t>*See appendix for variables used.</w:t>
+      </w:r>
+    </w:p>
+    <w:p>
+      <w:pPr>
+        <w:ind w:firstLine="720"/>
+      </w:pPr>
+      <w:r>
+        <w:t>Based on the metrics, as seen above, the ASE and R</w:t>
+      </w:r>
+      <w:r>
+        <w:t>-squared</w:t>
+      </w:r>
+      <w:r>
+        <w:t xml:space="preserve"> values from each model were surprisingly good. Since our R</w:t>
+      </w:r>
+      <w:r>
+        <w:t>-squared</w:t>
+      </w:r>
+      <w:r>
+        <w:t xml:space="preserve"> was over 90% on our training data set, there was concern about over-fit, but we did not see a decrease in performance once applying to our test data set. </w:t>
+      </w:r>
+      <w:r>
+        <w:t>The models were r</w:t>
+      </w:r>
+      <w:r>
+        <w:t>u</w:t>
+      </w:r>
+      <w:r>
+        <w:t xml:space="preserve">n again with the same parameters but with a different train and test split </w:t>
+      </w:r>
+      <w:r>
+        <w:t xml:space="preserve">to perform an additional check against over-fit </w:t>
+      </w:r>
+      <w:r>
+        <w:t xml:space="preserve">and performed similarly. </w:t>
+      </w:r>
+      <w:r>
+        <w:t xml:space="preserve">This indicates that our model is not overfitting </w:t>
+      </w:r>
+      <w:r>
+        <w:rPr>
+          <w:i/>
+          <w:iCs/>
+        </w:rPr>
+        <w:t>specific to our current data set</w:t>
+      </w:r>
+      <w:r>
+        <w:t xml:space="preserve">. </w:t>
+      </w:r>
+      <w:r>
+        <w:t xml:space="preserve">We could further verify </w:t>
+      </w:r>
+      <w:r>
+        <w:t>whether</w:t>
+      </w:r>
+      <w:r>
+        <w:t xml:space="preserve"> the data overfits by running this model against a larger data set (for example, with years up to 2019 populated). </w:t>
+      </w:r>
+      <w:r>
+        <w:t xml:space="preserve">The plots of our predicted output versus our actual values can be seen in figures x – </w:t>
+      </w:r>
+      <w:r>
+        <w:t>z</w:t>
+      </w:r>
+      <w:r>
+        <w:t xml:space="preserve"> in the appendix.</w:t>
+      </w:r>
+    </w:p>
     <w:p/>
     <w:p>
       <w:pPr>
         <w:pStyle w:val="Heading2"/>
       </w:pPr>
       <w:r>
+        <w:t>Comparison to Objective 1</w:t>
+      </w:r>
+    </w:p>
+    <w:p>
+      <w:r>
         <w:tab/>
-        <w:t>Comparison to Ob</w:t>
+        <w:t xml:space="preserve">Even with a non-parametric model, both KNN and random forest performed optimally when using the same four predictors as our interpretable model from the first objective. Additionally, the KNN model that used all predictors performed about the same with an imputed data set and a data set with the </w:t>
+      </w:r>
+      <w:r>
+        <w:rPr>
+          <w:rStyle w:val="VerbatimChar"/>
+        </w:rPr>
+        <w:t>NA</w:t>
+      </w:r>
+      <w:r>
+        <w:t xml:space="preserve"> values removed. Overall, with small changes to the data set and predictors, all the nonparametric models performed similarly with ASE generally below 10 and R-squared above 90%. This is interesting to note in comparison to our purely predictive linear regression model which deemed country as an important predictor, and we were not able to use it in our non-parametric models.</w:t>
       </w:r>
       <w:bookmarkStart w:id="3" w:name="_GoBack"/>
       <w:bookmarkEnd w:id="3"/>
       <w:r>
-        <w:t>jective 1</w:t>
+        <w:t xml:space="preserve"> As noted in our analysis, we did get very high R-squared values and low ASE values which indicates there is likely some overfit in our models. </w:t>
       </w:r>
     </w:p>
     <w:p/>
@@ -826,14 +1939,1406 @@
     </w:p>
     <w:p>
       <w:pPr>
+        <w:keepNext/>
+      </w:pPr>
+      <w:r>
         <w:rPr>
           <w:rFonts w:cstheme="minorHAnsi"/>
-        </w:rPr>
-      </w:pPr>
+          <w:noProof/>
+        </w:rPr>
+        <w:lastRenderedPageBreak/>
+        <w:drawing>
+          <wp:inline distT="0" distB="0" distL="0" distR="0" wp14:anchorId="1C6ADADD" wp14:editId="4A5B10A6">
+            <wp:extent cx="3841465" cy="2743200"/>
+            <wp:effectExtent l="0" t="0" r="0" b="0"/>
+            <wp:docPr id="2" name="Picture 2" descr="Chart, timeline, treemap chart&#10;&#10;Description automatically generated"/>
+            <wp:cNvGraphicFramePr>
+              <a:graphicFrameLocks xmlns:a="http://schemas.openxmlformats.org/drawingml/2006/main" noChangeAspect="1"/>
+            </wp:cNvGraphicFramePr>
+            <a:graphic xmlns:a="http://schemas.openxmlformats.org/drawingml/2006/main">
+              <a:graphicData uri="http://schemas.openxmlformats.org/drawingml/2006/picture">
+                <pic:pic xmlns:pic="http://schemas.openxmlformats.org/drawingml/2006/picture">
+                  <pic:nvPicPr>
+                    <pic:cNvPr id="2" name="Picture 2" descr="Chart, timeline, treemap chart&#10;&#10;Description automatically generated"/>
+                    <pic:cNvPicPr/>
+                  </pic:nvPicPr>
+                  <pic:blipFill>
+                    <a:blip r:embed="rId11" cstate="print">
+                      <a:extLst>
+                        <a:ext uri="{28A0092B-C50C-407E-A947-70E740481C1C}">
+                          <a14:useLocalDpi xmlns:a14="http://schemas.microsoft.com/office/drawing/2010/main" val="0"/>
+                        </a:ext>
+                      </a:extLst>
+                    </a:blip>
+                    <a:stretch>
+                      <a:fillRect/>
+                    </a:stretch>
+                  </pic:blipFill>
+                  <pic:spPr>
+                    <a:xfrm>
+                      <a:off x="0" y="0"/>
+                      <a:ext cx="3841465" cy="2743200"/>
+                    </a:xfrm>
+                    <a:prstGeom prst="rect">
+                      <a:avLst/>
+                    </a:prstGeom>
+                  </pic:spPr>
+                </pic:pic>
+              </a:graphicData>
+            </a:graphic>
+          </wp:inline>
+        </w:drawing>
+      </w:r>
+    </w:p>
+    <w:p>
+      <w:pPr>
+        <w:pStyle w:val="Caption"/>
+      </w:pPr>
+      <w:bookmarkStart w:id="4" w:name="_Ref52632084"/>
+      <w:r>
+        <w:t xml:space="preserve">Figure </w:t>
+      </w:r>
+      <w:r>
+        <w:fldChar w:fldCharType="begin"/>
+      </w:r>
+      <w:r>
+        <w:instrText xml:space="preserve"> SEQ Figure \* ARABIC </w:instrText>
+      </w:r>
+      <w:r>
+        <w:fldChar w:fldCharType="separate"/>
+      </w:r>
+      <w:r>
+        <w:rPr>
+          <w:noProof/>
+        </w:rPr>
+        <w:t>1</w:t>
+      </w:r>
+      <w:r>
+        <w:fldChar w:fldCharType="end"/>
+      </w:r>
+      <w:bookmarkEnd w:id="4"/>
+      <w:r>
+        <w:t>: Correlation Matrix, original data</w:t>
+      </w:r>
+    </w:p>
+    <w:p>
+      <w:pPr>
+        <w:keepNext/>
+      </w:pPr>
+      <w:r>
+        <w:rPr>
+          <w:rFonts w:cstheme="minorHAnsi"/>
+          <w:noProof/>
+        </w:rPr>
+        <w:drawing>
+          <wp:inline distT="0" distB="0" distL="0" distR="0" wp14:anchorId="229A8B45" wp14:editId="1DDD9D2D">
+            <wp:extent cx="3841465" cy="2743200"/>
+            <wp:effectExtent l="0" t="0" r="0" b="0"/>
+            <wp:docPr id="4" name="Picture 4" descr="Chart, timeline, treemap chart&#10;&#10;Description automatically generated"/>
+            <wp:cNvGraphicFramePr>
+              <a:graphicFrameLocks xmlns:a="http://schemas.openxmlformats.org/drawingml/2006/main" noChangeAspect="1"/>
+            </wp:cNvGraphicFramePr>
+            <a:graphic xmlns:a="http://schemas.openxmlformats.org/drawingml/2006/main">
+              <a:graphicData uri="http://schemas.openxmlformats.org/drawingml/2006/picture">
+                <pic:pic xmlns:pic="http://schemas.openxmlformats.org/drawingml/2006/picture">
+                  <pic:nvPicPr>
+                    <pic:cNvPr id="4" name="Picture 4" descr="Chart, timeline, treemap chart&#10;&#10;Description automatically generated"/>
+                    <pic:cNvPicPr/>
+                  </pic:nvPicPr>
+                  <pic:blipFill>
+                    <a:blip r:embed="rId12" cstate="print">
+                      <a:extLst>
+                        <a:ext uri="{28A0092B-C50C-407E-A947-70E740481C1C}">
+                          <a14:useLocalDpi xmlns:a14="http://schemas.microsoft.com/office/drawing/2010/main" val="0"/>
+                        </a:ext>
+                      </a:extLst>
+                    </a:blip>
+                    <a:stretch>
+                      <a:fillRect/>
+                    </a:stretch>
+                  </pic:blipFill>
+                  <pic:spPr>
+                    <a:xfrm>
+                      <a:off x="0" y="0"/>
+                      <a:ext cx="3841465" cy="2743200"/>
+                    </a:xfrm>
+                    <a:prstGeom prst="rect">
+                      <a:avLst/>
+                    </a:prstGeom>
+                  </pic:spPr>
+                </pic:pic>
+              </a:graphicData>
+            </a:graphic>
+          </wp:inline>
+        </w:drawing>
+      </w:r>
+    </w:p>
+    <w:p>
+      <w:pPr>
+        <w:pStyle w:val="Caption"/>
+      </w:pPr>
+      <w:bookmarkStart w:id="5" w:name="_Ref52632095"/>
+      <w:r>
+        <w:t xml:space="preserve">Figure </w:t>
+      </w:r>
+      <w:r>
+        <w:fldChar w:fldCharType="begin"/>
+      </w:r>
+      <w:r>
+        <w:instrText xml:space="preserve"> SEQ Figure \* ARABIC </w:instrText>
+      </w:r>
+      <w:r>
+        <w:fldChar w:fldCharType="separate"/>
+      </w:r>
+      <w:r>
+        <w:rPr>
+          <w:noProof/>
+        </w:rPr>
+        <w:t>2</w:t>
+      </w:r>
+      <w:r>
+        <w:fldChar w:fldCharType="end"/>
+      </w:r>
+      <w:bookmarkEnd w:id="5"/>
+      <w:r>
+        <w:t>: Correlation Matrix: excluding under 5 deaths, gdp, and thinness 1-19 years</w:t>
+      </w:r>
+    </w:p>
+    <w:p>
+      <w:pPr>
+        <w:keepNext/>
+      </w:pPr>
+      <w:r>
+        <w:rPr>
+          <w:rFonts w:cstheme="minorHAnsi"/>
+          <w:noProof/>
+        </w:rPr>
+        <w:lastRenderedPageBreak/>
+        <w:drawing>
+          <wp:inline distT="0" distB="0" distL="0" distR="0" wp14:anchorId="59E38949" wp14:editId="0916895E">
+            <wp:extent cx="3841465" cy="2743200"/>
+            <wp:effectExtent l="0" t="0" r="0" b="0"/>
+            <wp:docPr id="5" name="Picture 5" descr="Chart, treemap chart&#10;&#10;Description automatically generated"/>
+            <wp:cNvGraphicFramePr>
+              <a:graphicFrameLocks xmlns:a="http://schemas.openxmlformats.org/drawingml/2006/main" noChangeAspect="1"/>
+            </wp:cNvGraphicFramePr>
+            <a:graphic xmlns:a="http://schemas.openxmlformats.org/drawingml/2006/main">
+              <a:graphicData uri="http://schemas.openxmlformats.org/drawingml/2006/picture">
+                <pic:pic xmlns:pic="http://schemas.openxmlformats.org/drawingml/2006/picture">
+                  <pic:nvPicPr>
+                    <pic:cNvPr id="5" name="Picture 5" descr="Chart, treemap chart&#10;&#10;Description automatically generated"/>
+                    <pic:cNvPicPr/>
+                  </pic:nvPicPr>
+                  <pic:blipFill>
+                    <a:blip r:embed="rId13" cstate="print">
+                      <a:extLst>
+                        <a:ext uri="{28A0092B-C50C-407E-A947-70E740481C1C}">
+                          <a14:useLocalDpi xmlns:a14="http://schemas.microsoft.com/office/drawing/2010/main" val="0"/>
+                        </a:ext>
+                      </a:extLst>
+                    </a:blip>
+                    <a:stretch>
+                      <a:fillRect/>
+                    </a:stretch>
+                  </pic:blipFill>
+                  <pic:spPr>
+                    <a:xfrm>
+                      <a:off x="0" y="0"/>
+                      <a:ext cx="3841465" cy="2743200"/>
+                    </a:xfrm>
+                    <a:prstGeom prst="rect">
+                      <a:avLst/>
+                    </a:prstGeom>
+                  </pic:spPr>
+                </pic:pic>
+              </a:graphicData>
+            </a:graphic>
+          </wp:inline>
+        </w:drawing>
+      </w:r>
+    </w:p>
+    <w:p>
+      <w:pPr>
+        <w:pStyle w:val="Caption"/>
+        <w:rPr>
+          <w:rFonts w:cstheme="minorHAnsi"/>
+        </w:rPr>
+      </w:pPr>
+      <w:bookmarkStart w:id="6" w:name="_Ref52632126"/>
+      <w:r>
+        <w:t xml:space="preserve">Figure </w:t>
+      </w:r>
+      <w:r>
+        <w:fldChar w:fldCharType="begin"/>
+      </w:r>
+      <w:r>
+        <w:instrText xml:space="preserve"> SEQ Figure \* ARABIC </w:instrText>
+      </w:r>
+      <w:r>
+        <w:fldChar w:fldCharType="separate"/>
+      </w:r>
+      <w:r>
+        <w:rPr>
+          <w:noProof/>
+        </w:rPr>
+        <w:t>3</w:t>
+      </w:r>
+      <w:r>
+        <w:fldChar w:fldCharType="end"/>
+      </w:r>
+      <w:bookmarkEnd w:id="6"/>
+      <w:r>
+        <w:t>: Correlation Matrix: exluding all from Figure 2 along with population</w:t>
+      </w:r>
+    </w:p>
+    <w:p>
+      <w:pPr>
+        <w:keepNext/>
+      </w:pPr>
+      <w:r>
+        <w:rPr>
+          <w:noProof/>
+        </w:rPr>
+        <w:drawing>
+          <wp:inline distT="0" distB="0" distL="0" distR="0" wp14:anchorId="40A09871" wp14:editId="6C04F0DA">
+            <wp:extent cx="2096558" cy="4572000"/>
+            <wp:effectExtent l="0" t="0" r="0" b="0"/>
+            <wp:docPr id="6" name="Picture 6" descr="Table&#10;&#10;Description automatically generated"/>
+            <wp:cNvGraphicFramePr>
+              <a:graphicFrameLocks xmlns:a="http://schemas.openxmlformats.org/drawingml/2006/main" noChangeAspect="1"/>
+            </wp:cNvGraphicFramePr>
+            <a:graphic xmlns:a="http://schemas.openxmlformats.org/drawingml/2006/main">
+              <a:graphicData uri="http://schemas.openxmlformats.org/drawingml/2006/picture">
+                <pic:pic xmlns:pic="http://schemas.openxmlformats.org/drawingml/2006/picture">
+                  <pic:nvPicPr>
+                    <pic:cNvPr id="6" name="Picture 6" descr="Table&#10;&#10;Description automatically generated"/>
+                    <pic:cNvPicPr/>
+                  </pic:nvPicPr>
+                  <pic:blipFill>
+                    <a:blip r:embed="rId14" cstate="print">
+                      <a:extLst>
+                        <a:ext uri="{28A0092B-C50C-407E-A947-70E740481C1C}">
+                          <a14:useLocalDpi xmlns:a14="http://schemas.microsoft.com/office/drawing/2010/main" val="0"/>
+                        </a:ext>
+                      </a:extLst>
+                    </a:blip>
+                    <a:stretch>
+                      <a:fillRect/>
+                    </a:stretch>
+                  </pic:blipFill>
+                  <pic:spPr>
+                    <a:xfrm>
+                      <a:off x="0" y="0"/>
+                      <a:ext cx="2096558" cy="4572000"/>
+                    </a:xfrm>
+                    <a:prstGeom prst="rect">
+                      <a:avLst/>
+                    </a:prstGeom>
+                  </pic:spPr>
+                </pic:pic>
+              </a:graphicData>
+            </a:graphic>
+          </wp:inline>
+        </w:drawing>
+      </w:r>
+    </w:p>
+    <w:p>
+      <w:pPr>
+        <w:pStyle w:val="Caption"/>
+      </w:pPr>
+      <w:bookmarkStart w:id="7" w:name="_Ref52632509"/>
+      <w:r>
+        <w:t xml:space="preserve">Figure </w:t>
+      </w:r>
+      <w:r>
+        <w:fldChar w:fldCharType="begin"/>
+      </w:r>
+      <w:r>
+        <w:instrText xml:space="preserve"> SEQ Figure \* ARABIC </w:instrText>
+      </w:r>
+      <w:r>
+        <w:fldChar w:fldCharType="separate"/>
+      </w:r>
+      <w:r>
+        <w:rPr>
+          <w:noProof/>
+        </w:rPr>
+        <w:t>4</w:t>
+      </w:r>
+      <w:r>
+        <w:fldChar w:fldCharType="end"/>
+      </w:r>
+      <w:bookmarkEnd w:id="7"/>
+      <w:r>
+        <w:t>: Missing Values, original data</w:t>
+      </w:r>
+    </w:p>
+    <w:p>
+      <w:pPr>
+        <w:keepNext/>
+      </w:pPr>
+      <w:r>
+        <w:rPr>
+          <w:noProof/>
+        </w:rPr>
+        <w:lastRenderedPageBreak/>
+        <w:drawing>
+          <wp:inline distT="0" distB="0" distL="0" distR="0" wp14:anchorId="1498D82E" wp14:editId="46AA0F4A">
+            <wp:extent cx="2096558" cy="4572000"/>
+            <wp:effectExtent l="0" t="0" r="0" b="0"/>
+            <wp:docPr id="7" name="Picture 7" descr="Table&#10;&#10;Description automatically generated"/>
+            <wp:cNvGraphicFramePr>
+              <a:graphicFrameLocks xmlns:a="http://schemas.openxmlformats.org/drawingml/2006/main" noChangeAspect="1"/>
+            </wp:cNvGraphicFramePr>
+            <a:graphic xmlns:a="http://schemas.openxmlformats.org/drawingml/2006/main">
+              <a:graphicData uri="http://schemas.openxmlformats.org/drawingml/2006/picture">
+                <pic:pic xmlns:pic="http://schemas.openxmlformats.org/drawingml/2006/picture">
+                  <pic:nvPicPr>
+                    <pic:cNvPr id="7" name="Picture 7" descr="Table&#10;&#10;Description automatically generated"/>
+                    <pic:cNvPicPr/>
+                  </pic:nvPicPr>
+                  <pic:blipFill>
+                    <a:blip r:embed="rId15" cstate="print">
+                      <a:extLst>
+                        <a:ext uri="{28A0092B-C50C-407E-A947-70E740481C1C}">
+                          <a14:useLocalDpi xmlns:a14="http://schemas.microsoft.com/office/drawing/2010/main" val="0"/>
+                        </a:ext>
+                      </a:extLst>
+                    </a:blip>
+                    <a:stretch>
+                      <a:fillRect/>
+                    </a:stretch>
+                  </pic:blipFill>
+                  <pic:spPr>
+                    <a:xfrm>
+                      <a:off x="0" y="0"/>
+                      <a:ext cx="2096558" cy="4572000"/>
+                    </a:xfrm>
+                    <a:prstGeom prst="rect">
+                      <a:avLst/>
+                    </a:prstGeom>
+                  </pic:spPr>
+                </pic:pic>
+              </a:graphicData>
+            </a:graphic>
+          </wp:inline>
+        </w:drawing>
+      </w:r>
+    </w:p>
+    <w:p>
+      <w:pPr>
+        <w:pStyle w:val="Caption"/>
+      </w:pPr>
+      <w:bookmarkStart w:id="8" w:name="_Ref52632595"/>
+      <w:r>
+        <w:t xml:space="preserve">Figure </w:t>
+      </w:r>
+      <w:r>
+        <w:fldChar w:fldCharType="begin"/>
+      </w:r>
+      <w:r>
+        <w:instrText xml:space="preserve"> SEQ Figure \* ARABIC </w:instrText>
+      </w:r>
+      <w:r>
+        <w:fldChar w:fldCharType="separate"/>
+      </w:r>
+      <w:r>
+        <w:rPr>
+          <w:noProof/>
+        </w:rPr>
+        <w:t>5</w:t>
+      </w:r>
+      <w:r>
+        <w:fldChar w:fldCharType="end"/>
+      </w:r>
+      <w:bookmarkEnd w:id="8"/>
+      <w:r>
+        <w:t>: Missing values, removed life expectancy</w:t>
+      </w:r>
+    </w:p>
+    <w:p>
+      <w:pPr>
+        <w:keepNext/>
+      </w:pPr>
+      <w:r>
+        <w:rPr>
+          <w:noProof/>
+        </w:rPr>
+        <w:lastRenderedPageBreak/>
+        <w:drawing>
+          <wp:inline distT="0" distB="0" distL="0" distR="0" wp14:anchorId="051954AA" wp14:editId="37D1BBE0">
+            <wp:extent cx="5943600" cy="4244340"/>
+            <wp:effectExtent l="0" t="0" r="0" b="0"/>
+            <wp:docPr id="9" name="Picture 9" descr="Chart&#10;&#10;Description automatically generated"/>
+            <wp:cNvGraphicFramePr>
+              <a:graphicFrameLocks xmlns:a="http://schemas.openxmlformats.org/drawingml/2006/main" noChangeAspect="1"/>
+            </wp:cNvGraphicFramePr>
+            <a:graphic xmlns:a="http://schemas.openxmlformats.org/drawingml/2006/main">
+              <a:graphicData uri="http://schemas.openxmlformats.org/drawingml/2006/picture">
+                <pic:pic xmlns:pic="http://schemas.openxmlformats.org/drawingml/2006/picture">
+                  <pic:nvPicPr>
+                    <pic:cNvPr id="9" name="Picture 9" descr="Chart&#10;&#10;Description automatically generated"/>
+                    <pic:cNvPicPr/>
+                  </pic:nvPicPr>
+                  <pic:blipFill>
+                    <a:blip r:embed="rId16" cstate="print">
+                      <a:extLst>
+                        <a:ext uri="{28A0092B-C50C-407E-A947-70E740481C1C}">
+                          <a14:useLocalDpi xmlns:a14="http://schemas.microsoft.com/office/drawing/2010/main" val="0"/>
+                        </a:ext>
+                      </a:extLst>
+                    </a:blip>
+                    <a:stretch>
+                      <a:fillRect/>
+                    </a:stretch>
+                  </pic:blipFill>
+                  <pic:spPr>
+                    <a:xfrm>
+                      <a:off x="0" y="0"/>
+                      <a:ext cx="5943600" cy="4244340"/>
+                    </a:xfrm>
+                    <a:prstGeom prst="rect">
+                      <a:avLst/>
+                    </a:prstGeom>
+                  </pic:spPr>
+                </pic:pic>
+              </a:graphicData>
+            </a:graphic>
+          </wp:inline>
+        </w:drawing>
+      </w:r>
+    </w:p>
+    <w:p>
+      <w:pPr>
+        <w:pStyle w:val="Caption"/>
+      </w:pPr>
+      <w:bookmarkStart w:id="9" w:name="_Ref52633736"/>
+      <w:r>
+        <w:t xml:space="preserve">Figure </w:t>
+      </w:r>
+      <w:r>
+        <w:fldChar w:fldCharType="begin"/>
+      </w:r>
+      <w:r>
+        <w:instrText xml:space="preserve"> SEQ Figure \* ARABIC </w:instrText>
+      </w:r>
+      <w:r>
+        <w:fldChar w:fldCharType="separate"/>
+      </w:r>
+      <w:r>
+        <w:rPr>
+          <w:noProof/>
+        </w:rPr>
+        <w:t>6</w:t>
+      </w:r>
+      <w:r>
+        <w:fldChar w:fldCharType="end"/>
+      </w:r>
+      <w:bookmarkEnd w:id="9"/>
+      <w:r>
+        <w:t>: Relationship between Hepatitis B and Life Expectancy</w:t>
+      </w:r>
+    </w:p>
+    <w:p>
+      <w:pPr>
+        <w:keepNext/>
+      </w:pPr>
+      <w:r>
+        <w:rPr>
+          <w:noProof/>
+        </w:rPr>
+        <w:lastRenderedPageBreak/>
+        <w:drawing>
+          <wp:inline distT="0" distB="0" distL="0" distR="0" wp14:anchorId="04214A1C" wp14:editId="0C24BD76">
+            <wp:extent cx="2331156" cy="4572000"/>
+            <wp:effectExtent l="0" t="0" r="5715" b="0"/>
+            <wp:docPr id="8" name="Picture 8" descr="Table&#10;&#10;Description automatically generated"/>
+            <wp:cNvGraphicFramePr>
+              <a:graphicFrameLocks xmlns:a="http://schemas.openxmlformats.org/drawingml/2006/main" noChangeAspect="1"/>
+            </wp:cNvGraphicFramePr>
+            <a:graphic xmlns:a="http://schemas.openxmlformats.org/drawingml/2006/main">
+              <a:graphicData uri="http://schemas.openxmlformats.org/drawingml/2006/picture">
+                <pic:pic xmlns:pic="http://schemas.openxmlformats.org/drawingml/2006/picture">
+                  <pic:nvPicPr>
+                    <pic:cNvPr id="8" name="Picture 8" descr="Table&#10;&#10;Description automatically generated"/>
+                    <pic:cNvPicPr/>
+                  </pic:nvPicPr>
+                  <pic:blipFill>
+                    <a:blip r:embed="rId17" cstate="print">
+                      <a:extLst>
+                        <a:ext uri="{28A0092B-C50C-407E-A947-70E740481C1C}">
+                          <a14:useLocalDpi xmlns:a14="http://schemas.microsoft.com/office/drawing/2010/main" val="0"/>
+                        </a:ext>
+                      </a:extLst>
+                    </a:blip>
+                    <a:stretch>
+                      <a:fillRect/>
+                    </a:stretch>
+                  </pic:blipFill>
+                  <pic:spPr>
+                    <a:xfrm>
+                      <a:off x="0" y="0"/>
+                      <a:ext cx="2331156" cy="4572000"/>
+                    </a:xfrm>
+                    <a:prstGeom prst="rect">
+                      <a:avLst/>
+                    </a:prstGeom>
+                  </pic:spPr>
+                </pic:pic>
+              </a:graphicData>
+            </a:graphic>
+          </wp:inline>
+        </w:drawing>
+      </w:r>
+    </w:p>
+    <w:p>
+      <w:pPr>
+        <w:pStyle w:val="Caption"/>
+      </w:pPr>
+      <w:bookmarkStart w:id="10" w:name="_Ref52634272"/>
+      <w:r>
+        <w:t xml:space="preserve">Figure </w:t>
+      </w:r>
+      <w:r>
+        <w:fldChar w:fldCharType="begin"/>
+      </w:r>
+      <w:r>
+        <w:instrText xml:space="preserve"> SEQ Figure \* ARABIC </w:instrText>
+      </w:r>
+      <w:r>
+        <w:fldChar w:fldCharType="separate"/>
+      </w:r>
+      <w:r>
+        <w:rPr>
+          <w:noProof/>
+        </w:rPr>
+        <w:t>7</w:t>
+      </w:r>
+      <w:r>
+        <w:fldChar w:fldCharType="end"/>
+      </w:r>
+      <w:bookmarkEnd w:id="10"/>
+      <w:r>
+        <w:t>: Missing Data, remove Hep B &amp; remaining NA's</w:t>
+      </w:r>
+    </w:p>
+    <w:p>
+      <w:pPr>
+        <w:keepNext/>
+      </w:pPr>
+      <w:r>
+        <w:rPr>
+          <w:noProof/>
+        </w:rPr>
+        <w:drawing>
+          <wp:inline distT="0" distB="0" distL="0" distR="0" wp14:anchorId="78850E90" wp14:editId="238C9B15">
+            <wp:extent cx="3059622" cy="2743200"/>
+            <wp:effectExtent l="0" t="0" r="1270" b="0"/>
+            <wp:docPr id="12" name="Picture 12" descr="Chart&#10;&#10;Description automatically generated"/>
+            <wp:cNvGraphicFramePr>
+              <a:graphicFrameLocks xmlns:a="http://schemas.openxmlformats.org/drawingml/2006/main" noChangeAspect="1"/>
+            </wp:cNvGraphicFramePr>
+            <a:graphic xmlns:a="http://schemas.openxmlformats.org/drawingml/2006/main">
+              <a:graphicData uri="http://schemas.openxmlformats.org/drawingml/2006/picture">
+                <pic:pic xmlns:pic="http://schemas.openxmlformats.org/drawingml/2006/picture">
+                  <pic:nvPicPr>
+                    <pic:cNvPr id="12" name="Picture 12" descr="Chart&#10;&#10;Description automatically generated"/>
+                    <pic:cNvPicPr/>
+                  </pic:nvPicPr>
+                  <pic:blipFill>
+                    <a:blip r:embed="rId18" cstate="print">
+                      <a:extLst>
+                        <a:ext uri="{28A0092B-C50C-407E-A947-70E740481C1C}">
+                          <a14:useLocalDpi xmlns:a14="http://schemas.microsoft.com/office/drawing/2010/main" val="0"/>
+                        </a:ext>
+                      </a:extLst>
+                    </a:blip>
+                    <a:stretch>
+                      <a:fillRect/>
+                    </a:stretch>
+                  </pic:blipFill>
+                  <pic:spPr>
+                    <a:xfrm>
+                      <a:off x="0" y="0"/>
+                      <a:ext cx="3059622" cy="2743200"/>
+                    </a:xfrm>
+                    <a:prstGeom prst="rect">
+                      <a:avLst/>
+                    </a:prstGeom>
+                  </pic:spPr>
+                </pic:pic>
+              </a:graphicData>
+            </a:graphic>
+          </wp:inline>
+        </w:drawing>
+      </w:r>
+    </w:p>
+    <w:p>
+      <w:pPr>
+        <w:pStyle w:val="Caption"/>
+      </w:pPr>
+      <w:bookmarkStart w:id="11" w:name="_Ref52636056"/>
+      <w:r>
+        <w:t xml:space="preserve">Figure </w:t>
+      </w:r>
+      <w:r>
+        <w:fldChar w:fldCharType="begin"/>
+      </w:r>
+      <w:r>
+        <w:instrText xml:space="preserve"> SEQ Figure \* ARABIC </w:instrText>
+      </w:r>
+      <w:r>
+        <w:fldChar w:fldCharType="separate"/>
+      </w:r>
+      <w:r>
+        <w:rPr>
+          <w:noProof/>
+        </w:rPr>
+        <w:t>8</w:t>
+      </w:r>
+      <w:r>
+        <w:fldChar w:fldCharType="end"/>
+      </w:r>
+      <w:bookmarkEnd w:id="11"/>
+      <w:r>
+        <w:t>: Relationship between Life Expectancy &amp; Hepatitis B</w:t>
+      </w:r>
+    </w:p>
+    <w:p>
+      <w:pPr>
+        <w:keepNext/>
+      </w:pPr>
+      <w:r>
+        <w:rPr>
+          <w:noProof/>
+        </w:rPr>
+        <w:lastRenderedPageBreak/>
+        <w:drawing>
+          <wp:inline distT="0" distB="0" distL="0" distR="0" wp14:anchorId="64263657" wp14:editId="28FF8CE9">
+            <wp:extent cx="3059622" cy="2743200"/>
+            <wp:effectExtent l="0" t="0" r="1270" b="0"/>
+            <wp:docPr id="11" name="Picture 11" descr="Chart, scatter chart&#10;&#10;Description automatically generated"/>
+            <wp:cNvGraphicFramePr>
+              <a:graphicFrameLocks xmlns:a="http://schemas.openxmlformats.org/drawingml/2006/main" noChangeAspect="1"/>
+            </wp:cNvGraphicFramePr>
+            <a:graphic xmlns:a="http://schemas.openxmlformats.org/drawingml/2006/main">
+              <a:graphicData uri="http://schemas.openxmlformats.org/drawingml/2006/picture">
+                <pic:pic xmlns:pic="http://schemas.openxmlformats.org/drawingml/2006/picture">
+                  <pic:nvPicPr>
+                    <pic:cNvPr id="11" name="Picture 11" descr="Chart, scatter chart&#10;&#10;Description automatically generated"/>
+                    <pic:cNvPicPr/>
+                  </pic:nvPicPr>
+                  <pic:blipFill>
+                    <a:blip r:embed="rId19" cstate="print">
+                      <a:extLst>
+                        <a:ext uri="{28A0092B-C50C-407E-A947-70E740481C1C}">
+                          <a14:useLocalDpi xmlns:a14="http://schemas.microsoft.com/office/drawing/2010/main" val="0"/>
+                        </a:ext>
+                      </a:extLst>
+                    </a:blip>
+                    <a:stretch>
+                      <a:fillRect/>
+                    </a:stretch>
+                  </pic:blipFill>
+                  <pic:spPr>
+                    <a:xfrm>
+                      <a:off x="0" y="0"/>
+                      <a:ext cx="3059622" cy="2743200"/>
+                    </a:xfrm>
+                    <a:prstGeom prst="rect">
+                      <a:avLst/>
+                    </a:prstGeom>
+                  </pic:spPr>
+                </pic:pic>
+              </a:graphicData>
+            </a:graphic>
+          </wp:inline>
+        </w:drawing>
+      </w:r>
+    </w:p>
+    <w:p>
+      <w:pPr>
+        <w:pStyle w:val="Caption"/>
+      </w:pPr>
+      <w:bookmarkStart w:id="12" w:name="_Ref52636064"/>
+      <w:r>
+        <w:t xml:space="preserve">Figure </w:t>
+      </w:r>
+      <w:r>
+        <w:fldChar w:fldCharType="begin"/>
+      </w:r>
+      <w:r>
+        <w:instrText xml:space="preserve"> SEQ Figure \* ARABIC </w:instrText>
+      </w:r>
+      <w:r>
+        <w:fldChar w:fldCharType="separate"/>
+      </w:r>
+      <w:r>
+        <w:rPr>
+          <w:noProof/>
+        </w:rPr>
+        <w:t>9</w:t>
+      </w:r>
+      <w:r>
+        <w:fldChar w:fldCharType="end"/>
+      </w:r>
+      <w:bookmarkEnd w:id="12"/>
+      <w:r>
+        <w:t>: Relationship between Life Expectancy &amp; Total Expenditure</w:t>
+      </w:r>
+    </w:p>
+    <w:p>
+      <w:pPr>
+        <w:keepNext/>
+      </w:pPr>
+      <w:r>
+        <w:rPr>
+          <w:noProof/>
+        </w:rPr>
+        <w:drawing>
+          <wp:inline distT="0" distB="0" distL="0" distR="0" wp14:anchorId="6ECD904C" wp14:editId="5F25A2A7">
+            <wp:extent cx="3059622" cy="2743200"/>
+            <wp:effectExtent l="0" t="0" r="1270" b="0"/>
+            <wp:docPr id="10" name="Picture 10" descr="Chart, scatter chart&#10;&#10;Description automatically generated"/>
+            <wp:cNvGraphicFramePr>
+              <a:graphicFrameLocks xmlns:a="http://schemas.openxmlformats.org/drawingml/2006/main" noChangeAspect="1"/>
+            </wp:cNvGraphicFramePr>
+            <a:graphic xmlns:a="http://schemas.openxmlformats.org/drawingml/2006/main">
+              <a:graphicData uri="http://schemas.openxmlformats.org/drawingml/2006/picture">
+                <pic:pic xmlns:pic="http://schemas.openxmlformats.org/drawingml/2006/picture">
+                  <pic:nvPicPr>
+                    <pic:cNvPr id="10" name="Picture 10" descr="Chart, scatter chart&#10;&#10;Description automatically generated"/>
+                    <pic:cNvPicPr/>
+                  </pic:nvPicPr>
+                  <pic:blipFill>
+                    <a:blip r:embed="rId20" cstate="print">
+                      <a:extLst>
+                        <a:ext uri="{28A0092B-C50C-407E-A947-70E740481C1C}">
+                          <a14:useLocalDpi xmlns:a14="http://schemas.microsoft.com/office/drawing/2010/main" val="0"/>
+                        </a:ext>
+                      </a:extLst>
+                    </a:blip>
+                    <a:stretch>
+                      <a:fillRect/>
+                    </a:stretch>
+                  </pic:blipFill>
+                  <pic:spPr>
+                    <a:xfrm>
+                      <a:off x="0" y="0"/>
+                      <a:ext cx="3059622" cy="2743200"/>
+                    </a:xfrm>
+                    <a:prstGeom prst="rect">
+                      <a:avLst/>
+                    </a:prstGeom>
+                  </pic:spPr>
+                </pic:pic>
+              </a:graphicData>
+            </a:graphic>
+          </wp:inline>
+        </w:drawing>
+      </w:r>
+    </w:p>
+    <w:p>
+      <w:pPr>
+        <w:pStyle w:val="Caption"/>
+      </w:pPr>
+      <w:bookmarkStart w:id="13" w:name="_Ref52636101"/>
+      <w:r>
+        <w:t xml:space="preserve">Figure </w:t>
+      </w:r>
+      <w:r>
+        <w:fldChar w:fldCharType="begin"/>
+      </w:r>
+      <w:r>
+        <w:instrText xml:space="preserve"> SEQ Figure \* ARABIC </w:instrText>
+      </w:r>
+      <w:r>
+        <w:fldChar w:fldCharType="separate"/>
+      </w:r>
+      <w:r>
+        <w:rPr>
+          <w:noProof/>
+        </w:rPr>
+        <w:t>10</w:t>
+      </w:r>
+      <w:r>
+        <w:fldChar w:fldCharType="end"/>
+      </w:r>
+      <w:bookmarkEnd w:id="13"/>
+      <w:r>
+        <w:t>: Relationship between Life Expectancy &amp; Alcohol</w:t>
+      </w:r>
+    </w:p>
+    <w:p/>
+    <w:p/>
+    <w:p>
+      <w:pPr>
+        <w:keepNext/>
+      </w:pPr>
+      <w:r>
+        <w:rPr>
+          <w:noProof/>
+        </w:rPr>
+        <w:lastRenderedPageBreak/>
+        <w:drawing>
+          <wp:inline distT="0" distB="0" distL="0" distR="0" wp14:anchorId="41DDC200" wp14:editId="736851F7">
+            <wp:extent cx="3059623" cy="2743200"/>
+            <wp:effectExtent l="0" t="0" r="1270" b="0"/>
+            <wp:docPr id="13" name="Picture 13" descr="Chart, scatter chart&#10;&#10;Description automatically generated"/>
+            <wp:cNvGraphicFramePr>
+              <a:graphicFrameLocks xmlns:a="http://schemas.openxmlformats.org/drawingml/2006/main" noChangeAspect="1"/>
+            </wp:cNvGraphicFramePr>
+            <a:graphic xmlns:a="http://schemas.openxmlformats.org/drawingml/2006/main">
+              <a:graphicData uri="http://schemas.openxmlformats.org/drawingml/2006/picture">
+                <pic:pic xmlns:pic="http://schemas.openxmlformats.org/drawingml/2006/picture">
+                  <pic:nvPicPr>
+                    <pic:cNvPr id="13" name="Picture 13" descr="Chart, scatter chart&#10;&#10;Description automatically generated"/>
+                    <pic:cNvPicPr/>
+                  </pic:nvPicPr>
+                  <pic:blipFill>
+                    <a:blip r:embed="rId21" cstate="print">
+                      <a:extLst>
+                        <a:ext uri="{28A0092B-C50C-407E-A947-70E740481C1C}">
+                          <a14:useLocalDpi xmlns:a14="http://schemas.microsoft.com/office/drawing/2010/main" val="0"/>
+                        </a:ext>
+                      </a:extLst>
+                    </a:blip>
+                    <a:stretch>
+                      <a:fillRect/>
+                    </a:stretch>
+                  </pic:blipFill>
+                  <pic:spPr>
+                    <a:xfrm>
+                      <a:off x="0" y="0"/>
+                      <a:ext cx="3059623" cy="2743200"/>
+                    </a:xfrm>
+                    <a:prstGeom prst="rect">
+                      <a:avLst/>
+                    </a:prstGeom>
+                  </pic:spPr>
+                </pic:pic>
+              </a:graphicData>
+            </a:graphic>
+          </wp:inline>
+        </w:drawing>
+      </w:r>
+    </w:p>
+    <w:p>
+      <w:pPr>
+        <w:pStyle w:val="Caption"/>
+      </w:pPr>
+      <w:bookmarkStart w:id="14" w:name="_Ref52636095"/>
+      <w:r>
+        <w:t xml:space="preserve">Figure </w:t>
+      </w:r>
+      <w:r>
+        <w:fldChar w:fldCharType="begin"/>
+      </w:r>
+      <w:r>
+        <w:instrText xml:space="preserve"> SEQ Figure \* ARABIC </w:instrText>
+      </w:r>
+      <w:r>
+        <w:fldChar w:fldCharType="separate"/>
+      </w:r>
+      <w:r>
+        <w:rPr>
+          <w:noProof/>
+        </w:rPr>
+        <w:t>11</w:t>
+      </w:r>
+      <w:r>
+        <w:fldChar w:fldCharType="end"/>
+      </w:r>
+      <w:bookmarkEnd w:id="14"/>
+      <w:r>
+        <w:t>: Relationship between Life Expectancy &amp; Income Composition of Resources</w:t>
+      </w:r>
+    </w:p>
+    <w:p>
+      <w:pPr>
+        <w:keepNext/>
+      </w:pPr>
+      <w:r>
+        <w:rPr>
+          <w:noProof/>
+        </w:rPr>
+        <w:drawing>
+          <wp:inline distT="0" distB="0" distL="0" distR="0" wp14:anchorId="041D5404" wp14:editId="742CC47D">
+            <wp:extent cx="3059622" cy="2743200"/>
+            <wp:effectExtent l="0" t="0" r="1270" b="0"/>
+            <wp:docPr id="14" name="Picture 14" descr="Chart, scatter chart&#10;&#10;Description automatically generated"/>
+            <wp:cNvGraphicFramePr>
+              <a:graphicFrameLocks xmlns:a="http://schemas.openxmlformats.org/drawingml/2006/main" noChangeAspect="1"/>
+            </wp:cNvGraphicFramePr>
+            <a:graphic xmlns:a="http://schemas.openxmlformats.org/drawingml/2006/main">
+              <a:graphicData uri="http://schemas.openxmlformats.org/drawingml/2006/picture">
+                <pic:pic xmlns:pic="http://schemas.openxmlformats.org/drawingml/2006/picture">
+                  <pic:nvPicPr>
+                    <pic:cNvPr id="14" name="Picture 14" descr="Chart, scatter chart&#10;&#10;Description automatically generated"/>
+                    <pic:cNvPicPr/>
+                  </pic:nvPicPr>
+                  <pic:blipFill>
+                    <a:blip r:embed="rId22" cstate="print">
+                      <a:extLst>
+                        <a:ext uri="{28A0092B-C50C-407E-A947-70E740481C1C}">
+                          <a14:useLocalDpi xmlns:a14="http://schemas.microsoft.com/office/drawing/2010/main" val="0"/>
+                        </a:ext>
+                      </a:extLst>
+                    </a:blip>
+                    <a:stretch>
+                      <a:fillRect/>
+                    </a:stretch>
+                  </pic:blipFill>
+                  <pic:spPr>
+                    <a:xfrm>
+                      <a:off x="0" y="0"/>
+                      <a:ext cx="3059622" cy="2743200"/>
+                    </a:xfrm>
+                    <a:prstGeom prst="rect">
+                      <a:avLst/>
+                    </a:prstGeom>
+                  </pic:spPr>
+                </pic:pic>
+              </a:graphicData>
+            </a:graphic>
+          </wp:inline>
+        </w:drawing>
+      </w:r>
+    </w:p>
+    <w:p>
+      <w:pPr>
+        <w:pStyle w:val="Caption"/>
+      </w:pPr>
+      <w:bookmarkStart w:id="15" w:name="_Ref52636075"/>
+      <w:r>
+        <w:t xml:space="preserve">Figure </w:t>
+      </w:r>
+      <w:r>
+        <w:fldChar w:fldCharType="begin"/>
+      </w:r>
+      <w:r>
+        <w:instrText xml:space="preserve"> SEQ Figure \* ARABIC </w:instrText>
+      </w:r>
+      <w:r>
+        <w:fldChar w:fldCharType="separate"/>
+      </w:r>
+      <w:r>
+        <w:rPr>
+          <w:noProof/>
+        </w:rPr>
+        <w:t>12</w:t>
+      </w:r>
+      <w:r>
+        <w:fldChar w:fldCharType="end"/>
+      </w:r>
+      <w:bookmarkEnd w:id="15"/>
+      <w:r>
+        <w:t>: Relationship between Life Expectancy &amp; Schooling</w:t>
+      </w:r>
+    </w:p>
+    <w:p/>
+    <w:p>
+      <w:pPr>
+        <w:pStyle w:val="SourceCode"/>
+      </w:pPr>
+      <w:r>
+        <w:rPr>
+          <w:rStyle w:val="CommentTok"/>
+        </w:rPr>
+        <w:t># Remove country because this tree function has a maximum of 32 levels</w:t>
+      </w:r>
+      <w:r>
+        <w:br/>
+      </w:r>
+      <w:r>
+        <w:rPr>
+          <w:rStyle w:val="NormalTok"/>
+        </w:rPr>
+        <w:t>tree1 &lt;-</w:t>
+      </w:r>
+      <w:r>
+        <w:rPr>
+          <w:rStyle w:val="StringTok"/>
+        </w:rPr>
+        <w:t xml:space="preserve"> </w:t>
+      </w:r>
+      <w:r>
+        <w:rPr>
+          <w:rStyle w:val="KeywordTok"/>
+        </w:rPr>
+        <w:t>tree</w:t>
+      </w:r>
+      <w:r>
+        <w:rPr>
+          <w:rStyle w:val="NormalTok"/>
+        </w:rPr>
+        <w:t xml:space="preserve">(life_expectancy </w:t>
+      </w:r>
+      <w:r>
+        <w:rPr>
+          <w:rStyle w:val="OperatorTok"/>
+        </w:rPr>
+        <w:t>~</w:t>
+      </w:r>
+      <w:r>
+        <w:rPr>
+          <w:rStyle w:val="StringTok"/>
+        </w:rPr>
+        <w:t xml:space="preserve"> </w:t>
+      </w:r>
+      <w:r>
+        <w:rPr>
+          <w:rStyle w:val="NormalTok"/>
+        </w:rPr>
+        <w:t xml:space="preserve">., </w:t>
+      </w:r>
+      <w:r>
+        <w:rPr>
+          <w:rStyle w:val="DataTypeTok"/>
+        </w:rPr>
+        <w:t>data =</w:t>
+      </w:r>
+      <w:r>
+        <w:rPr>
+          <w:rStyle w:val="NormalTok"/>
+        </w:rPr>
+        <w:t xml:space="preserve"> tree_train[, </w:t>
+      </w:r>
+      <w:r>
+        <w:rPr>
+          <w:rStyle w:val="DecValTok"/>
+        </w:rPr>
+        <w:t>-1</w:t>
+      </w:r>
+      <w:r>
+        <w:rPr>
+          <w:rStyle w:val="NormalTok"/>
+        </w:rPr>
+        <w:t>])</w:t>
+      </w:r>
+      <w:r>
+        <w:br/>
+      </w:r>
+      <w:r>
+        <w:rPr>
+          <w:rStyle w:val="KeywordTok"/>
+        </w:rPr>
+        <w:t>summary</w:t>
+      </w:r>
+      <w:r>
+        <w:rPr>
+          <w:rStyle w:val="NormalTok"/>
+        </w:rPr>
+        <w:t>(tree1)</w:t>
+      </w:r>
+    </w:p>
+    <w:p>
+      <w:pPr>
+        <w:pStyle w:val="SourceCode"/>
+      </w:pPr>
+      <w:r>
+        <w:rPr>
+          <w:rStyle w:val="VerbatimChar"/>
+        </w:rPr>
+        <w:t xml:space="preserve">## </w:t>
+      </w:r>
+      <w:r>
+        <w:br/>
+      </w:r>
+      <w:r>
+        <w:rPr>
+          <w:rStyle w:val="VerbatimChar"/>
+        </w:rPr>
+        <w:t>## Regression tree:</w:t>
+      </w:r>
+      <w:r>
+        <w:br/>
+      </w:r>
+      <w:r>
+        <w:rPr>
+          <w:rStyle w:val="VerbatimChar"/>
+        </w:rPr>
+        <w:t>## tree(formula = life_expectancy ~ ., data = tree_train[, -1])</w:t>
+      </w:r>
+      <w:r>
+        <w:br/>
+      </w:r>
+      <w:r>
+        <w:rPr>
+          <w:rStyle w:val="VerbatimChar"/>
+        </w:rPr>
+        <w:t>## Variables actually used in tree construction:</w:t>
+      </w:r>
+      <w:r>
+        <w:br/>
+      </w:r>
+      <w:r>
+        <w:rPr>
+          <w:rStyle w:val="VerbatimChar"/>
+        </w:rPr>
+        <w:t>## [1] "hiv_aids"                        "income_composition_of_resources"</w:t>
+      </w:r>
+      <w:r>
+        <w:br/>
+      </w:r>
+      <w:r>
+        <w:rPr>
+          <w:rStyle w:val="VerbatimChar"/>
+        </w:rPr>
+        <w:t xml:space="preserve">## [3] "adult_mortality"                 "infant_deaths"                  </w:t>
+      </w:r>
+      <w:r>
+        <w:br/>
+      </w:r>
+      <w:r>
+        <w:rPr>
+          <w:rStyle w:val="VerbatimChar"/>
+        </w:rPr>
+        <w:t xml:space="preserve">## Number of terminal nodes:  9 </w:t>
+      </w:r>
+      <w:r>
+        <w:br/>
+      </w:r>
+      <w:r>
+        <w:rPr>
+          <w:rStyle w:val="VerbatimChar"/>
+        </w:rPr>
+        <w:t xml:space="preserve">## Residual mean deviance:  13.7 = 29990 / 2189 </w:t>
+      </w:r>
+      <w:r>
+        <w:br/>
+      </w:r>
+      <w:r>
+        <w:rPr>
+          <w:rStyle w:val="VerbatimChar"/>
+        </w:rPr>
+        <w:lastRenderedPageBreak/>
+        <w:t>## Distribution of residuals:</w:t>
+      </w:r>
+      <w:r>
+        <w:br/>
+      </w:r>
+      <w:r>
+        <w:rPr>
+          <w:rStyle w:val="VerbatimChar"/>
+        </w:rPr>
+        <w:t xml:space="preserve">##      Min.   1st Qu.    Median      Mean   3rd Qu.      Max. </w:t>
+      </w:r>
+      <w:r>
+        <w:br/>
+      </w:r>
+      <w:r>
+        <w:rPr>
+          <w:rStyle w:val="VerbatimChar"/>
+        </w:rPr>
+        <w:t>## -16.51000  -2.11000  -0.05483   0.00000   2.19300  16.19000</w:t>
+      </w:r>
+    </w:p>
+    <w:p>
+      <w:pPr>
+        <w:pStyle w:val="Caption"/>
+      </w:pPr>
+      <w:r>
+        <w:t>Figure X: Output chunk for tree model showing the four variables used in the tree construction</w:t>
+      </w:r>
+    </w:p>
+    <w:p/>
+    <w:p>
+      <w:r>
+        <w:rPr>
+          <w:noProof/>
+        </w:rPr>
+        <w:drawing>
+          <wp:inline distT="0" distB="0" distL="0" distR="0" wp14:anchorId="33C224D1" wp14:editId="3A0B3460">
+            <wp:extent cx="4620126" cy="3696101"/>
+            <wp:effectExtent l="0" t="0" r="0" b="0"/>
+            <wp:docPr id="63" name="Picture"/>
+            <wp:cNvGraphicFramePr/>
+            <a:graphic xmlns:a="http://schemas.openxmlformats.org/drawingml/2006/main">
+              <a:graphicData uri="http://schemas.openxmlformats.org/drawingml/2006/picture">
+                <pic:pic xmlns:pic="http://schemas.openxmlformats.org/drawingml/2006/picture">
+                  <pic:nvPicPr>
+                    <pic:cNvPr id="0" name="Picture" descr="project_1_files/figure-docx/unnamed-chunk-38-3.png"/>
+                    <pic:cNvPicPr>
+                      <a:picLocks noChangeAspect="1" noChangeArrowheads="1"/>
+                    </pic:cNvPicPr>
+                  </pic:nvPicPr>
+                  <pic:blipFill>
+                    <a:blip r:embed="rId23"/>
+                    <a:stretch>
+                      <a:fillRect/>
+                    </a:stretch>
+                  </pic:blipFill>
+                  <pic:spPr bwMode="auto">
+                    <a:xfrm>
+                      <a:off x="0" y="0"/>
+                      <a:ext cx="4620126" cy="3696101"/>
+                    </a:xfrm>
+                    <a:prstGeom prst="rect">
+                      <a:avLst/>
+                    </a:prstGeom>
+                    <a:noFill/>
+                    <a:ln w="9525">
+                      <a:noFill/>
+                      <a:headEnd/>
+                      <a:tailEnd/>
+                    </a:ln>
+                  </pic:spPr>
+                </pic:pic>
+              </a:graphicData>
+            </a:graphic>
+          </wp:inline>
+        </w:drawing>
+      </w:r>
+    </w:p>
+    <w:p>
+      <w:pPr>
+        <w:pStyle w:val="Caption"/>
+      </w:pPr>
+      <w:r>
+        <w:t>Figure</w:t>
+      </w:r>
+      <w:r>
+        <w:t xml:space="preserve"> Y</w:t>
+      </w:r>
+      <w:r>
+        <w:t xml:space="preserve">: </w:t>
+      </w:r>
+      <w:r>
+        <w:t>Model fit for our test data set using a tree regression.</w:t>
+      </w:r>
+    </w:p>
+    <w:p>
+      <w:r>
+        <w:rPr>
+          <w:noProof/>
+        </w:rPr>
+        <w:lastRenderedPageBreak/>
+        <w:drawing>
+          <wp:inline distT="0" distB="0" distL="0" distR="0" wp14:anchorId="115FFAB1" wp14:editId="2A210DBA">
+            <wp:extent cx="4620126" cy="3696101"/>
+            <wp:effectExtent l="0" t="0" r="0" b="0"/>
+            <wp:docPr id="64" name="Picture"/>
+            <wp:cNvGraphicFramePr/>
+            <a:graphic xmlns:a="http://schemas.openxmlformats.org/drawingml/2006/main">
+              <a:graphicData uri="http://schemas.openxmlformats.org/drawingml/2006/picture">
+                <pic:pic xmlns:pic="http://schemas.openxmlformats.org/drawingml/2006/picture">
+                  <pic:nvPicPr>
+                    <pic:cNvPr id="0" name="Picture" descr="project_1_files/figure-docx/unnamed-chunk-38-4.png"/>
+                    <pic:cNvPicPr>
+                      <a:picLocks noChangeAspect="1" noChangeArrowheads="1"/>
+                    </pic:cNvPicPr>
+                  </pic:nvPicPr>
+                  <pic:blipFill>
+                    <a:blip r:embed="rId24"/>
+                    <a:stretch>
+                      <a:fillRect/>
+                    </a:stretch>
+                  </pic:blipFill>
+                  <pic:spPr bwMode="auto">
+                    <a:xfrm>
+                      <a:off x="0" y="0"/>
+                      <a:ext cx="4620126" cy="3696101"/>
+                    </a:xfrm>
+                    <a:prstGeom prst="rect">
+                      <a:avLst/>
+                    </a:prstGeom>
+                    <a:noFill/>
+                    <a:ln w="9525">
+                      <a:noFill/>
+                      <a:headEnd/>
+                      <a:tailEnd/>
+                    </a:ln>
+                  </pic:spPr>
+                </pic:pic>
+              </a:graphicData>
+            </a:graphic>
+          </wp:inline>
+        </w:drawing>
+      </w:r>
+    </w:p>
+    <w:p>
+      <w:pPr>
+        <w:pStyle w:val="Caption"/>
+      </w:pPr>
+      <w:r>
+        <w:t xml:space="preserve">Figure Y: Model fit for our test data set using a </w:t>
+      </w:r>
+      <w:r>
+        <w:t>random forest regression</w:t>
+      </w:r>
+      <w:r>
+        <w:t xml:space="preserve"> which used all predictors and 5 splits per node.</w:t>
+      </w:r>
+    </w:p>
+    <w:p>
+      <w:r>
+        <w:rPr>
+          <w:noProof/>
+        </w:rPr>
+        <w:drawing>
+          <wp:inline distT="0" distB="0" distL="0" distR="0" wp14:anchorId="51B44B9D" wp14:editId="0CC59CE1">
+            <wp:extent cx="4620126" cy="3696101"/>
+            <wp:effectExtent l="0" t="0" r="0" b="0"/>
+            <wp:docPr id="65" name="Picture"/>
+            <wp:cNvGraphicFramePr/>
+            <a:graphic xmlns:a="http://schemas.openxmlformats.org/drawingml/2006/main">
+              <a:graphicData uri="http://schemas.openxmlformats.org/drawingml/2006/picture">
+                <pic:pic xmlns:pic="http://schemas.openxmlformats.org/drawingml/2006/picture">
+                  <pic:nvPicPr>
+                    <pic:cNvPr id="0" name="Picture" descr="project_1_files/figure-docx/unnamed-chunk-38-5.png"/>
+                    <pic:cNvPicPr>
+                      <a:picLocks noChangeAspect="1" noChangeArrowheads="1"/>
+                    </pic:cNvPicPr>
+                  </pic:nvPicPr>
+                  <pic:blipFill>
+                    <a:blip r:embed="rId25"/>
+                    <a:stretch>
+                      <a:fillRect/>
+                    </a:stretch>
+                  </pic:blipFill>
+                  <pic:spPr bwMode="auto">
+                    <a:xfrm>
+                      <a:off x="0" y="0"/>
+                      <a:ext cx="4620126" cy="3696101"/>
+                    </a:xfrm>
+                    <a:prstGeom prst="rect">
+                      <a:avLst/>
+                    </a:prstGeom>
+                    <a:noFill/>
+                    <a:ln w="9525">
+                      <a:noFill/>
+                      <a:headEnd/>
+                      <a:tailEnd/>
+                    </a:ln>
+                  </pic:spPr>
+                </pic:pic>
+              </a:graphicData>
+            </a:graphic>
+          </wp:inline>
+        </w:drawing>
+      </w:r>
+    </w:p>
+    <w:p>
+      <w:pPr>
+        <w:pStyle w:val="Caption"/>
+      </w:pPr>
+      <w:r>
+        <w:t xml:space="preserve">Figure </w:t>
+      </w:r>
+      <w:r>
+        <w:t>Z</w:t>
+      </w:r>
+      <w:r>
+        <w:t xml:space="preserve">: Model fit for our test data set using a random forest regression which used </w:t>
+      </w:r>
+      <w:r>
+        <w:t>only the top four predictors and 1 split per node.</w:t>
+      </w:r>
     </w:p>
     <w:p/>
     <w:sectPr>
-      <w:headerReference w:type="default" r:id="rId11"/>
+      <w:headerReference w:type="default" r:id="rId26"/>
       <w:pgSz w:w="12240" w:h="15840"/>
       <w:pgMar w:top="1440" w:right="1440" w:bottom="1440" w:left="1440" w:header="720" w:footer="720" w:gutter="0"/>
       <w:cols w:space="720"/>
@@ -1096,6 +3601,119 @@
     </w:lvl>
   </w:abstractNum>
   <w:abstractNum w:abstractNumId="1" w15:restartNumberingAfterBreak="0">
+    <w:nsid w:val="1F04267C"/>
+    <w:multiLevelType w:val="hybridMultilevel"/>
+    <w:tmpl w:val="2830389C"/>
+    <w:lvl w:ilvl="0" w:tplc="04090001">
+      <w:start w:val="1"/>
+      <w:numFmt w:val="bullet"/>
+      <w:lvlText w:val=""/>
+      <w:lvlJc w:val="left"/>
+      <w:pPr>
+        <w:ind w:left="720" w:hanging="360"/>
+      </w:pPr>
+      <w:rPr>
+        <w:rFonts w:ascii="Symbol" w:hAnsi="Symbol" w:hint="default"/>
+      </w:rPr>
+    </w:lvl>
+    <w:lvl w:ilvl="1" w:tplc="04090003" w:tentative="1">
+      <w:start w:val="1"/>
+      <w:numFmt w:val="bullet"/>
+      <w:lvlText w:val="o"/>
+      <w:lvlJc w:val="left"/>
+      <w:pPr>
+        <w:ind w:left="1440" w:hanging="360"/>
+      </w:pPr>
+      <w:rPr>
+        <w:rFonts w:ascii="Courier New" w:hAnsi="Courier New" w:cs="Courier New" w:hint="default"/>
+      </w:rPr>
+    </w:lvl>
+    <w:lvl w:ilvl="2" w:tplc="04090005" w:tentative="1">
+      <w:start w:val="1"/>
+      <w:numFmt w:val="bullet"/>
+      <w:lvlText w:val=""/>
+      <w:lvlJc w:val="left"/>
+      <w:pPr>
+        <w:ind w:left="2160" w:hanging="360"/>
+      </w:pPr>
+      <w:rPr>
+        <w:rFonts w:ascii="Wingdings" w:hAnsi="Wingdings" w:hint="default"/>
+      </w:rPr>
+    </w:lvl>
+    <w:lvl w:ilvl="3" w:tplc="04090001" w:tentative="1">
+      <w:start w:val="1"/>
+      <w:numFmt w:val="bullet"/>
+      <w:lvlText w:val=""/>
+      <w:lvlJc w:val="left"/>
+      <w:pPr>
+        <w:ind w:left="2880" w:hanging="360"/>
+      </w:pPr>
+      <w:rPr>
+        <w:rFonts w:ascii="Symbol" w:hAnsi="Symbol" w:hint="default"/>
+      </w:rPr>
+    </w:lvl>
+    <w:lvl w:ilvl="4" w:tplc="04090003" w:tentative="1">
+      <w:start w:val="1"/>
+      <w:numFmt w:val="bullet"/>
+      <w:lvlText w:val="o"/>
+      <w:lvlJc w:val="left"/>
+      <w:pPr>
+        <w:ind w:left="3600" w:hanging="360"/>
+      </w:pPr>
+      <w:rPr>
+        <w:rFonts w:ascii="Courier New" w:hAnsi="Courier New" w:cs="Courier New" w:hint="default"/>
+      </w:rPr>
+    </w:lvl>
+    <w:lvl w:ilvl="5" w:tplc="04090005" w:tentative="1">
+      <w:start w:val="1"/>
+      <w:numFmt w:val="bullet"/>
+      <w:lvlText w:val=""/>
+      <w:lvlJc w:val="left"/>
+      <w:pPr>
+        <w:ind w:left="4320" w:hanging="360"/>
+      </w:pPr>
+      <w:rPr>
+        <w:rFonts w:ascii="Wingdings" w:hAnsi="Wingdings" w:hint="default"/>
+      </w:rPr>
+    </w:lvl>
+    <w:lvl w:ilvl="6" w:tplc="04090001" w:tentative="1">
+      <w:start w:val="1"/>
+      <w:numFmt w:val="bullet"/>
+      <w:lvlText w:val=""/>
+      <w:lvlJc w:val="left"/>
+      <w:pPr>
+        <w:ind w:left="5040" w:hanging="360"/>
+      </w:pPr>
+      <w:rPr>
+        <w:rFonts w:ascii="Symbol" w:hAnsi="Symbol" w:hint="default"/>
+      </w:rPr>
+    </w:lvl>
+    <w:lvl w:ilvl="7" w:tplc="04090003" w:tentative="1">
+      <w:start w:val="1"/>
+      <w:numFmt w:val="bullet"/>
+      <w:lvlText w:val="o"/>
+      <w:lvlJc w:val="left"/>
+      <w:pPr>
+        <w:ind w:left="5760" w:hanging="360"/>
+      </w:pPr>
+      <w:rPr>
+        <w:rFonts w:ascii="Courier New" w:hAnsi="Courier New" w:cs="Courier New" w:hint="default"/>
+      </w:rPr>
+    </w:lvl>
+    <w:lvl w:ilvl="8" w:tplc="04090005" w:tentative="1">
+      <w:start w:val="1"/>
+      <w:numFmt w:val="bullet"/>
+      <w:lvlText w:val=""/>
+      <w:lvlJc w:val="left"/>
+      <w:pPr>
+        <w:ind w:left="6480" w:hanging="360"/>
+      </w:pPr>
+      <w:rPr>
+        <w:rFonts w:ascii="Wingdings" w:hAnsi="Wingdings" w:hint="default"/>
+      </w:rPr>
+    </w:lvl>
+  </w:abstractNum>
+  <w:abstractNum w:abstractNumId="2" w15:restartNumberingAfterBreak="0">
     <w:nsid w:val="39466108"/>
     <w:multiLevelType w:val="hybridMultilevel"/>
     <w:tmpl w:val="E820C404"/>
@@ -1207,7 +3825,7 @@
       </w:rPr>
     </w:lvl>
   </w:abstractNum>
-  <w:abstractNum w:abstractNumId="2" w15:restartNumberingAfterBreak="0">
+  <w:abstractNum w:abstractNumId="3" w15:restartNumberingAfterBreak="0">
     <w:nsid w:val="611072DB"/>
     <w:multiLevelType w:val="hybridMultilevel"/>
     <w:tmpl w:val="05FE5B86"/>
@@ -1320,7 +3938,7 @@
       </w:rPr>
     </w:lvl>
   </w:abstractNum>
-  <w:abstractNum w:abstractNumId="3" w15:restartNumberingAfterBreak="0">
+  <w:abstractNum w:abstractNumId="4" w15:restartNumberingAfterBreak="0">
     <w:nsid w:val="717F7642"/>
     <w:multiLevelType w:val="hybridMultilevel"/>
     <w:tmpl w:val="44EA5B36"/>
@@ -1409,7 +4027,7 @@
       </w:pPr>
     </w:lvl>
   </w:abstractNum>
-  <w:abstractNum w:abstractNumId="4" w15:restartNumberingAfterBreak="0">
+  <w:abstractNum w:abstractNumId="5" w15:restartNumberingAfterBreak="0">
     <w:nsid w:val="7756682B"/>
     <w:multiLevelType w:val="hybridMultilevel"/>
     <w:tmpl w:val="1C728744"/>
@@ -1526,16 +4144,19 @@
     <w:abstractNumId w:val="0"/>
   </w:num>
   <w:num w:numId="2">
+    <w:abstractNumId w:val="4"/>
+  </w:num>
+  <w:num w:numId="3">
     <w:abstractNumId w:val="3"/>
   </w:num>
-  <w:num w:numId="3">
+  <w:num w:numId="4">
     <w:abstractNumId w:val="2"/>
   </w:num>
-  <w:num w:numId="4">
+  <w:num w:numId="5">
+    <w:abstractNumId w:val="5"/>
+  </w:num>
+  <w:num w:numId="6">
     <w:abstractNumId w:val="1"/>
-  </w:num>
-  <w:num w:numId="5">
-    <w:abstractNumId w:val="4"/>
   </w:num>
 </w:numbering>
 </file>
@@ -1990,6 +4611,26 @@
       <w:szCs w:val="26"/>
     </w:rPr>
   </w:style>
+  <w:style w:type="paragraph" w:styleId="Heading3">
+    <w:name w:val="heading 3"/>
+    <w:basedOn w:val="Normal"/>
+    <w:next w:val="Normal"/>
+    <w:link w:val="Heading3Char"/>
+    <w:uiPriority w:val="9"/>
+    <w:unhideWhenUsed/>
+    <w:qFormat/>
+    <w:rsid w:val="003E3F59"/>
+    <w:pPr>
+      <w:keepNext/>
+      <w:keepLines/>
+      <w:spacing w:before="40"/>
+      <w:outlineLvl w:val="2"/>
+    </w:pPr>
+    <w:rPr>
+      <w:rFonts w:asciiTheme="majorHAnsi" w:eastAsiaTheme="majorEastAsia" w:hAnsiTheme="majorHAnsi" w:cstheme="majorBidi"/>
+      <w:color w:val="1F3763" w:themeColor="accent1" w:themeShade="7F"/>
+    </w:rPr>
+  </w:style>
   <w:style w:type="character" w:default="1" w:styleId="DefaultParagraphFont">
     <w:name w:val="Default Paragraph Font"/>
     <w:uiPriority w:val="1"/>
@@ -2176,7 +4817,6 @@
     <w:basedOn w:val="Normal"/>
     <w:link w:val="BodyTextChar"/>
     <w:uiPriority w:val="99"/>
-    <w:semiHidden/>
     <w:unhideWhenUsed/>
     <w:rsid w:val="00A107F0"/>
     <w:pPr>
@@ -2188,7 +4828,6 @@
     <w:basedOn w:val="DefaultParagraphFont"/>
     <w:link w:val="BodyText"/>
     <w:uiPriority w:val="99"/>
-    <w:semiHidden/>
     <w:rsid w:val="00A107F0"/>
     <w:rPr>
       <w:sz w:val="24"/>
@@ -2263,6 +4902,223 @@
       <w:rFonts w:ascii="Consolas" w:hAnsi="Consolas"/>
       <w:sz w:val="22"/>
       <w:szCs w:val="22"/>
+    </w:rPr>
+  </w:style>
+  <w:style w:type="table" w:styleId="TableGrid">
+    <w:name w:val="Table Grid"/>
+    <w:basedOn w:val="TableNormal"/>
+    <w:uiPriority w:val="39"/>
+    <w:rsid w:val="004E2AE7"/>
+    <w:pPr>
+      <w:spacing w:after="0" w:line="240" w:lineRule="auto"/>
+    </w:pPr>
+    <w:tblPr>
+      <w:tblBorders>
+        <w:top w:val="single" w:sz="4" w:space="0" w:color="auto"/>
+        <w:left w:val="single" w:sz="4" w:space="0" w:color="auto"/>
+        <w:bottom w:val="single" w:sz="4" w:space="0" w:color="auto"/>
+        <w:right w:val="single" w:sz="4" w:space="0" w:color="auto"/>
+        <w:insideH w:val="single" w:sz="4" w:space="0" w:color="auto"/>
+        <w:insideV w:val="single" w:sz="4" w:space="0" w:color="auto"/>
+      </w:tblBorders>
+    </w:tblPr>
+  </w:style>
+  <w:style w:type="table" w:styleId="GridTable4-Accent1">
+    <w:name w:val="Grid Table 4 Accent 1"/>
+    <w:basedOn w:val="TableNormal"/>
+    <w:uiPriority w:val="49"/>
+    <w:rsid w:val="004E2AE7"/>
+    <w:pPr>
+      <w:spacing w:after="0" w:line="240" w:lineRule="auto"/>
+    </w:pPr>
+    <w:tblPr>
+      <w:tblStyleRowBandSize w:val="1"/>
+      <w:tblStyleColBandSize w:val="1"/>
+      <w:tblBorders>
+        <w:top w:val="single" w:sz="4" w:space="0" w:color="8EAADB" w:themeColor="accent1" w:themeTint="99"/>
+        <w:left w:val="single" w:sz="4" w:space="0" w:color="8EAADB" w:themeColor="accent1" w:themeTint="99"/>
+        <w:bottom w:val="single" w:sz="4" w:space="0" w:color="8EAADB" w:themeColor="accent1" w:themeTint="99"/>
+        <w:right w:val="single" w:sz="4" w:space="0" w:color="8EAADB" w:themeColor="accent1" w:themeTint="99"/>
+        <w:insideH w:val="single" w:sz="4" w:space="0" w:color="8EAADB" w:themeColor="accent1" w:themeTint="99"/>
+        <w:insideV w:val="single" w:sz="4" w:space="0" w:color="8EAADB" w:themeColor="accent1" w:themeTint="99"/>
+      </w:tblBorders>
+    </w:tblPr>
+    <w:tblStylePr w:type="firstRow">
+      <w:rPr>
+        <w:b/>
+        <w:bCs/>
+        <w:color w:val="FFFFFF" w:themeColor="background1"/>
+      </w:rPr>
+      <w:tblPr/>
+      <w:tcPr>
+        <w:tcBorders>
+          <w:top w:val="single" w:sz="4" w:space="0" w:color="4472C4" w:themeColor="accent1"/>
+          <w:left w:val="single" w:sz="4" w:space="0" w:color="4472C4" w:themeColor="accent1"/>
+          <w:bottom w:val="single" w:sz="4" w:space="0" w:color="4472C4" w:themeColor="accent1"/>
+          <w:right w:val="single" w:sz="4" w:space="0" w:color="4472C4" w:themeColor="accent1"/>
+          <w:insideH w:val="nil"/>
+          <w:insideV w:val="nil"/>
+        </w:tcBorders>
+        <w:shd w:val="clear" w:color="auto" w:fill="4472C4" w:themeFill="accent1"/>
+      </w:tcPr>
+    </w:tblStylePr>
+    <w:tblStylePr w:type="lastRow">
+      <w:rPr>
+        <w:b/>
+        <w:bCs/>
+      </w:rPr>
+      <w:tblPr/>
+      <w:tcPr>
+        <w:tcBorders>
+          <w:top w:val="double" w:sz="4" w:space="0" w:color="4472C4" w:themeColor="accent1"/>
+        </w:tcBorders>
+      </w:tcPr>
+    </w:tblStylePr>
+    <w:tblStylePr w:type="firstCol">
+      <w:rPr>
+        <w:b/>
+        <w:bCs/>
+      </w:rPr>
+    </w:tblStylePr>
+    <w:tblStylePr w:type="lastCol">
+      <w:rPr>
+        <w:b/>
+        <w:bCs/>
+      </w:rPr>
+    </w:tblStylePr>
+    <w:tblStylePr w:type="band1Vert">
+      <w:tblPr/>
+      <w:tcPr>
+        <w:shd w:val="clear" w:color="auto" w:fill="D9E2F3" w:themeFill="accent1" w:themeFillTint="33"/>
+      </w:tcPr>
+    </w:tblStylePr>
+    <w:tblStylePr w:type="band1Horz">
+      <w:tblPr/>
+      <w:tcPr>
+        <w:shd w:val="clear" w:color="auto" w:fill="D9E2F3" w:themeFill="accent1" w:themeFillTint="33"/>
+      </w:tcPr>
+    </w:tblStylePr>
+  </w:style>
+  <w:style w:type="character" w:customStyle="1" w:styleId="Heading3Char">
+    <w:name w:val="Heading 3 Char"/>
+    <w:basedOn w:val="DefaultParagraphFont"/>
+    <w:link w:val="Heading3"/>
+    <w:uiPriority w:val="9"/>
+    <w:rsid w:val="003E3F59"/>
+    <w:rPr>
+      <w:rFonts w:asciiTheme="majorHAnsi" w:eastAsiaTheme="majorEastAsia" w:hAnsiTheme="majorHAnsi" w:cstheme="majorBidi"/>
+      <w:color w:val="1F3763" w:themeColor="accent1" w:themeShade="7F"/>
+      <w:sz w:val="24"/>
+      <w:szCs w:val="24"/>
+    </w:rPr>
+  </w:style>
+  <w:style w:type="paragraph" w:styleId="ListParagraph">
+    <w:name w:val="List Paragraph"/>
+    <w:basedOn w:val="Normal"/>
+    <w:uiPriority w:val="34"/>
+    <w:qFormat/>
+    <w:rsid w:val="003E3F59"/>
+    <w:pPr>
+      <w:ind w:left="720"/>
+      <w:contextualSpacing/>
+    </w:pPr>
+  </w:style>
+  <w:style w:type="paragraph" w:styleId="Caption">
+    <w:name w:val="caption"/>
+    <w:basedOn w:val="Normal"/>
+    <w:next w:val="Normal"/>
+    <w:uiPriority w:val="35"/>
+    <w:unhideWhenUsed/>
+    <w:qFormat/>
+    <w:rsid w:val="003E3F59"/>
+    <w:pPr>
+      <w:spacing w:after="200"/>
+    </w:pPr>
+    <w:rPr>
+      <w:i/>
+      <w:iCs/>
+      <w:color w:val="44546A" w:themeColor="text2"/>
+      <w:sz w:val="18"/>
+      <w:szCs w:val="18"/>
+    </w:rPr>
+  </w:style>
+  <w:style w:type="character" w:customStyle="1" w:styleId="KeywordTok">
+    <w:name w:val="KeywordTok"/>
+    <w:basedOn w:val="VerbatimChar"/>
+    <w:rsid w:val="00795A11"/>
+    <w:rPr>
+      <w:rFonts w:ascii="Consolas" w:hAnsi="Consolas"/>
+      <w:b/>
+      <w:color w:val="204A87"/>
+      <w:sz w:val="22"/>
+      <w:shd w:val="clear" w:color="auto" w:fill="F8F8F8"/>
+    </w:rPr>
+  </w:style>
+  <w:style w:type="character" w:customStyle="1" w:styleId="DataTypeTok">
+    <w:name w:val="DataTypeTok"/>
+    <w:basedOn w:val="VerbatimChar"/>
+    <w:rsid w:val="00795A11"/>
+    <w:rPr>
+      <w:rFonts w:ascii="Consolas" w:hAnsi="Consolas"/>
+      <w:color w:val="204A87"/>
+      <w:sz w:val="22"/>
+      <w:shd w:val="clear" w:color="auto" w:fill="F8F8F8"/>
+    </w:rPr>
+  </w:style>
+  <w:style w:type="character" w:customStyle="1" w:styleId="DecValTok">
+    <w:name w:val="DecValTok"/>
+    <w:basedOn w:val="VerbatimChar"/>
+    <w:rsid w:val="00795A11"/>
+    <w:rPr>
+      <w:rFonts w:ascii="Consolas" w:hAnsi="Consolas"/>
+      <w:color w:val="0000CF"/>
+      <w:sz w:val="22"/>
+      <w:shd w:val="clear" w:color="auto" w:fill="F8F8F8"/>
+    </w:rPr>
+  </w:style>
+  <w:style w:type="character" w:customStyle="1" w:styleId="StringTok">
+    <w:name w:val="StringTok"/>
+    <w:basedOn w:val="VerbatimChar"/>
+    <w:rsid w:val="00795A11"/>
+    <w:rPr>
+      <w:rFonts w:ascii="Consolas" w:hAnsi="Consolas"/>
+      <w:color w:val="4E9A06"/>
+      <w:sz w:val="22"/>
+      <w:shd w:val="clear" w:color="auto" w:fill="F8F8F8"/>
+    </w:rPr>
+  </w:style>
+  <w:style w:type="character" w:customStyle="1" w:styleId="CommentTok">
+    <w:name w:val="CommentTok"/>
+    <w:basedOn w:val="VerbatimChar"/>
+    <w:rsid w:val="00795A11"/>
+    <w:rPr>
+      <w:rFonts w:ascii="Consolas" w:hAnsi="Consolas"/>
+      <w:i/>
+      <w:color w:val="8F5902"/>
+      <w:sz w:val="22"/>
+      <w:shd w:val="clear" w:color="auto" w:fill="F8F8F8"/>
+    </w:rPr>
+  </w:style>
+  <w:style w:type="character" w:customStyle="1" w:styleId="OperatorTok">
+    <w:name w:val="OperatorTok"/>
+    <w:basedOn w:val="VerbatimChar"/>
+    <w:rsid w:val="00795A11"/>
+    <w:rPr>
+      <w:rFonts w:ascii="Consolas" w:hAnsi="Consolas"/>
+      <w:b/>
+      <w:color w:val="CE5C00"/>
+      <w:sz w:val="22"/>
+      <w:shd w:val="clear" w:color="auto" w:fill="F8F8F8"/>
+    </w:rPr>
+  </w:style>
+  <w:style w:type="character" w:customStyle="1" w:styleId="NormalTok">
+    <w:name w:val="NormalTok"/>
+    <w:basedOn w:val="VerbatimChar"/>
+    <w:rsid w:val="00795A11"/>
+    <w:rPr>
+      <w:rFonts w:ascii="Consolas" w:hAnsi="Consolas"/>
+      <w:sz w:val="22"/>
+      <w:shd w:val="clear" w:color="auto" w:fill="F8F8F8"/>
     </w:rPr>
   </w:style>
 </w:styles>
@@ -2412,8 +5268,8 @@
     <w:rsidRoot w:val="001F0D24"/>
     <w:rsid w:val="001F0D24"/>
     <w:rsid w:val="00606CB7"/>
-    <w:rsid w:val="007457FE"/>
     <w:rsid w:val="008301E1"/>
+    <w:rsid w:val="00D53450"/>
   </w:rsids>
   <m:mathPr>
     <m:mathFont m:val="Cambria Math"/>

</xml_diff>

<commit_message>
update appendix figures for Megan's additions
</commit_message>
<xml_diff>
--- a/docs/MF_MB_NN_Project1.docx
+++ b/docs/MF_MB_NN_Project1.docx
@@ -1,6 +1,6 @@
 
 <file path=word/document.xml><?xml version="1.0" encoding="utf-8"?>
-<w:document xmlns:wpc="http://schemas.microsoft.com/office/word/2010/wordprocessingCanvas" xmlns:cx="http://schemas.microsoft.com/office/drawing/2014/chartex" xmlns:cx1="http://schemas.microsoft.com/office/drawing/2015/9/8/chartex" xmlns:cx2="http://schemas.microsoft.com/office/drawing/2015/10/21/chartex" xmlns:cx3="http://schemas.microsoft.com/office/drawing/2016/5/9/chartex" xmlns:cx4="http://schemas.microsoft.com/office/drawing/2016/5/10/chartex" xmlns:cx5="http://schemas.microsoft.com/office/drawing/2016/5/11/chartex" xmlns:cx6="http://schemas.microsoft.com/office/drawing/2016/5/12/chartex" xmlns:cx7="http://schemas.microsoft.com/office/drawing/2016/5/13/chartex" xmlns:cx8="http://schemas.microsoft.com/office/drawing/2016/5/14/chartex" xmlns:mc="http://schemas.openxmlformats.org/markup-compatibility/2006" xmlns:aink="http://schemas.microsoft.com/office/drawing/2016/ink" xmlns:am3d="http://schemas.microsoft.com/office/drawing/2017/model3d" xmlns:o="urn:schemas-microsoft-com:office:office" xmlns:r="http://schemas.openxmlformats.org/officeDocument/2006/relationships" xmlns:m="http://schemas.openxmlformats.org/officeDocument/2006/math" xmlns:v="urn:schemas-microsoft-com:vml" xmlns:wp14="http://schemas.microsoft.com/office/word/2010/wordprocessingDrawing" xmlns:wp="http://schemas.openxmlformats.org/drawingml/2006/wordprocessingDrawing" xmlns:w10="urn:schemas-microsoft-com:office:word" xmlns:w="http://schemas.openxmlformats.org/wordprocessingml/2006/main" xmlns:w14="http://schemas.microsoft.com/office/word/2010/wordml" xmlns:w15="http://schemas.microsoft.com/office/word/2012/wordml" xmlns:w16cid="http://schemas.microsoft.com/office/word/2016/wordml/cid" xmlns:w16se="http://schemas.microsoft.com/office/word/2015/wordml/symex" xmlns:wpg="http://schemas.microsoft.com/office/word/2010/wordprocessingGroup" xmlns:wpi="http://schemas.microsoft.com/office/word/2010/wordprocessingInk" xmlns:wne="http://schemas.microsoft.com/office/word/2006/wordml" xmlns:wps="http://schemas.microsoft.com/office/word/2010/wordprocessingShape" mc:Ignorable="w14 w15 w16se w16cid wp14">
+<w:document xmlns:wpc="http://schemas.microsoft.com/office/word/2010/wordprocessingCanvas" xmlns:cx="http://schemas.microsoft.com/office/drawing/2014/chartex" xmlns:cx1="http://schemas.microsoft.com/office/drawing/2015/9/8/chartex" xmlns:cx2="http://schemas.microsoft.com/office/drawing/2015/10/21/chartex" xmlns:cx3="http://schemas.microsoft.com/office/drawing/2016/5/9/chartex" xmlns:cx4="http://schemas.microsoft.com/office/drawing/2016/5/10/chartex" xmlns:cx5="http://schemas.microsoft.com/office/drawing/2016/5/11/chartex" xmlns:cx6="http://schemas.microsoft.com/office/drawing/2016/5/12/chartex" xmlns:cx7="http://schemas.microsoft.com/office/drawing/2016/5/13/chartex" xmlns:cx8="http://schemas.microsoft.com/office/drawing/2016/5/14/chartex" xmlns:mc="http://schemas.openxmlformats.org/markup-compatibility/2006" xmlns:aink="http://schemas.microsoft.com/office/drawing/2016/ink" xmlns:am3d="http://schemas.microsoft.com/office/drawing/2017/model3d" xmlns:o="urn:schemas-microsoft-com:office:office" xmlns:r="http://schemas.openxmlformats.org/officeDocument/2006/relationships" xmlns:m="http://schemas.openxmlformats.org/officeDocument/2006/math" xmlns:v="urn:schemas-microsoft-com:vml" xmlns:wp14="http://schemas.microsoft.com/office/word/2010/wordprocessingDrawing" xmlns:wp="http://schemas.openxmlformats.org/drawingml/2006/wordprocessingDrawing" xmlns:w10="urn:schemas-microsoft-com:office:word" xmlns:w="http://schemas.openxmlformats.org/wordprocessingml/2006/main" xmlns:w14="http://schemas.microsoft.com/office/word/2010/wordml" xmlns:w15="http://schemas.microsoft.com/office/word/2012/wordml" xmlns:w16cex="http://schemas.microsoft.com/office/word/2018/wordml/cex" xmlns:w16cid="http://schemas.microsoft.com/office/word/2016/wordml/cid" xmlns:w16="http://schemas.microsoft.com/office/word/2018/wordml" xmlns:w16se="http://schemas.microsoft.com/office/word/2015/wordml/symex" xmlns:wpg="http://schemas.microsoft.com/office/word/2010/wordprocessingGroup" xmlns:wpi="http://schemas.microsoft.com/office/word/2010/wordprocessingInk" xmlns:wne="http://schemas.microsoft.com/office/word/2006/wordml" xmlns:wps="http://schemas.microsoft.com/office/word/2010/wordprocessingShape" mc:Ignorable="w14 w15 w16se w16cid w16 w16cex wp14">
   <w:body>
     <w:p>
       <w:pPr>
@@ -15,8 +15,21 @@
         <w:pStyle w:val="Author"/>
       </w:pPr>
       <w:r>
-        <w:t>Megan Ball, Matt Farrow, Neddy Nyatome</w:t>
-      </w:r>
+        <w:t xml:space="preserve">Megan Ball, Matt Farrow, </w:t>
+      </w:r>
+      <w:proofErr w:type="spellStart"/>
+      <w:r>
+        <w:t>Neddy</w:t>
+      </w:r>
+      <w:proofErr w:type="spellEnd"/>
+      <w:r>
+        <w:t xml:space="preserve"> </w:t>
+      </w:r>
+      <w:proofErr w:type="spellStart"/>
+      <w:r>
+        <w:t>Nyatome</w:t>
+      </w:r>
+      <w:proofErr w:type="spellEnd"/>
     </w:p>
     <w:p>
       <w:pPr>
@@ -33,7 +46,23 @@
         <w:pStyle w:val="FirstParagraph"/>
       </w:pPr>
       <w:r>
-        <w:t xml:space="preserve">Using the World Health Organization (WHO) data compiled by Kumar Rajarshi, Deeksha Russell, and Duan Wang, we developed three different models: </w:t>
+        <w:t xml:space="preserve">Using the World Health Organization (WHO) data compiled by Kumar </w:t>
+      </w:r>
+      <w:proofErr w:type="spellStart"/>
+      <w:r>
+        <w:t>Rajarshi</w:t>
+      </w:r>
+      <w:proofErr w:type="spellEnd"/>
+      <w:r>
+        <w:t xml:space="preserve">, </w:t>
+      </w:r>
+      <w:proofErr w:type="spellStart"/>
+      <w:r>
+        <w:t>Deeksha</w:t>
+      </w:r>
+      <w:proofErr w:type="spellEnd"/>
+      <w:r>
+        <w:t xml:space="preserve"> Russell, and Duan Wang, we developed three different models: </w:t>
       </w:r>
     </w:p>
     <w:p>
@@ -92,7 +121,7 @@
       <w:r>
         <w:t xml:space="preserve">The description and context of the Life Expectancy (WHO) data set can be found </w:t>
       </w:r>
-      <w:hyperlink r:id="rId8">
+      <w:hyperlink r:id="rId9">
         <w:r>
           <w:rPr>
             <w:rStyle w:val="Hyperlink"/>
@@ -167,46 +196,6 @@
             <wp:extent cx="2672028" cy="1734820"/>
             <wp:effectExtent l="0" t="0" r="0" b="0"/>
             <wp:docPr id="1" name="Picture 1"/>
-            <wp:cNvGraphicFramePr>
-              <a:graphicFrameLocks xmlns:a="http://schemas.openxmlformats.org/drawingml/2006/main" noChangeAspect="1"/>
-            </wp:cNvGraphicFramePr>
-            <a:graphic xmlns:a="http://schemas.openxmlformats.org/drawingml/2006/main">
-              <a:graphicData uri="http://schemas.openxmlformats.org/drawingml/2006/picture">
-                <pic:pic xmlns:pic="http://schemas.openxmlformats.org/drawingml/2006/picture">
-                  <pic:nvPicPr>
-                    <pic:cNvPr id="1" name=""/>
-                    <pic:cNvPicPr/>
-                  </pic:nvPicPr>
-                  <pic:blipFill>
-                    <a:blip r:embed="rId9"/>
-                    <a:stretch>
-                      <a:fillRect/>
-                    </a:stretch>
-                  </pic:blipFill>
-                  <pic:spPr>
-                    <a:xfrm>
-                      <a:off x="0" y="0"/>
-                      <a:ext cx="2689511" cy="1746171"/>
-                    </a:xfrm>
-                    <a:prstGeom prst="rect">
-                      <a:avLst/>
-                    </a:prstGeom>
-                  </pic:spPr>
-                </pic:pic>
-              </a:graphicData>
-            </a:graphic>
-          </wp:inline>
-        </w:drawing>
-      </w:r>
-      <w:r>
-        <w:rPr>
-          <w:noProof/>
-        </w:rPr>
-        <w:drawing>
-          <wp:inline distT="0" distB="0" distL="0" distR="0" wp14:anchorId="6BB9973D" wp14:editId="49EC0116">
-            <wp:extent cx="2667701" cy="1737995"/>
-            <wp:effectExtent l="0" t="0" r="0" b="0"/>
-            <wp:docPr id="3" name="Picture 3"/>
             <wp:cNvGraphicFramePr>
               <a:graphicFrameLocks xmlns:a="http://schemas.openxmlformats.org/drawingml/2006/main" noChangeAspect="1"/>
             </wp:cNvGraphicFramePr>
@@ -226,6 +215,46 @@
                   <pic:spPr>
                     <a:xfrm>
                       <a:off x="0" y="0"/>
+                      <a:ext cx="2689511" cy="1746171"/>
+                    </a:xfrm>
+                    <a:prstGeom prst="rect">
+                      <a:avLst/>
+                    </a:prstGeom>
+                  </pic:spPr>
+                </pic:pic>
+              </a:graphicData>
+            </a:graphic>
+          </wp:inline>
+        </w:drawing>
+      </w:r>
+      <w:r>
+        <w:rPr>
+          <w:noProof/>
+        </w:rPr>
+        <w:drawing>
+          <wp:inline distT="0" distB="0" distL="0" distR="0" wp14:anchorId="6BB9973D" wp14:editId="49EC0116">
+            <wp:extent cx="2667701" cy="1737995"/>
+            <wp:effectExtent l="0" t="0" r="0" b="0"/>
+            <wp:docPr id="3" name="Picture 3"/>
+            <wp:cNvGraphicFramePr>
+              <a:graphicFrameLocks xmlns:a="http://schemas.openxmlformats.org/drawingml/2006/main" noChangeAspect="1"/>
+            </wp:cNvGraphicFramePr>
+            <a:graphic xmlns:a="http://schemas.openxmlformats.org/drawingml/2006/main">
+              <a:graphicData uri="http://schemas.openxmlformats.org/drawingml/2006/picture">
+                <pic:pic xmlns:pic="http://schemas.openxmlformats.org/drawingml/2006/picture">
+                  <pic:nvPicPr>
+                    <pic:cNvPr id="1" name=""/>
+                    <pic:cNvPicPr/>
+                  </pic:nvPicPr>
+                  <pic:blipFill>
+                    <a:blip r:embed="rId11"/>
+                    <a:stretch>
+                      <a:fillRect/>
+                    </a:stretch>
+                  </pic:blipFill>
+                  <pic:spPr>
+                    <a:xfrm>
+                      <a:off x="0" y="0"/>
                       <a:ext cx="2693129" cy="1754561"/>
                     </a:xfrm>
                     <a:prstGeom prst="rect">
@@ -347,12 +376,14 @@
       <w:r>
         <w:t xml:space="preserve">, since it has minimal correlation to </w:t>
       </w:r>
+      <w:proofErr w:type="spellStart"/>
       <w:r>
         <w:rPr>
           <w:rStyle w:val="VerbatimChar"/>
         </w:rPr>
         <w:t>life_expectancy</w:t>
       </w:r>
+      <w:proofErr w:type="spellEnd"/>
       <w:r>
         <w:t xml:space="preserve"> (</w:t>
       </w:r>
@@ -380,21 +411,25 @@
       <w:r>
         <w:t xml:space="preserve">). In the end, we made the decision to remove </w:t>
       </w:r>
+      <w:proofErr w:type="spellStart"/>
       <w:r>
         <w:rPr>
           <w:rStyle w:val="VerbatimChar"/>
         </w:rPr>
         <w:t>under_five_deaths</w:t>
       </w:r>
+      <w:proofErr w:type="spellEnd"/>
       <w:r>
         <w:t xml:space="preserve">, </w:t>
       </w:r>
+      <w:proofErr w:type="spellStart"/>
       <w:r>
         <w:rPr>
           <w:rStyle w:val="VerbatimChar"/>
         </w:rPr>
         <w:t>gdp</w:t>
       </w:r>
+      <w:proofErr w:type="spellEnd"/>
       <w:r>
         <w:t xml:space="preserve">, </w:t>
       </w:r>
@@ -520,12 +555,14 @@
       <w:r>
         <w:t xml:space="preserve">For our interpretable model, we made the decision to drop the </w:t>
       </w:r>
+      <w:proofErr w:type="spellStart"/>
       <w:r>
         <w:rPr>
           <w:rStyle w:val="VerbatimChar"/>
         </w:rPr>
         <w:t>hepatitis_b</w:t>
       </w:r>
+      <w:proofErr w:type="spellEnd"/>
       <w:r>
         <w:t xml:space="preserve"> variable along with the remainder of the </w:t>
       </w:r>
@@ -1878,12 +1915,7 @@
         <w:t>NA</w:t>
       </w:r>
       <w:r>
-        <w:t xml:space="preserve"> values removed. Overall, with small changes to the data set and predictors, all the nonparametric models performed similarly with ASE generally below 10 and R-squared above 90%. This is interesting to note in comparison to our purely predictive linear regression model which deemed country as an important predictor, and we were not able to use it in our non-parametric models.</w:t>
-      </w:r>
-      <w:bookmarkStart w:id="3" w:name="_GoBack"/>
-      <w:bookmarkEnd w:id="3"/>
-      <w:r>
-        <w:t xml:space="preserve"> As noted in our analysis, we did get very high R-squared values and low ASE values which indicates there is likely some overfit in our models. </w:t>
+        <w:t xml:space="preserve"> values removed. Overall, with small changes to the data set and predictors, all the nonparametric models performed similarly with ASE generally below 10 and R-squared above 90%. This is interesting to note in comparison to our purely predictive linear regression model which deemed country as an important predictor, and we were not able to use it in our non-parametric models. As noted in our analysis, we did get very high R-squared values and low ASE values which indicates there is likely some overfit in our models. </w:t>
       </w:r>
     </w:p>
     <w:p/>
@@ -1960,89 +1992,6 @@
                 <pic:pic xmlns:pic="http://schemas.openxmlformats.org/drawingml/2006/picture">
                   <pic:nvPicPr>
                     <pic:cNvPr id="2" name="Picture 2" descr="Chart, timeline, treemap chart&#10;&#10;Description automatically generated"/>
-                    <pic:cNvPicPr/>
-                  </pic:nvPicPr>
-                  <pic:blipFill>
-                    <a:blip r:embed="rId11" cstate="print">
-                      <a:extLst>
-                        <a:ext uri="{28A0092B-C50C-407E-A947-70E740481C1C}">
-                          <a14:useLocalDpi xmlns:a14="http://schemas.microsoft.com/office/drawing/2010/main" val="0"/>
-                        </a:ext>
-                      </a:extLst>
-                    </a:blip>
-                    <a:stretch>
-                      <a:fillRect/>
-                    </a:stretch>
-                  </pic:blipFill>
-                  <pic:spPr>
-                    <a:xfrm>
-                      <a:off x="0" y="0"/>
-                      <a:ext cx="3841465" cy="2743200"/>
-                    </a:xfrm>
-                    <a:prstGeom prst="rect">
-                      <a:avLst/>
-                    </a:prstGeom>
-                  </pic:spPr>
-                </pic:pic>
-              </a:graphicData>
-            </a:graphic>
-          </wp:inline>
-        </w:drawing>
-      </w:r>
-    </w:p>
-    <w:p>
-      <w:pPr>
-        <w:pStyle w:val="Caption"/>
-      </w:pPr>
-      <w:bookmarkStart w:id="4" w:name="_Ref52632084"/>
-      <w:r>
-        <w:t xml:space="preserve">Figure </w:t>
-      </w:r>
-      <w:r>
-        <w:fldChar w:fldCharType="begin"/>
-      </w:r>
-      <w:r>
-        <w:instrText xml:space="preserve"> SEQ Figure \* ARABIC </w:instrText>
-      </w:r>
-      <w:r>
-        <w:fldChar w:fldCharType="separate"/>
-      </w:r>
-      <w:r>
-        <w:rPr>
-          <w:noProof/>
-        </w:rPr>
-        <w:t>1</w:t>
-      </w:r>
-      <w:r>
-        <w:fldChar w:fldCharType="end"/>
-      </w:r>
-      <w:bookmarkEnd w:id="4"/>
-      <w:r>
-        <w:t>: Correlation Matrix, original data</w:t>
-      </w:r>
-    </w:p>
-    <w:p>
-      <w:pPr>
-        <w:keepNext/>
-      </w:pPr>
-      <w:r>
-        <w:rPr>
-          <w:rFonts w:cstheme="minorHAnsi"/>
-          <w:noProof/>
-        </w:rPr>
-        <w:drawing>
-          <wp:inline distT="0" distB="0" distL="0" distR="0" wp14:anchorId="229A8B45" wp14:editId="1DDD9D2D">
-            <wp:extent cx="3841465" cy="2743200"/>
-            <wp:effectExtent l="0" t="0" r="0" b="0"/>
-            <wp:docPr id="4" name="Picture 4" descr="Chart, timeline, treemap chart&#10;&#10;Description automatically generated"/>
-            <wp:cNvGraphicFramePr>
-              <a:graphicFrameLocks xmlns:a="http://schemas.openxmlformats.org/drawingml/2006/main" noChangeAspect="1"/>
-            </wp:cNvGraphicFramePr>
-            <a:graphic xmlns:a="http://schemas.openxmlformats.org/drawingml/2006/main">
-              <a:graphicData uri="http://schemas.openxmlformats.org/drawingml/2006/picture">
-                <pic:pic xmlns:pic="http://schemas.openxmlformats.org/drawingml/2006/picture">
-                  <pic:nvPicPr>
-                    <pic:cNvPr id="4" name="Picture 4" descr="Chart, timeline, treemap chart&#10;&#10;Description automatically generated"/>
                     <pic:cNvPicPr/>
                   </pic:nvPicPr>
                   <pic:blipFill>
@@ -2077,31 +2026,21 @@
       <w:pPr>
         <w:pStyle w:val="Caption"/>
       </w:pPr>
-      <w:bookmarkStart w:id="5" w:name="_Ref52632095"/>
+      <w:bookmarkStart w:id="3" w:name="_Ref52632084"/>
       <w:r>
         <w:t xml:space="preserve">Figure </w:t>
       </w:r>
-      <w:r>
-        <w:fldChar w:fldCharType="begin"/>
-      </w:r>
-      <w:r>
-        <w:instrText xml:space="preserve"> SEQ Figure \* ARABIC </w:instrText>
-      </w:r>
-      <w:r>
-        <w:fldChar w:fldCharType="separate"/>
-      </w:r>
-      <w:r>
-        <w:rPr>
-          <w:noProof/>
-        </w:rPr>
-        <w:t>2</w:t>
-      </w:r>
-      <w:r>
-        <w:fldChar w:fldCharType="end"/>
-      </w:r>
-      <w:bookmarkEnd w:id="5"/>
-      <w:r>
-        <w:t>: Correlation Matrix: excluding under 5 deaths, gdp, and thinness 1-19 years</w:t>
+      <w:fldSimple w:instr=" SEQ Figure \* ARABIC ">
+        <w:r>
+          <w:rPr>
+            <w:noProof/>
+          </w:rPr>
+          <w:t>1</w:t>
+        </w:r>
+      </w:fldSimple>
+      <w:bookmarkEnd w:id="3"/>
+      <w:r>
+        <w:t>: Correlation Matrix, original data</w:t>
       </w:r>
     </w:p>
     <w:p>
@@ -2113,12 +2052,11 @@
           <w:rFonts w:cstheme="minorHAnsi"/>
           <w:noProof/>
         </w:rPr>
-        <w:lastRenderedPageBreak/>
         <w:drawing>
-          <wp:inline distT="0" distB="0" distL="0" distR="0" wp14:anchorId="59E38949" wp14:editId="0916895E">
+          <wp:inline distT="0" distB="0" distL="0" distR="0" wp14:anchorId="229A8B45" wp14:editId="1DDD9D2D">
             <wp:extent cx="3841465" cy="2743200"/>
             <wp:effectExtent l="0" t="0" r="0" b="0"/>
-            <wp:docPr id="5" name="Picture 5" descr="Chart, treemap chart&#10;&#10;Description automatically generated"/>
+            <wp:docPr id="4" name="Picture 4" descr="Chart, timeline, treemap chart&#10;&#10;Description automatically generated"/>
             <wp:cNvGraphicFramePr>
               <a:graphicFrameLocks xmlns:a="http://schemas.openxmlformats.org/drawingml/2006/main" noChangeAspect="1"/>
             </wp:cNvGraphicFramePr>
@@ -2126,7 +2064,7 @@
               <a:graphicData uri="http://schemas.openxmlformats.org/drawingml/2006/picture">
                 <pic:pic xmlns:pic="http://schemas.openxmlformats.org/drawingml/2006/picture">
                   <pic:nvPicPr>
-                    <pic:cNvPr id="5" name="Picture 5" descr="Chart, treemap chart&#10;&#10;Description automatically generated"/>
+                    <pic:cNvPr id="4" name="Picture 4" descr="Chart, timeline, treemap chart&#10;&#10;Description automatically generated"/>
                     <pic:cNvPicPr/>
                   </pic:nvPicPr>
                   <pic:blipFill>
@@ -2160,50 +2098,47 @@
     <w:p>
       <w:pPr>
         <w:pStyle w:val="Caption"/>
+      </w:pPr>
+      <w:bookmarkStart w:id="4" w:name="_Ref52632095"/>
+      <w:r>
+        <w:t xml:space="preserve">Figure </w:t>
+      </w:r>
+      <w:fldSimple w:instr=" SEQ Figure \* ARABIC ">
+        <w:r>
+          <w:rPr>
+            <w:noProof/>
+          </w:rPr>
+          <w:t>2</w:t>
+        </w:r>
+      </w:fldSimple>
+      <w:bookmarkEnd w:id="4"/>
+      <w:r>
+        <w:t xml:space="preserve">: Correlation Matrix: excluding under 5 deaths, </w:t>
+      </w:r>
+      <w:proofErr w:type="spellStart"/>
+      <w:r>
+        <w:t>gdp</w:t>
+      </w:r>
+      <w:proofErr w:type="spellEnd"/>
+      <w:r>
+        <w:t>, and thinness 1-19 years</w:t>
+      </w:r>
+    </w:p>
+    <w:p>
+      <w:pPr>
+        <w:keepNext/>
+      </w:pPr>
+      <w:r>
         <w:rPr>
           <w:rFonts w:cstheme="minorHAnsi"/>
-        </w:rPr>
-      </w:pPr>
-      <w:bookmarkStart w:id="6" w:name="_Ref52632126"/>
-      <w:r>
-        <w:t xml:space="preserve">Figure </w:t>
-      </w:r>
-      <w:r>
-        <w:fldChar w:fldCharType="begin"/>
-      </w:r>
-      <w:r>
-        <w:instrText xml:space="preserve"> SEQ Figure \* ARABIC </w:instrText>
-      </w:r>
-      <w:r>
-        <w:fldChar w:fldCharType="separate"/>
-      </w:r>
-      <w:r>
-        <w:rPr>
           <w:noProof/>
         </w:rPr>
-        <w:t>3</w:t>
-      </w:r>
-      <w:r>
-        <w:fldChar w:fldCharType="end"/>
-      </w:r>
-      <w:bookmarkEnd w:id="6"/>
-      <w:r>
-        <w:t>: Correlation Matrix: exluding all from Figure 2 along with population</w:t>
-      </w:r>
-    </w:p>
-    <w:p>
-      <w:pPr>
-        <w:keepNext/>
-      </w:pPr>
-      <w:r>
-        <w:rPr>
-          <w:noProof/>
-        </w:rPr>
+        <w:lastRenderedPageBreak/>
         <w:drawing>
-          <wp:inline distT="0" distB="0" distL="0" distR="0" wp14:anchorId="40A09871" wp14:editId="6C04F0DA">
-            <wp:extent cx="2096558" cy="4572000"/>
+          <wp:inline distT="0" distB="0" distL="0" distR="0" wp14:anchorId="59E38949" wp14:editId="0916895E">
+            <wp:extent cx="3841465" cy="2743200"/>
             <wp:effectExtent l="0" t="0" r="0" b="0"/>
-            <wp:docPr id="6" name="Picture 6" descr="Table&#10;&#10;Description automatically generated"/>
+            <wp:docPr id="5" name="Picture 5" descr="Chart, treemap chart&#10;&#10;Description automatically generated"/>
             <wp:cNvGraphicFramePr>
               <a:graphicFrameLocks xmlns:a="http://schemas.openxmlformats.org/drawingml/2006/main" noChangeAspect="1"/>
             </wp:cNvGraphicFramePr>
@@ -2211,7 +2146,7 @@
               <a:graphicData uri="http://schemas.openxmlformats.org/drawingml/2006/picture">
                 <pic:pic xmlns:pic="http://schemas.openxmlformats.org/drawingml/2006/picture">
                   <pic:nvPicPr>
-                    <pic:cNvPr id="6" name="Picture 6" descr="Table&#10;&#10;Description automatically generated"/>
+                    <pic:cNvPr id="5" name="Picture 5" descr="Chart, treemap chart&#10;&#10;Description automatically generated"/>
                     <pic:cNvPicPr/>
                   </pic:nvPicPr>
                   <pic:blipFill>
@@ -2229,7 +2164,7 @@
                   <pic:spPr>
                     <a:xfrm>
                       <a:off x="0" y="0"/>
-                      <a:ext cx="2096558" cy="4572000"/>
+                      <a:ext cx="3841465" cy="2743200"/>
                     </a:xfrm>
                     <a:prstGeom prst="rect">
                       <a:avLst/>
@@ -2245,48 +2180,48 @@
     <w:p>
       <w:pPr>
         <w:pStyle w:val="Caption"/>
-      </w:pPr>
-      <w:bookmarkStart w:id="7" w:name="_Ref52632509"/>
+        <w:rPr>
+          <w:rFonts w:cstheme="minorHAnsi"/>
+        </w:rPr>
+      </w:pPr>
+      <w:bookmarkStart w:id="5" w:name="_Ref52632126"/>
       <w:r>
         <w:t xml:space="preserve">Figure </w:t>
       </w:r>
-      <w:r>
-        <w:fldChar w:fldCharType="begin"/>
-      </w:r>
-      <w:r>
-        <w:instrText xml:space="preserve"> SEQ Figure \* ARABIC </w:instrText>
-      </w:r>
-      <w:r>
-        <w:fldChar w:fldCharType="separate"/>
-      </w:r>
+      <w:fldSimple w:instr=" SEQ Figure \* ARABIC ">
+        <w:r>
+          <w:rPr>
+            <w:noProof/>
+          </w:rPr>
+          <w:t>3</w:t>
+        </w:r>
+      </w:fldSimple>
+      <w:bookmarkEnd w:id="5"/>
+      <w:r>
+        <w:t xml:space="preserve">: Correlation Matrix: </w:t>
+      </w:r>
+      <w:proofErr w:type="spellStart"/>
+      <w:r>
+        <w:t>exluding</w:t>
+      </w:r>
+      <w:proofErr w:type="spellEnd"/>
+      <w:r>
+        <w:t xml:space="preserve"> all from Figure 2 along with population</w:t>
+      </w:r>
+    </w:p>
+    <w:p>
+      <w:pPr>
+        <w:keepNext/>
+      </w:pPr>
       <w:r>
         <w:rPr>
           <w:noProof/>
         </w:rPr>
-        <w:t>4</w:t>
-      </w:r>
-      <w:r>
-        <w:fldChar w:fldCharType="end"/>
-      </w:r>
-      <w:bookmarkEnd w:id="7"/>
-      <w:r>
-        <w:t>: Missing Values, original data</w:t>
-      </w:r>
-    </w:p>
-    <w:p>
-      <w:pPr>
-        <w:keepNext/>
-      </w:pPr>
-      <w:r>
-        <w:rPr>
-          <w:noProof/>
-        </w:rPr>
-        <w:lastRenderedPageBreak/>
         <w:drawing>
-          <wp:inline distT="0" distB="0" distL="0" distR="0" wp14:anchorId="1498D82E" wp14:editId="46AA0F4A">
+          <wp:inline distT="0" distB="0" distL="0" distR="0" wp14:anchorId="40A09871" wp14:editId="6C04F0DA">
             <wp:extent cx="2096558" cy="4572000"/>
             <wp:effectExtent l="0" t="0" r="0" b="0"/>
-            <wp:docPr id="7" name="Picture 7" descr="Table&#10;&#10;Description automatically generated"/>
+            <wp:docPr id="6" name="Picture 6" descr="Table&#10;&#10;Description automatically generated"/>
             <wp:cNvGraphicFramePr>
               <a:graphicFrameLocks xmlns:a="http://schemas.openxmlformats.org/drawingml/2006/main" noChangeAspect="1"/>
             </wp:cNvGraphicFramePr>
@@ -2294,7 +2229,7 @@
               <a:graphicData uri="http://schemas.openxmlformats.org/drawingml/2006/picture">
                 <pic:pic xmlns:pic="http://schemas.openxmlformats.org/drawingml/2006/picture">
                   <pic:nvPicPr>
-                    <pic:cNvPr id="7" name="Picture 7" descr="Table&#10;&#10;Description automatically generated"/>
+                    <pic:cNvPr id="6" name="Picture 6" descr="Table&#10;&#10;Description automatically generated"/>
                     <pic:cNvPicPr/>
                   </pic:nvPicPr>
                   <pic:blipFill>
@@ -2329,29 +2264,92 @@
       <w:pPr>
         <w:pStyle w:val="Caption"/>
       </w:pPr>
-      <w:bookmarkStart w:id="8" w:name="_Ref52632595"/>
+      <w:bookmarkStart w:id="6" w:name="_Ref52632509"/>
       <w:r>
         <w:t xml:space="preserve">Figure </w:t>
       </w:r>
-      <w:r>
-        <w:fldChar w:fldCharType="begin"/>
-      </w:r>
-      <w:r>
-        <w:instrText xml:space="preserve"> SEQ Figure \* ARABIC </w:instrText>
-      </w:r>
-      <w:r>
-        <w:fldChar w:fldCharType="separate"/>
-      </w:r>
+      <w:fldSimple w:instr=" SEQ Figure \* ARABIC ">
+        <w:r>
+          <w:rPr>
+            <w:noProof/>
+          </w:rPr>
+          <w:t>4</w:t>
+        </w:r>
+      </w:fldSimple>
+      <w:bookmarkEnd w:id="6"/>
+      <w:r>
+        <w:t>: Missing Values, original data</w:t>
+      </w:r>
+    </w:p>
+    <w:p>
+      <w:pPr>
+        <w:keepNext/>
+      </w:pPr>
       <w:r>
         <w:rPr>
           <w:noProof/>
         </w:rPr>
-        <w:t>5</w:t>
-      </w:r>
-      <w:r>
-        <w:fldChar w:fldCharType="end"/>
-      </w:r>
-      <w:bookmarkEnd w:id="8"/>
+        <w:lastRenderedPageBreak/>
+        <w:drawing>
+          <wp:inline distT="0" distB="0" distL="0" distR="0" wp14:anchorId="1498D82E" wp14:editId="46AA0F4A">
+            <wp:extent cx="2096558" cy="4572000"/>
+            <wp:effectExtent l="0" t="0" r="0" b="0"/>
+            <wp:docPr id="7" name="Picture 7" descr="Table&#10;&#10;Description automatically generated"/>
+            <wp:cNvGraphicFramePr>
+              <a:graphicFrameLocks xmlns:a="http://schemas.openxmlformats.org/drawingml/2006/main" noChangeAspect="1"/>
+            </wp:cNvGraphicFramePr>
+            <a:graphic xmlns:a="http://schemas.openxmlformats.org/drawingml/2006/main">
+              <a:graphicData uri="http://schemas.openxmlformats.org/drawingml/2006/picture">
+                <pic:pic xmlns:pic="http://schemas.openxmlformats.org/drawingml/2006/picture">
+                  <pic:nvPicPr>
+                    <pic:cNvPr id="7" name="Picture 7" descr="Table&#10;&#10;Description automatically generated"/>
+                    <pic:cNvPicPr/>
+                  </pic:nvPicPr>
+                  <pic:blipFill>
+                    <a:blip r:embed="rId16" cstate="print">
+                      <a:extLst>
+                        <a:ext uri="{28A0092B-C50C-407E-A947-70E740481C1C}">
+                          <a14:useLocalDpi xmlns:a14="http://schemas.microsoft.com/office/drawing/2010/main" val="0"/>
+                        </a:ext>
+                      </a:extLst>
+                    </a:blip>
+                    <a:stretch>
+                      <a:fillRect/>
+                    </a:stretch>
+                  </pic:blipFill>
+                  <pic:spPr>
+                    <a:xfrm>
+                      <a:off x="0" y="0"/>
+                      <a:ext cx="2096558" cy="4572000"/>
+                    </a:xfrm>
+                    <a:prstGeom prst="rect">
+                      <a:avLst/>
+                    </a:prstGeom>
+                  </pic:spPr>
+                </pic:pic>
+              </a:graphicData>
+            </a:graphic>
+          </wp:inline>
+        </w:drawing>
+      </w:r>
+    </w:p>
+    <w:p>
+      <w:pPr>
+        <w:pStyle w:val="Caption"/>
+      </w:pPr>
+      <w:bookmarkStart w:id="7" w:name="_Ref52632595"/>
+      <w:r>
+        <w:t xml:space="preserve">Figure </w:t>
+      </w:r>
+      <w:fldSimple w:instr=" SEQ Figure \* ARABIC ">
+        <w:r>
+          <w:rPr>
+            <w:noProof/>
+          </w:rPr>
+          <w:t>5</w:t>
+        </w:r>
+      </w:fldSimple>
+      <w:bookmarkEnd w:id="7"/>
       <w:r>
         <w:t>: Missing values, removed life expectancy</w:t>
       </w:r>
@@ -2381,7 +2379,7 @@
                     <pic:cNvPicPr/>
                   </pic:nvPicPr>
                   <pic:blipFill>
-                    <a:blip r:embed="rId16" cstate="print">
+                    <a:blip r:embed="rId17" cstate="print">
                       <a:extLst>
                         <a:ext uri="{28A0092B-C50C-407E-A947-70E740481C1C}">
                           <a14:useLocalDpi xmlns:a14="http://schemas.microsoft.com/office/drawing/2010/main" val="0"/>
@@ -2412,29 +2410,19 @@
       <w:pPr>
         <w:pStyle w:val="Caption"/>
       </w:pPr>
-      <w:bookmarkStart w:id="9" w:name="_Ref52633736"/>
+      <w:bookmarkStart w:id="8" w:name="_Ref52633736"/>
       <w:r>
         <w:t xml:space="preserve">Figure </w:t>
       </w:r>
-      <w:r>
-        <w:fldChar w:fldCharType="begin"/>
-      </w:r>
-      <w:r>
-        <w:instrText xml:space="preserve"> SEQ Figure \* ARABIC </w:instrText>
-      </w:r>
-      <w:r>
-        <w:fldChar w:fldCharType="separate"/>
-      </w:r>
-      <w:r>
-        <w:rPr>
-          <w:noProof/>
-        </w:rPr>
-        <w:t>6</w:t>
-      </w:r>
-      <w:r>
-        <w:fldChar w:fldCharType="end"/>
-      </w:r>
-      <w:bookmarkEnd w:id="9"/>
+      <w:fldSimple w:instr=" SEQ Figure \* ARABIC ">
+        <w:r>
+          <w:rPr>
+            <w:noProof/>
+          </w:rPr>
+          <w:t>6</w:t>
+        </w:r>
+      </w:fldSimple>
+      <w:bookmarkEnd w:id="8"/>
       <w:r>
         <w:t>: Relationship between Hepatitis B and Life Expectancy</w:t>
       </w:r>
@@ -2464,7 +2452,7 @@
                     <pic:cNvPicPr/>
                   </pic:nvPicPr>
                   <pic:blipFill>
-                    <a:blip r:embed="rId17" cstate="print">
+                    <a:blip r:embed="rId18" cstate="print">
                       <a:extLst>
                         <a:ext uri="{28A0092B-C50C-407E-A947-70E740481C1C}">
                           <a14:useLocalDpi xmlns:a14="http://schemas.microsoft.com/office/drawing/2010/main" val="0"/>
@@ -2495,29 +2483,19 @@
       <w:pPr>
         <w:pStyle w:val="Caption"/>
       </w:pPr>
-      <w:bookmarkStart w:id="10" w:name="_Ref52634272"/>
+      <w:bookmarkStart w:id="9" w:name="_Ref52634272"/>
       <w:r>
         <w:t xml:space="preserve">Figure </w:t>
       </w:r>
-      <w:r>
-        <w:fldChar w:fldCharType="begin"/>
-      </w:r>
-      <w:r>
-        <w:instrText xml:space="preserve"> SEQ Figure \* ARABIC </w:instrText>
-      </w:r>
-      <w:r>
-        <w:fldChar w:fldCharType="separate"/>
-      </w:r>
-      <w:r>
-        <w:rPr>
-          <w:noProof/>
-        </w:rPr>
-        <w:t>7</w:t>
-      </w:r>
-      <w:r>
-        <w:fldChar w:fldCharType="end"/>
-      </w:r>
-      <w:bookmarkEnd w:id="10"/>
+      <w:fldSimple w:instr=" SEQ Figure \* ARABIC ">
+        <w:r>
+          <w:rPr>
+            <w:noProof/>
+          </w:rPr>
+          <w:t>7</w:t>
+        </w:r>
+      </w:fldSimple>
+      <w:bookmarkEnd w:id="9"/>
       <w:r>
         <w:t>: Missing Data, remove Hep B &amp; remaining NA's</w:t>
       </w:r>
@@ -2543,89 +2521,6 @@
                 <pic:pic xmlns:pic="http://schemas.openxmlformats.org/drawingml/2006/picture">
                   <pic:nvPicPr>
                     <pic:cNvPr id="12" name="Picture 12" descr="Chart&#10;&#10;Description automatically generated"/>
-                    <pic:cNvPicPr/>
-                  </pic:nvPicPr>
-                  <pic:blipFill>
-                    <a:blip r:embed="rId18" cstate="print">
-                      <a:extLst>
-                        <a:ext uri="{28A0092B-C50C-407E-A947-70E740481C1C}">
-                          <a14:useLocalDpi xmlns:a14="http://schemas.microsoft.com/office/drawing/2010/main" val="0"/>
-                        </a:ext>
-                      </a:extLst>
-                    </a:blip>
-                    <a:stretch>
-                      <a:fillRect/>
-                    </a:stretch>
-                  </pic:blipFill>
-                  <pic:spPr>
-                    <a:xfrm>
-                      <a:off x="0" y="0"/>
-                      <a:ext cx="3059622" cy="2743200"/>
-                    </a:xfrm>
-                    <a:prstGeom prst="rect">
-                      <a:avLst/>
-                    </a:prstGeom>
-                  </pic:spPr>
-                </pic:pic>
-              </a:graphicData>
-            </a:graphic>
-          </wp:inline>
-        </w:drawing>
-      </w:r>
-    </w:p>
-    <w:p>
-      <w:pPr>
-        <w:pStyle w:val="Caption"/>
-      </w:pPr>
-      <w:bookmarkStart w:id="11" w:name="_Ref52636056"/>
-      <w:r>
-        <w:t xml:space="preserve">Figure </w:t>
-      </w:r>
-      <w:r>
-        <w:fldChar w:fldCharType="begin"/>
-      </w:r>
-      <w:r>
-        <w:instrText xml:space="preserve"> SEQ Figure \* ARABIC </w:instrText>
-      </w:r>
-      <w:r>
-        <w:fldChar w:fldCharType="separate"/>
-      </w:r>
-      <w:r>
-        <w:rPr>
-          <w:noProof/>
-        </w:rPr>
-        <w:t>8</w:t>
-      </w:r>
-      <w:r>
-        <w:fldChar w:fldCharType="end"/>
-      </w:r>
-      <w:bookmarkEnd w:id="11"/>
-      <w:r>
-        <w:t>: Relationship between Life Expectancy &amp; Hepatitis B</w:t>
-      </w:r>
-    </w:p>
-    <w:p>
-      <w:pPr>
-        <w:keepNext/>
-      </w:pPr>
-      <w:r>
-        <w:rPr>
-          <w:noProof/>
-        </w:rPr>
-        <w:lastRenderedPageBreak/>
-        <w:drawing>
-          <wp:inline distT="0" distB="0" distL="0" distR="0" wp14:anchorId="64263657" wp14:editId="28FF8CE9">
-            <wp:extent cx="3059622" cy="2743200"/>
-            <wp:effectExtent l="0" t="0" r="1270" b="0"/>
-            <wp:docPr id="11" name="Picture 11" descr="Chart, scatter chart&#10;&#10;Description automatically generated"/>
-            <wp:cNvGraphicFramePr>
-              <a:graphicFrameLocks xmlns:a="http://schemas.openxmlformats.org/drawingml/2006/main" noChangeAspect="1"/>
-            </wp:cNvGraphicFramePr>
-            <a:graphic xmlns:a="http://schemas.openxmlformats.org/drawingml/2006/main">
-              <a:graphicData uri="http://schemas.openxmlformats.org/drawingml/2006/picture">
-                <pic:pic xmlns:pic="http://schemas.openxmlformats.org/drawingml/2006/picture">
-                  <pic:nvPicPr>
-                    <pic:cNvPr id="11" name="Picture 11" descr="Chart, scatter chart&#10;&#10;Description automatically generated"/>
                     <pic:cNvPicPr/>
                   </pic:nvPicPr>
                   <pic:blipFill>
@@ -2660,46 +2555,37 @@
       <w:pPr>
         <w:pStyle w:val="Caption"/>
       </w:pPr>
-      <w:bookmarkStart w:id="12" w:name="_Ref52636064"/>
+      <w:bookmarkStart w:id="10" w:name="_Ref52636056"/>
       <w:r>
         <w:t xml:space="preserve">Figure </w:t>
       </w:r>
-      <w:r>
-        <w:fldChar w:fldCharType="begin"/>
-      </w:r>
-      <w:r>
-        <w:instrText xml:space="preserve"> SEQ Figure \* ARABIC </w:instrText>
-      </w:r>
-      <w:r>
-        <w:fldChar w:fldCharType="separate"/>
-      </w:r>
+      <w:fldSimple w:instr=" SEQ Figure \* ARABIC ">
+        <w:r>
+          <w:rPr>
+            <w:noProof/>
+          </w:rPr>
+          <w:t>8</w:t>
+        </w:r>
+      </w:fldSimple>
+      <w:bookmarkEnd w:id="10"/>
+      <w:r>
+        <w:t>: Relationship between Life Expectancy &amp; Hepatitis B</w:t>
+      </w:r>
+    </w:p>
+    <w:p>
+      <w:pPr>
+        <w:keepNext/>
+      </w:pPr>
       <w:r>
         <w:rPr>
           <w:noProof/>
         </w:rPr>
-        <w:t>9</w:t>
-      </w:r>
-      <w:r>
-        <w:fldChar w:fldCharType="end"/>
-      </w:r>
-      <w:bookmarkEnd w:id="12"/>
-      <w:r>
-        <w:t>: Relationship between Life Expectancy &amp; Total Expenditure</w:t>
-      </w:r>
-    </w:p>
-    <w:p>
-      <w:pPr>
-        <w:keepNext/>
-      </w:pPr>
-      <w:r>
-        <w:rPr>
-          <w:noProof/>
-        </w:rPr>
+        <w:lastRenderedPageBreak/>
         <w:drawing>
-          <wp:inline distT="0" distB="0" distL="0" distR="0" wp14:anchorId="6ECD904C" wp14:editId="5F25A2A7">
+          <wp:inline distT="0" distB="0" distL="0" distR="0" wp14:anchorId="64263657" wp14:editId="28FF8CE9">
             <wp:extent cx="3059622" cy="2743200"/>
             <wp:effectExtent l="0" t="0" r="1270" b="0"/>
-            <wp:docPr id="10" name="Picture 10" descr="Chart, scatter chart&#10;&#10;Description automatically generated"/>
+            <wp:docPr id="11" name="Picture 11" descr="Chart, scatter chart&#10;&#10;Description automatically generated"/>
             <wp:cNvGraphicFramePr>
               <a:graphicFrameLocks xmlns:a="http://schemas.openxmlformats.org/drawingml/2006/main" noChangeAspect="1"/>
             </wp:cNvGraphicFramePr>
@@ -2707,7 +2593,7 @@
               <a:graphicData uri="http://schemas.openxmlformats.org/drawingml/2006/picture">
                 <pic:pic xmlns:pic="http://schemas.openxmlformats.org/drawingml/2006/picture">
                   <pic:nvPicPr>
-                    <pic:cNvPr id="10" name="Picture 10" descr="Chart, scatter chart&#10;&#10;Description automatically generated"/>
+                    <pic:cNvPr id="11" name="Picture 11" descr="Chart, scatter chart&#10;&#10;Description automatically generated"/>
                     <pic:cNvPicPr/>
                   </pic:nvPicPr>
                   <pic:blipFill>
@@ -2742,29 +2628,91 @@
       <w:pPr>
         <w:pStyle w:val="Caption"/>
       </w:pPr>
-      <w:bookmarkStart w:id="13" w:name="_Ref52636101"/>
+      <w:bookmarkStart w:id="11" w:name="_Ref52636064"/>
       <w:r>
         <w:t xml:space="preserve">Figure </w:t>
       </w:r>
-      <w:r>
-        <w:fldChar w:fldCharType="begin"/>
-      </w:r>
-      <w:r>
-        <w:instrText xml:space="preserve"> SEQ Figure \* ARABIC </w:instrText>
-      </w:r>
-      <w:r>
-        <w:fldChar w:fldCharType="separate"/>
-      </w:r>
+      <w:fldSimple w:instr=" SEQ Figure \* ARABIC ">
+        <w:r>
+          <w:rPr>
+            <w:noProof/>
+          </w:rPr>
+          <w:t>9</w:t>
+        </w:r>
+      </w:fldSimple>
+      <w:bookmarkEnd w:id="11"/>
+      <w:r>
+        <w:t>: Relationship between Life Expectancy &amp; Total Expenditure</w:t>
+      </w:r>
+    </w:p>
+    <w:p>
+      <w:pPr>
+        <w:keepNext/>
+      </w:pPr>
       <w:r>
         <w:rPr>
           <w:noProof/>
         </w:rPr>
-        <w:t>10</w:t>
-      </w:r>
-      <w:r>
-        <w:fldChar w:fldCharType="end"/>
-      </w:r>
-      <w:bookmarkEnd w:id="13"/>
+        <w:drawing>
+          <wp:inline distT="0" distB="0" distL="0" distR="0" wp14:anchorId="6ECD904C" wp14:editId="5F25A2A7">
+            <wp:extent cx="3059622" cy="2743200"/>
+            <wp:effectExtent l="0" t="0" r="1270" b="0"/>
+            <wp:docPr id="10" name="Picture 10" descr="Chart, scatter chart&#10;&#10;Description automatically generated"/>
+            <wp:cNvGraphicFramePr>
+              <a:graphicFrameLocks xmlns:a="http://schemas.openxmlformats.org/drawingml/2006/main" noChangeAspect="1"/>
+            </wp:cNvGraphicFramePr>
+            <a:graphic xmlns:a="http://schemas.openxmlformats.org/drawingml/2006/main">
+              <a:graphicData uri="http://schemas.openxmlformats.org/drawingml/2006/picture">
+                <pic:pic xmlns:pic="http://schemas.openxmlformats.org/drawingml/2006/picture">
+                  <pic:nvPicPr>
+                    <pic:cNvPr id="10" name="Picture 10" descr="Chart, scatter chart&#10;&#10;Description automatically generated"/>
+                    <pic:cNvPicPr/>
+                  </pic:nvPicPr>
+                  <pic:blipFill>
+                    <a:blip r:embed="rId21" cstate="print">
+                      <a:extLst>
+                        <a:ext uri="{28A0092B-C50C-407E-A947-70E740481C1C}">
+                          <a14:useLocalDpi xmlns:a14="http://schemas.microsoft.com/office/drawing/2010/main" val="0"/>
+                        </a:ext>
+                      </a:extLst>
+                    </a:blip>
+                    <a:stretch>
+                      <a:fillRect/>
+                    </a:stretch>
+                  </pic:blipFill>
+                  <pic:spPr>
+                    <a:xfrm>
+                      <a:off x="0" y="0"/>
+                      <a:ext cx="3059622" cy="2743200"/>
+                    </a:xfrm>
+                    <a:prstGeom prst="rect">
+                      <a:avLst/>
+                    </a:prstGeom>
+                  </pic:spPr>
+                </pic:pic>
+              </a:graphicData>
+            </a:graphic>
+          </wp:inline>
+        </w:drawing>
+      </w:r>
+    </w:p>
+    <w:p>
+      <w:pPr>
+        <w:pStyle w:val="Caption"/>
+      </w:pPr>
+      <w:bookmarkStart w:id="12" w:name="_Ref52636101"/>
+      <w:r>
+        <w:t xml:space="preserve">Figure </w:t>
+      </w:r>
+      <w:fldSimple w:instr=" SEQ Figure \* ARABIC ">
+        <w:r>
+          <w:rPr>
+            <w:noProof/>
+          </w:rPr>
+          <w:t>10</w:t>
+        </w:r>
+      </w:fldSimple>
+      <w:bookmarkEnd w:id="12"/>
       <w:r>
         <w:t>: Relationship between Life Expectancy &amp; Alcohol</w:t>
       </w:r>
@@ -2796,7 +2744,7 @@
                     <pic:cNvPicPr/>
                   </pic:nvPicPr>
                   <pic:blipFill>
-                    <a:blip r:embed="rId21" cstate="print">
+                    <a:blip r:embed="rId22" cstate="print">
                       <a:extLst>
                         <a:ext uri="{28A0092B-C50C-407E-A947-70E740481C1C}">
                           <a14:useLocalDpi xmlns:a14="http://schemas.microsoft.com/office/drawing/2010/main" val="0"/>
@@ -2827,29 +2775,19 @@
       <w:pPr>
         <w:pStyle w:val="Caption"/>
       </w:pPr>
-      <w:bookmarkStart w:id="14" w:name="_Ref52636095"/>
+      <w:bookmarkStart w:id="13" w:name="_Ref52636095"/>
       <w:r>
         <w:t xml:space="preserve">Figure </w:t>
       </w:r>
-      <w:r>
-        <w:fldChar w:fldCharType="begin"/>
-      </w:r>
-      <w:r>
-        <w:instrText xml:space="preserve"> SEQ Figure \* ARABIC </w:instrText>
-      </w:r>
-      <w:r>
-        <w:fldChar w:fldCharType="separate"/>
-      </w:r>
-      <w:r>
-        <w:rPr>
-          <w:noProof/>
-        </w:rPr>
-        <w:t>11</w:t>
-      </w:r>
-      <w:r>
-        <w:fldChar w:fldCharType="end"/>
-      </w:r>
-      <w:bookmarkEnd w:id="14"/>
+      <w:fldSimple w:instr=" SEQ Figure \* ARABIC ">
+        <w:r>
+          <w:rPr>
+            <w:noProof/>
+          </w:rPr>
+          <w:t>11</w:t>
+        </w:r>
+      </w:fldSimple>
+      <w:bookmarkEnd w:id="13"/>
       <w:r>
         <w:t>: Relationship between Life Expectancy &amp; Income Composition of Resources</w:t>
       </w:r>
@@ -2878,7 +2816,7 @@
                     <pic:cNvPicPr/>
                   </pic:nvPicPr>
                   <pic:blipFill>
-                    <a:blip r:embed="rId22" cstate="print">
+                    <a:blip r:embed="rId23" cstate="print">
                       <a:extLst>
                         <a:ext uri="{28A0092B-C50C-407E-A947-70E740481C1C}">
                           <a14:useLocalDpi xmlns:a14="http://schemas.microsoft.com/office/drawing/2010/main" val="0"/>
@@ -2909,29 +2847,19 @@
       <w:pPr>
         <w:pStyle w:val="Caption"/>
       </w:pPr>
-      <w:bookmarkStart w:id="15" w:name="_Ref52636075"/>
+      <w:bookmarkStart w:id="14" w:name="_Ref52636075"/>
       <w:r>
         <w:t xml:space="preserve">Figure </w:t>
       </w:r>
-      <w:r>
-        <w:fldChar w:fldCharType="begin"/>
-      </w:r>
-      <w:r>
-        <w:instrText xml:space="preserve"> SEQ Figure \* ARABIC </w:instrText>
-      </w:r>
-      <w:r>
-        <w:fldChar w:fldCharType="separate"/>
-      </w:r>
-      <w:r>
-        <w:rPr>
-          <w:noProof/>
-        </w:rPr>
-        <w:t>12</w:t>
-      </w:r>
-      <w:r>
-        <w:fldChar w:fldCharType="end"/>
-      </w:r>
-      <w:bookmarkEnd w:id="15"/>
+      <w:fldSimple w:instr=" SEQ Figure \* ARABIC ">
+        <w:r>
+          <w:rPr>
+            <w:noProof/>
+          </w:rPr>
+          <w:t>12</w:t>
+        </w:r>
+      </w:fldSimple>
+      <w:bookmarkEnd w:id="14"/>
       <w:r>
         <w:t>: Relationship between Life Expectancy &amp; Schooling</w:t>
       </w:r>
@@ -2962,6 +2890,7 @@
         </w:rPr>
         <w:t xml:space="preserve"> </w:t>
       </w:r>
+      <w:proofErr w:type="gramStart"/>
       <w:r>
         <w:rPr>
           <w:rStyle w:val="KeywordTok"/>
@@ -2972,7 +2901,22 @@
         <w:rPr>
           <w:rStyle w:val="NormalTok"/>
         </w:rPr>
-        <w:t xml:space="preserve">(life_expectancy </w:t>
+        <w:t>(</w:t>
+      </w:r>
+      <w:proofErr w:type="spellStart"/>
+      <w:proofErr w:type="gramEnd"/>
+      <w:r>
+        <w:rPr>
+          <w:rStyle w:val="NormalTok"/>
+        </w:rPr>
+        <w:t>life_expectancy</w:t>
+      </w:r>
+      <w:proofErr w:type="spellEnd"/>
+      <w:r>
+        <w:rPr>
+          <w:rStyle w:val="NormalTok"/>
+        </w:rPr>
+        <w:t xml:space="preserve"> </w:t>
       </w:r>
       <w:r>
         <w:rPr>
@@ -3002,7 +2946,21 @@
         <w:rPr>
           <w:rStyle w:val="NormalTok"/>
         </w:rPr>
-        <w:t xml:space="preserve"> tree_train[, </w:t>
+        <w:t xml:space="preserve"> </w:t>
+      </w:r>
+      <w:proofErr w:type="spellStart"/>
+      <w:r>
+        <w:rPr>
+          <w:rStyle w:val="NormalTok"/>
+        </w:rPr>
+        <w:t>tree_train</w:t>
+      </w:r>
+      <w:proofErr w:type="spellEnd"/>
+      <w:r>
+        <w:rPr>
+          <w:rStyle w:val="NormalTok"/>
+        </w:rPr>
+        <w:t xml:space="preserve">[, </w:t>
       </w:r>
       <w:r>
         <w:rPr>
@@ -3058,7 +3016,35 @@
         <w:rPr>
           <w:rStyle w:val="VerbatimChar"/>
         </w:rPr>
-        <w:t>## tree(formula = life_expectancy ~ ., data = tree_train[, -1])</w:t>
+        <w:t xml:space="preserve">## tree(formula = </w:t>
+      </w:r>
+      <w:proofErr w:type="spellStart"/>
+      <w:r>
+        <w:rPr>
+          <w:rStyle w:val="VerbatimChar"/>
+        </w:rPr>
+        <w:t>life_expectancy</w:t>
+      </w:r>
+      <w:proofErr w:type="spellEnd"/>
+      <w:r>
+        <w:rPr>
+          <w:rStyle w:val="VerbatimChar"/>
+        </w:rPr>
+        <w:t xml:space="preserve"> ~ ., data = </w:t>
+      </w:r>
+      <w:proofErr w:type="spellStart"/>
+      <w:r>
+        <w:rPr>
+          <w:rStyle w:val="VerbatimChar"/>
+        </w:rPr>
+        <w:t>tree_train</w:t>
+      </w:r>
+      <w:proofErr w:type="spellEnd"/>
+      <w:r>
+        <w:rPr>
+          <w:rStyle w:val="VerbatimChar"/>
+        </w:rPr>
+        <w:t>[, -1])</w:t>
       </w:r>
       <w:r>
         <w:br/>
@@ -3076,7 +3062,35 @@
         <w:rPr>
           <w:rStyle w:val="VerbatimChar"/>
         </w:rPr>
-        <w:t>## [1] "hiv_aids"                        "income_composition_of_resources"</w:t>
+        <w:t>## [1] "</w:t>
+      </w:r>
+      <w:proofErr w:type="spellStart"/>
+      <w:r>
+        <w:rPr>
+          <w:rStyle w:val="VerbatimChar"/>
+        </w:rPr>
+        <w:t>hiv_aids</w:t>
+      </w:r>
+      <w:proofErr w:type="spellEnd"/>
+      <w:r>
+        <w:rPr>
+          <w:rStyle w:val="VerbatimChar"/>
+        </w:rPr>
+        <w:t>"                        "</w:t>
+      </w:r>
+      <w:proofErr w:type="spellStart"/>
+      <w:r>
+        <w:rPr>
+          <w:rStyle w:val="VerbatimChar"/>
+        </w:rPr>
+        <w:t>income_composition_of_resources</w:t>
+      </w:r>
+      <w:proofErr w:type="spellEnd"/>
+      <w:r>
+        <w:rPr>
+          <w:rStyle w:val="VerbatimChar"/>
+        </w:rPr>
+        <w:t>"</w:t>
       </w:r>
       <w:r>
         <w:br/>
@@ -3085,7 +3099,35 @@
         <w:rPr>
           <w:rStyle w:val="VerbatimChar"/>
         </w:rPr>
-        <w:t xml:space="preserve">## [3] "adult_mortality"                 "infant_deaths"                  </w:t>
+        <w:t>## [3] "</w:t>
+      </w:r>
+      <w:proofErr w:type="spellStart"/>
+      <w:r>
+        <w:rPr>
+          <w:rStyle w:val="VerbatimChar"/>
+        </w:rPr>
+        <w:t>adult_mortality</w:t>
+      </w:r>
+      <w:proofErr w:type="spellEnd"/>
+      <w:r>
+        <w:rPr>
+          <w:rStyle w:val="VerbatimChar"/>
+        </w:rPr>
+        <w:t>"                 "</w:t>
+      </w:r>
+      <w:proofErr w:type="spellStart"/>
+      <w:r>
+        <w:rPr>
+          <w:rStyle w:val="VerbatimChar"/>
+        </w:rPr>
+        <w:t>infant_deaths</w:t>
+      </w:r>
+      <w:proofErr w:type="spellEnd"/>
+      <w:r>
+        <w:rPr>
+          <w:rStyle w:val="VerbatimChar"/>
+        </w:rPr>
+        <w:t xml:space="preserve">"                  </w:t>
       </w:r>
       <w:r>
         <w:br/>
@@ -3131,7 +3173,21 @@
         <w:rPr>
           <w:rStyle w:val="VerbatimChar"/>
         </w:rPr>
-        <w:t>## -16.51000  -2.11000  -0.05483   0.00000   2.19300  16.19000</w:t>
+        <w:t>## -16.</w:t>
+      </w:r>
+      <w:proofErr w:type="gramStart"/>
+      <w:r>
+        <w:rPr>
+          <w:rStyle w:val="VerbatimChar"/>
+        </w:rPr>
+        <w:t>51000  -</w:t>
+      </w:r>
+      <w:proofErr w:type="gramEnd"/>
+      <w:r>
+        <w:rPr>
+          <w:rStyle w:val="VerbatimChar"/>
+        </w:rPr>
+        <w:t>2.11000  -0.05483   0.00000   2.19300  16.19000</w:t>
       </w:r>
     </w:p>
     <w:p>
@@ -3139,19 +3195,36 @@
         <w:pStyle w:val="Caption"/>
       </w:pPr>
       <w:r>
-        <w:t>Figure X: Output chunk for tree model showing the four variables used in the tree construction</w:t>
-      </w:r>
-    </w:p>
-    <w:p/>
-    <w:p>
+        <w:t xml:space="preserve">Figure </w:t>
+      </w:r>
+      <w:fldSimple w:instr=" SEQ Figure \* ARABIC ">
+        <w:r>
+          <w:rPr>
+            <w:noProof/>
+          </w:rPr>
+          <w:t>13</w:t>
+        </w:r>
+      </w:fldSimple>
+      <w:r>
+        <w:t xml:space="preserve">: </w:t>
+      </w:r>
+      <w:r>
+        <w:t>Output chunk for tree model showing the four variables used in the tree construction</w:t>
+      </w:r>
+    </w:p>
+    <w:p>
+      <w:pPr>
+        <w:keepNext/>
+      </w:pPr>
+      <w:bookmarkStart w:id="15" w:name="_Hlk52641711"/>
       <w:r>
         <w:rPr>
           <w:noProof/>
         </w:rPr>
         <w:drawing>
-          <wp:inline distT="0" distB="0" distL="0" distR="0" wp14:anchorId="33C224D1" wp14:editId="3A0B3460">
-            <wp:extent cx="4620126" cy="3696101"/>
-            <wp:effectExtent l="0" t="0" r="0" b="0"/>
+          <wp:inline distT="0" distB="0" distL="0" distR="0" wp14:anchorId="33C224D1" wp14:editId="3BB9A397">
+            <wp:extent cx="4619625" cy="3193529"/>
+            <wp:effectExtent l="0" t="0" r="3175" b="0"/>
             <wp:docPr id="63" name="Picture"/>
             <wp:cNvGraphicFramePr/>
             <a:graphic xmlns:a="http://schemas.openxmlformats.org/drawingml/2006/main">
@@ -3163,26 +3236,28 @@
                       <a:picLocks noChangeAspect="1" noChangeArrowheads="1"/>
                     </pic:cNvPicPr>
                   </pic:nvPicPr>
-                  <pic:blipFill>
-                    <a:blip r:embed="rId23"/>
-                    <a:stretch>
-                      <a:fillRect/>
-                    </a:stretch>
+                  <pic:blipFill rotWithShape="1">
+                    <a:blip r:embed="rId24"/>
+                    <a:srcRect t="13588"/>
+                    <a:stretch/>
                   </pic:blipFill>
                   <pic:spPr bwMode="auto">
                     <a:xfrm>
                       <a:off x="0" y="0"/>
-                      <a:ext cx="4620126" cy="3696101"/>
+                      <a:ext cx="4620126" cy="3193876"/>
                     </a:xfrm>
                     <a:prstGeom prst="rect">
                       <a:avLst/>
                     </a:prstGeom>
                     <a:noFill/>
-                    <a:ln w="9525">
+                    <a:ln>
                       <a:noFill/>
-                      <a:headEnd/>
-                      <a:tailEnd/>
                     </a:ln>
+                    <a:extLst>
+                      <a:ext uri="{53640926-AAD7-44D8-BBD7-CCE9431645EC}">
+                        <a14:shadowObscured xmlns:a14="http://schemas.microsoft.com/office/drawing/2010/main"/>
+                      </a:ext>
+                    </a:extLst>
                   </pic:spPr>
                 </pic:pic>
               </a:graphicData>
@@ -3196,28 +3271,36 @@
         <w:pStyle w:val="Caption"/>
       </w:pPr>
       <w:r>
-        <w:t>Figure</w:t>
-      </w:r>
-      <w:r>
-        <w:t xml:space="preserve"> Y</w:t>
-      </w:r>
+        <w:t xml:space="preserve">Figure </w:t>
+      </w:r>
+      <w:fldSimple w:instr=" SEQ Figure \* ARABIC ">
+        <w:r>
+          <w:rPr>
+            <w:noProof/>
+          </w:rPr>
+          <w:t>14</w:t>
+        </w:r>
+      </w:fldSimple>
       <w:r>
         <w:t xml:space="preserve">: </w:t>
       </w:r>
       <w:r>
-        <w:t>Model fit for our test data set using a tree regression.</w:t>
-      </w:r>
-    </w:p>
-    <w:p>
+        <w:t>Model fit for our test data set using a tree regression</w:t>
+      </w:r>
+    </w:p>
+    <w:bookmarkEnd w:id="15"/>
+    <w:p>
+      <w:pPr>
+        <w:keepNext/>
+      </w:pPr>
       <w:r>
         <w:rPr>
           <w:noProof/>
         </w:rPr>
-        <w:lastRenderedPageBreak/>
         <w:drawing>
-          <wp:inline distT="0" distB="0" distL="0" distR="0" wp14:anchorId="115FFAB1" wp14:editId="2A210DBA">
-            <wp:extent cx="4620126" cy="3696101"/>
-            <wp:effectExtent l="0" t="0" r="0" b="0"/>
+          <wp:inline distT="0" distB="0" distL="0" distR="0" wp14:anchorId="115FFAB1" wp14:editId="65CD416A">
+            <wp:extent cx="4619625" cy="3178539"/>
+            <wp:effectExtent l="0" t="0" r="3175" b="0"/>
             <wp:docPr id="64" name="Picture"/>
             <wp:cNvGraphicFramePr/>
             <a:graphic xmlns:a="http://schemas.openxmlformats.org/drawingml/2006/main">
@@ -3229,26 +3312,28 @@
                       <a:picLocks noChangeAspect="1" noChangeArrowheads="1"/>
                     </pic:cNvPicPr>
                   </pic:nvPicPr>
-                  <pic:blipFill>
-                    <a:blip r:embed="rId24"/>
-                    <a:stretch>
-                      <a:fillRect/>
-                    </a:stretch>
+                  <pic:blipFill rotWithShape="1">
+                    <a:blip r:embed="rId25"/>
+                    <a:srcRect t="13993"/>
+                    <a:stretch/>
                   </pic:blipFill>
                   <pic:spPr bwMode="auto">
                     <a:xfrm>
                       <a:off x="0" y="0"/>
-                      <a:ext cx="4620126" cy="3696101"/>
+                      <a:ext cx="4620126" cy="3178884"/>
                     </a:xfrm>
                     <a:prstGeom prst="rect">
                       <a:avLst/>
                     </a:prstGeom>
                     <a:noFill/>
-                    <a:ln w="9525">
+                    <a:ln>
                       <a:noFill/>
-                      <a:headEnd/>
-                      <a:tailEnd/>
                     </a:ln>
+                    <a:extLst>
+                      <a:ext uri="{53640926-AAD7-44D8-BBD7-CCE9431645EC}">
+                        <a14:shadowObscured xmlns:a14="http://schemas.microsoft.com/office/drawing/2010/main"/>
+                      </a:ext>
+                    </a:extLst>
                   </pic:spPr>
                 </pic:pic>
               </a:graphicData>
@@ -3262,24 +3347,36 @@
         <w:pStyle w:val="Caption"/>
       </w:pPr>
       <w:r>
-        <w:t xml:space="preserve">Figure Y: Model fit for our test data set using a </w:t>
-      </w:r>
-      <w:r>
-        <w:t>random forest regression</w:t>
-      </w:r>
-      <w:r>
-        <w:t xml:space="preserve"> which used all predictors and 5 splits per node.</w:t>
-      </w:r>
-    </w:p>
-    <w:p>
+        <w:t xml:space="preserve">Figure </w:t>
+      </w:r>
+      <w:fldSimple w:instr=" SEQ Figure \* ARABIC ">
+        <w:r>
+          <w:rPr>
+            <w:noProof/>
+          </w:rPr>
+          <w:t>15</w:t>
+        </w:r>
+      </w:fldSimple>
+      <w:r>
+        <w:t xml:space="preserve">: </w:t>
+      </w:r>
+      <w:r>
+        <w:t>Model fit for our test data set using a random forest regression which used all predictors and 5 splits per node</w:t>
+      </w:r>
+    </w:p>
+    <w:p>
+      <w:pPr>
+        <w:keepNext/>
+      </w:pPr>
       <w:r>
         <w:rPr>
           <w:noProof/>
         </w:rPr>
+        <w:lastRenderedPageBreak/>
         <w:drawing>
-          <wp:inline distT="0" distB="0" distL="0" distR="0" wp14:anchorId="51B44B9D" wp14:editId="0CC59CE1">
-            <wp:extent cx="4620126" cy="3696101"/>
-            <wp:effectExtent l="0" t="0" r="0" b="0"/>
+          <wp:inline distT="0" distB="0" distL="0" distR="0" wp14:anchorId="51B44B9D" wp14:editId="031C279C">
+            <wp:extent cx="4619625" cy="3178539"/>
+            <wp:effectExtent l="0" t="0" r="3175" b="0"/>
             <wp:docPr id="65" name="Picture"/>
             <wp:cNvGraphicFramePr/>
             <a:graphic xmlns:a="http://schemas.openxmlformats.org/drawingml/2006/main">
@@ -3291,26 +3388,28 @@
                       <a:picLocks noChangeAspect="1" noChangeArrowheads="1"/>
                     </pic:cNvPicPr>
                   </pic:nvPicPr>
-                  <pic:blipFill>
-                    <a:blip r:embed="rId25"/>
-                    <a:stretch>
-                      <a:fillRect/>
-                    </a:stretch>
+                  <pic:blipFill rotWithShape="1">
+                    <a:blip r:embed="rId26"/>
+                    <a:srcRect t="13993"/>
+                    <a:stretch/>
                   </pic:blipFill>
                   <pic:spPr bwMode="auto">
                     <a:xfrm>
                       <a:off x="0" y="0"/>
-                      <a:ext cx="4620126" cy="3696101"/>
+                      <a:ext cx="4620126" cy="3178884"/>
                     </a:xfrm>
                     <a:prstGeom prst="rect">
                       <a:avLst/>
                     </a:prstGeom>
                     <a:noFill/>
-                    <a:ln w="9525">
+                    <a:ln>
                       <a:noFill/>
-                      <a:headEnd/>
-                      <a:tailEnd/>
                     </a:ln>
+                    <a:extLst>
+                      <a:ext uri="{53640926-AAD7-44D8-BBD7-CCE9431645EC}">
+                        <a14:shadowObscured xmlns:a14="http://schemas.microsoft.com/office/drawing/2010/main"/>
+                      </a:ext>
+                    </a:extLst>
                   </pic:spPr>
                 </pic:pic>
               </a:graphicData>
@@ -3326,19 +3425,23 @@
       <w:r>
         <w:t xml:space="preserve">Figure </w:t>
       </w:r>
-      <w:r>
-        <w:t>Z</w:t>
-      </w:r>
-      <w:r>
-        <w:t xml:space="preserve">: Model fit for our test data set using a random forest regression which used </w:t>
-      </w:r>
-      <w:r>
-        <w:t>only the top four predictors and 1 split per node.</w:t>
-      </w:r>
-    </w:p>
-    <w:p/>
+      <w:fldSimple w:instr=" SEQ Figure \* ARABIC ">
+        <w:r>
+          <w:rPr>
+            <w:noProof/>
+          </w:rPr>
+          <w:t>16</w:t>
+        </w:r>
+      </w:fldSimple>
+      <w:r>
+        <w:t xml:space="preserve">: </w:t>
+      </w:r>
+      <w:r>
+        <w:t>Model fit for our test data set using a random forest regression which used only the top four predictors and 1 split per node</w:t>
+      </w:r>
+    </w:p>
     <w:sectPr>
-      <w:headerReference w:type="default" r:id="rId26"/>
+      <w:headerReference w:type="default" r:id="rId27"/>
       <w:pgSz w:w="12240" w:h="15840"/>
       <w:pgMar w:top="1440" w:right="1440" w:bottom="1440" w:left="1440" w:header="720" w:footer="720" w:gutter="0"/>
       <w:cols w:space="720"/>
@@ -3349,7 +3452,7 @@
 </file>
 
 <file path=word/endnotes.xml><?xml version="1.0" encoding="utf-8"?>
-<w:endnotes xmlns:wpc="http://schemas.microsoft.com/office/word/2010/wordprocessingCanvas" xmlns:cx="http://schemas.microsoft.com/office/drawing/2014/chartex" xmlns:cx1="http://schemas.microsoft.com/office/drawing/2015/9/8/chartex" xmlns:cx2="http://schemas.microsoft.com/office/drawing/2015/10/21/chartex" xmlns:cx3="http://schemas.microsoft.com/office/drawing/2016/5/9/chartex" xmlns:cx4="http://schemas.microsoft.com/office/drawing/2016/5/10/chartex" xmlns:cx5="http://schemas.microsoft.com/office/drawing/2016/5/11/chartex" xmlns:cx6="http://schemas.microsoft.com/office/drawing/2016/5/12/chartex" xmlns:cx7="http://schemas.microsoft.com/office/drawing/2016/5/13/chartex" xmlns:cx8="http://schemas.microsoft.com/office/drawing/2016/5/14/chartex" xmlns:mc="http://schemas.openxmlformats.org/markup-compatibility/2006" xmlns:aink="http://schemas.microsoft.com/office/drawing/2016/ink" xmlns:am3d="http://schemas.microsoft.com/office/drawing/2017/model3d" xmlns:o="urn:schemas-microsoft-com:office:office" xmlns:r="http://schemas.openxmlformats.org/officeDocument/2006/relationships" xmlns:m="http://schemas.openxmlformats.org/officeDocument/2006/math" xmlns:v="urn:schemas-microsoft-com:vml" xmlns:wp14="http://schemas.microsoft.com/office/word/2010/wordprocessingDrawing" xmlns:wp="http://schemas.openxmlformats.org/drawingml/2006/wordprocessingDrawing" xmlns:w10="urn:schemas-microsoft-com:office:word" xmlns:w="http://schemas.openxmlformats.org/wordprocessingml/2006/main" xmlns:w14="http://schemas.microsoft.com/office/word/2010/wordml" xmlns:w15="http://schemas.microsoft.com/office/word/2012/wordml" xmlns:w16cid="http://schemas.microsoft.com/office/word/2016/wordml/cid" xmlns:w16se="http://schemas.microsoft.com/office/word/2015/wordml/symex" xmlns:wpg="http://schemas.microsoft.com/office/word/2010/wordprocessingGroup" xmlns:wpi="http://schemas.microsoft.com/office/word/2010/wordprocessingInk" xmlns:wne="http://schemas.microsoft.com/office/word/2006/wordml" xmlns:wps="http://schemas.microsoft.com/office/word/2010/wordprocessingShape" mc:Ignorable="w14 w15 w16se w16cid wp14">
+<w:endnotes xmlns:wpc="http://schemas.microsoft.com/office/word/2010/wordprocessingCanvas" xmlns:cx="http://schemas.microsoft.com/office/drawing/2014/chartex" xmlns:cx1="http://schemas.microsoft.com/office/drawing/2015/9/8/chartex" xmlns:cx2="http://schemas.microsoft.com/office/drawing/2015/10/21/chartex" xmlns:cx3="http://schemas.microsoft.com/office/drawing/2016/5/9/chartex" xmlns:cx4="http://schemas.microsoft.com/office/drawing/2016/5/10/chartex" xmlns:cx5="http://schemas.microsoft.com/office/drawing/2016/5/11/chartex" xmlns:cx6="http://schemas.microsoft.com/office/drawing/2016/5/12/chartex" xmlns:cx7="http://schemas.microsoft.com/office/drawing/2016/5/13/chartex" xmlns:cx8="http://schemas.microsoft.com/office/drawing/2016/5/14/chartex" xmlns:mc="http://schemas.openxmlformats.org/markup-compatibility/2006" xmlns:aink="http://schemas.microsoft.com/office/drawing/2016/ink" xmlns:am3d="http://schemas.microsoft.com/office/drawing/2017/model3d" xmlns:o="urn:schemas-microsoft-com:office:office" xmlns:r="http://schemas.openxmlformats.org/officeDocument/2006/relationships" xmlns:m="http://schemas.openxmlformats.org/officeDocument/2006/math" xmlns:v="urn:schemas-microsoft-com:vml" xmlns:wp14="http://schemas.microsoft.com/office/word/2010/wordprocessingDrawing" xmlns:wp="http://schemas.openxmlformats.org/drawingml/2006/wordprocessingDrawing" xmlns:w10="urn:schemas-microsoft-com:office:word" xmlns:w="http://schemas.openxmlformats.org/wordprocessingml/2006/main" xmlns:w14="http://schemas.microsoft.com/office/word/2010/wordml" xmlns:w15="http://schemas.microsoft.com/office/word/2012/wordml" xmlns:w16cex="http://schemas.microsoft.com/office/word/2018/wordml/cex" xmlns:w16cid="http://schemas.microsoft.com/office/word/2016/wordml/cid" xmlns:w16="http://schemas.microsoft.com/office/word/2018/wordml" xmlns:w16se="http://schemas.microsoft.com/office/word/2015/wordml/symex" xmlns:wpg="http://schemas.microsoft.com/office/word/2010/wordprocessingGroup" xmlns:wpi="http://schemas.microsoft.com/office/word/2010/wordprocessingInk" xmlns:wne="http://schemas.microsoft.com/office/word/2006/wordml" xmlns:wps="http://schemas.microsoft.com/office/word/2010/wordprocessingShape" mc:Ignorable="w14 w15 w16se w16cid w16 w16cex wp14">
   <w:endnote w:type="separator" w:id="-1">
     <w:p>
       <w:r>
@@ -3368,7 +3471,7 @@
 </file>
 
 <file path=word/footnotes.xml><?xml version="1.0" encoding="utf-8"?>
-<w:footnotes xmlns:wpc="http://schemas.microsoft.com/office/word/2010/wordprocessingCanvas" xmlns:cx="http://schemas.microsoft.com/office/drawing/2014/chartex" xmlns:cx1="http://schemas.microsoft.com/office/drawing/2015/9/8/chartex" xmlns:cx2="http://schemas.microsoft.com/office/drawing/2015/10/21/chartex" xmlns:cx3="http://schemas.microsoft.com/office/drawing/2016/5/9/chartex" xmlns:cx4="http://schemas.microsoft.com/office/drawing/2016/5/10/chartex" xmlns:cx5="http://schemas.microsoft.com/office/drawing/2016/5/11/chartex" xmlns:cx6="http://schemas.microsoft.com/office/drawing/2016/5/12/chartex" xmlns:cx7="http://schemas.microsoft.com/office/drawing/2016/5/13/chartex" xmlns:cx8="http://schemas.microsoft.com/office/drawing/2016/5/14/chartex" xmlns:mc="http://schemas.openxmlformats.org/markup-compatibility/2006" xmlns:aink="http://schemas.microsoft.com/office/drawing/2016/ink" xmlns:am3d="http://schemas.microsoft.com/office/drawing/2017/model3d" xmlns:o="urn:schemas-microsoft-com:office:office" xmlns:r="http://schemas.openxmlformats.org/officeDocument/2006/relationships" xmlns:m="http://schemas.openxmlformats.org/officeDocument/2006/math" xmlns:v="urn:schemas-microsoft-com:vml" xmlns:wp14="http://schemas.microsoft.com/office/word/2010/wordprocessingDrawing" xmlns:wp="http://schemas.openxmlformats.org/drawingml/2006/wordprocessingDrawing" xmlns:w10="urn:schemas-microsoft-com:office:word" xmlns:w="http://schemas.openxmlformats.org/wordprocessingml/2006/main" xmlns:w14="http://schemas.microsoft.com/office/word/2010/wordml" xmlns:w15="http://schemas.microsoft.com/office/word/2012/wordml" xmlns:w16cid="http://schemas.microsoft.com/office/word/2016/wordml/cid" xmlns:w16se="http://schemas.microsoft.com/office/word/2015/wordml/symex" xmlns:wpg="http://schemas.microsoft.com/office/word/2010/wordprocessingGroup" xmlns:wpi="http://schemas.microsoft.com/office/word/2010/wordprocessingInk" xmlns:wne="http://schemas.microsoft.com/office/word/2006/wordml" xmlns:wps="http://schemas.microsoft.com/office/word/2010/wordprocessingShape" mc:Ignorable="w14 w15 w16se w16cid wp14">
+<w:footnotes xmlns:wpc="http://schemas.microsoft.com/office/word/2010/wordprocessingCanvas" xmlns:cx="http://schemas.microsoft.com/office/drawing/2014/chartex" xmlns:cx1="http://schemas.microsoft.com/office/drawing/2015/9/8/chartex" xmlns:cx2="http://schemas.microsoft.com/office/drawing/2015/10/21/chartex" xmlns:cx3="http://schemas.microsoft.com/office/drawing/2016/5/9/chartex" xmlns:cx4="http://schemas.microsoft.com/office/drawing/2016/5/10/chartex" xmlns:cx5="http://schemas.microsoft.com/office/drawing/2016/5/11/chartex" xmlns:cx6="http://schemas.microsoft.com/office/drawing/2016/5/12/chartex" xmlns:cx7="http://schemas.microsoft.com/office/drawing/2016/5/13/chartex" xmlns:cx8="http://schemas.microsoft.com/office/drawing/2016/5/14/chartex" xmlns:mc="http://schemas.openxmlformats.org/markup-compatibility/2006" xmlns:aink="http://schemas.microsoft.com/office/drawing/2016/ink" xmlns:am3d="http://schemas.microsoft.com/office/drawing/2017/model3d" xmlns:o="urn:schemas-microsoft-com:office:office" xmlns:r="http://schemas.openxmlformats.org/officeDocument/2006/relationships" xmlns:m="http://schemas.openxmlformats.org/officeDocument/2006/math" xmlns:v="urn:schemas-microsoft-com:vml" xmlns:wp14="http://schemas.microsoft.com/office/word/2010/wordprocessingDrawing" xmlns:wp="http://schemas.openxmlformats.org/drawingml/2006/wordprocessingDrawing" xmlns:w10="urn:schemas-microsoft-com:office:word" xmlns:w="http://schemas.openxmlformats.org/wordprocessingml/2006/main" xmlns:w14="http://schemas.microsoft.com/office/word/2010/wordml" xmlns:w15="http://schemas.microsoft.com/office/word/2012/wordml" xmlns:w16cex="http://schemas.microsoft.com/office/word/2018/wordml/cex" xmlns:w16cid="http://schemas.microsoft.com/office/word/2016/wordml/cid" xmlns:w16="http://schemas.microsoft.com/office/word/2018/wordml" xmlns:w16se="http://schemas.microsoft.com/office/word/2015/wordml/symex" xmlns:wpg="http://schemas.microsoft.com/office/word/2010/wordprocessingGroup" xmlns:wpi="http://schemas.microsoft.com/office/word/2010/wordprocessingInk" xmlns:wne="http://schemas.microsoft.com/office/word/2006/wordml" xmlns:wps="http://schemas.microsoft.com/office/word/2010/wordprocessingShape" mc:Ignorable="w14 w15 w16se w16cid w16 w16cex wp14">
   <w:footnote w:type="separator" w:id="-1">
     <w:p>
       <w:r>
@@ -3387,7 +3490,7 @@
 </file>
 
 <file path=word/header1.xml><?xml version="1.0" encoding="utf-8"?>
-<w:hdr xmlns:wpc="http://schemas.microsoft.com/office/word/2010/wordprocessingCanvas" xmlns:cx="http://schemas.microsoft.com/office/drawing/2014/chartex" xmlns:cx1="http://schemas.microsoft.com/office/drawing/2015/9/8/chartex" xmlns:cx2="http://schemas.microsoft.com/office/drawing/2015/10/21/chartex" xmlns:cx3="http://schemas.microsoft.com/office/drawing/2016/5/9/chartex" xmlns:cx4="http://schemas.microsoft.com/office/drawing/2016/5/10/chartex" xmlns:cx5="http://schemas.microsoft.com/office/drawing/2016/5/11/chartex" xmlns:cx6="http://schemas.microsoft.com/office/drawing/2016/5/12/chartex" xmlns:cx7="http://schemas.microsoft.com/office/drawing/2016/5/13/chartex" xmlns:cx8="http://schemas.microsoft.com/office/drawing/2016/5/14/chartex" xmlns:mc="http://schemas.openxmlformats.org/markup-compatibility/2006" xmlns:aink="http://schemas.microsoft.com/office/drawing/2016/ink" xmlns:am3d="http://schemas.microsoft.com/office/drawing/2017/model3d" xmlns:o="urn:schemas-microsoft-com:office:office" xmlns:r="http://schemas.openxmlformats.org/officeDocument/2006/relationships" xmlns:m="http://schemas.openxmlformats.org/officeDocument/2006/math" xmlns:v="urn:schemas-microsoft-com:vml" xmlns:wp14="http://schemas.microsoft.com/office/word/2010/wordprocessingDrawing" xmlns:wp="http://schemas.openxmlformats.org/drawingml/2006/wordprocessingDrawing" xmlns:w10="urn:schemas-microsoft-com:office:word" xmlns:w="http://schemas.openxmlformats.org/wordprocessingml/2006/main" xmlns:w14="http://schemas.microsoft.com/office/word/2010/wordml" xmlns:w15="http://schemas.microsoft.com/office/word/2012/wordml" xmlns:w16cid="http://schemas.microsoft.com/office/word/2016/wordml/cid" xmlns:w16se="http://schemas.microsoft.com/office/word/2015/wordml/symex" xmlns:wpg="http://schemas.microsoft.com/office/word/2010/wordprocessingGroup" xmlns:wpi="http://schemas.microsoft.com/office/word/2010/wordprocessingInk" xmlns:wne="http://schemas.microsoft.com/office/word/2006/wordml" xmlns:wps="http://schemas.microsoft.com/office/word/2010/wordprocessingShape" mc:Ignorable="w14 w15 w16se w16cid wp14">
+<w:hdr xmlns:wpc="http://schemas.microsoft.com/office/word/2010/wordprocessingCanvas" xmlns:cx="http://schemas.microsoft.com/office/drawing/2014/chartex" xmlns:cx1="http://schemas.microsoft.com/office/drawing/2015/9/8/chartex" xmlns:cx2="http://schemas.microsoft.com/office/drawing/2015/10/21/chartex" xmlns:cx3="http://schemas.microsoft.com/office/drawing/2016/5/9/chartex" xmlns:cx4="http://schemas.microsoft.com/office/drawing/2016/5/10/chartex" xmlns:cx5="http://schemas.microsoft.com/office/drawing/2016/5/11/chartex" xmlns:cx6="http://schemas.microsoft.com/office/drawing/2016/5/12/chartex" xmlns:cx7="http://schemas.microsoft.com/office/drawing/2016/5/13/chartex" xmlns:cx8="http://schemas.microsoft.com/office/drawing/2016/5/14/chartex" xmlns:mc="http://schemas.openxmlformats.org/markup-compatibility/2006" xmlns:aink="http://schemas.microsoft.com/office/drawing/2016/ink" xmlns:am3d="http://schemas.microsoft.com/office/drawing/2017/model3d" xmlns:o="urn:schemas-microsoft-com:office:office" xmlns:r="http://schemas.openxmlformats.org/officeDocument/2006/relationships" xmlns:m="http://schemas.openxmlformats.org/officeDocument/2006/math" xmlns:v="urn:schemas-microsoft-com:vml" xmlns:wp14="http://schemas.microsoft.com/office/word/2010/wordprocessingDrawing" xmlns:wp="http://schemas.openxmlformats.org/drawingml/2006/wordprocessingDrawing" xmlns:w10="urn:schemas-microsoft-com:office:word" xmlns:w="http://schemas.openxmlformats.org/wordprocessingml/2006/main" xmlns:w14="http://schemas.microsoft.com/office/word/2010/wordml" xmlns:w15="http://schemas.microsoft.com/office/word/2012/wordml" xmlns:w16cex="http://schemas.microsoft.com/office/word/2018/wordml/cex" xmlns:w16cid="http://schemas.microsoft.com/office/word/2016/wordml/cid" xmlns:w16="http://schemas.microsoft.com/office/word/2018/wordml" xmlns:w16se="http://schemas.microsoft.com/office/word/2015/wordml/symex" xmlns:wpg="http://schemas.microsoft.com/office/word/2010/wordprocessingGroup" xmlns:wpi="http://schemas.microsoft.com/office/word/2010/wordprocessingInk" xmlns:wne="http://schemas.microsoft.com/office/word/2006/wordml" xmlns:wps="http://schemas.microsoft.com/office/word/2010/wordprocessingShape" mc:Ignorable="w14 w15 w16se w16cid w16 w16cex wp14">
   <w:sdt>
     <w:sdtPr>
       <w:rPr>
@@ -3486,7 +3589,7 @@
 </file>
 
 <file path=word/numbering.xml><?xml version="1.0" encoding="utf-8"?>
-<w:numbering xmlns:wpc="http://schemas.microsoft.com/office/word/2010/wordprocessingCanvas" xmlns:cx="http://schemas.microsoft.com/office/drawing/2014/chartex" xmlns:cx1="http://schemas.microsoft.com/office/drawing/2015/9/8/chartex" xmlns:cx2="http://schemas.microsoft.com/office/drawing/2015/10/21/chartex" xmlns:cx3="http://schemas.microsoft.com/office/drawing/2016/5/9/chartex" xmlns:cx4="http://schemas.microsoft.com/office/drawing/2016/5/10/chartex" xmlns:cx5="http://schemas.microsoft.com/office/drawing/2016/5/11/chartex" xmlns:cx6="http://schemas.microsoft.com/office/drawing/2016/5/12/chartex" xmlns:cx7="http://schemas.microsoft.com/office/drawing/2016/5/13/chartex" xmlns:cx8="http://schemas.microsoft.com/office/drawing/2016/5/14/chartex" xmlns:mc="http://schemas.openxmlformats.org/markup-compatibility/2006" xmlns:aink="http://schemas.microsoft.com/office/drawing/2016/ink" xmlns:am3d="http://schemas.microsoft.com/office/drawing/2017/model3d" xmlns:o="urn:schemas-microsoft-com:office:office" xmlns:r="http://schemas.openxmlformats.org/officeDocument/2006/relationships" xmlns:m="http://schemas.openxmlformats.org/officeDocument/2006/math" xmlns:v="urn:schemas-microsoft-com:vml" xmlns:wp14="http://schemas.microsoft.com/office/word/2010/wordprocessingDrawing" xmlns:wp="http://schemas.openxmlformats.org/drawingml/2006/wordprocessingDrawing" xmlns:w10="urn:schemas-microsoft-com:office:word" xmlns:w="http://schemas.openxmlformats.org/wordprocessingml/2006/main" xmlns:w14="http://schemas.microsoft.com/office/word/2010/wordml" xmlns:w15="http://schemas.microsoft.com/office/word/2012/wordml" xmlns:w16cid="http://schemas.microsoft.com/office/word/2016/wordml/cid" xmlns:w16se="http://schemas.microsoft.com/office/word/2015/wordml/symex" xmlns:wpg="http://schemas.microsoft.com/office/word/2010/wordprocessingGroup" xmlns:wpi="http://schemas.microsoft.com/office/word/2010/wordprocessingInk" xmlns:wne="http://schemas.microsoft.com/office/word/2006/wordml" xmlns:wps="http://schemas.microsoft.com/office/word/2010/wordprocessingShape" mc:Ignorable="w14 w15 w16se w16cid wp14">
+<w:numbering xmlns:wpc="http://schemas.microsoft.com/office/word/2010/wordprocessingCanvas" xmlns:cx="http://schemas.microsoft.com/office/drawing/2014/chartex" xmlns:cx1="http://schemas.microsoft.com/office/drawing/2015/9/8/chartex" xmlns:cx2="http://schemas.microsoft.com/office/drawing/2015/10/21/chartex" xmlns:cx3="http://schemas.microsoft.com/office/drawing/2016/5/9/chartex" xmlns:cx4="http://schemas.microsoft.com/office/drawing/2016/5/10/chartex" xmlns:cx5="http://schemas.microsoft.com/office/drawing/2016/5/11/chartex" xmlns:cx6="http://schemas.microsoft.com/office/drawing/2016/5/12/chartex" xmlns:cx7="http://schemas.microsoft.com/office/drawing/2016/5/13/chartex" xmlns:cx8="http://schemas.microsoft.com/office/drawing/2016/5/14/chartex" xmlns:mc="http://schemas.openxmlformats.org/markup-compatibility/2006" xmlns:aink="http://schemas.microsoft.com/office/drawing/2016/ink" xmlns:am3d="http://schemas.microsoft.com/office/drawing/2017/model3d" xmlns:o="urn:schemas-microsoft-com:office:office" xmlns:r="http://schemas.openxmlformats.org/officeDocument/2006/relationships" xmlns:m="http://schemas.openxmlformats.org/officeDocument/2006/math" xmlns:v="urn:schemas-microsoft-com:vml" xmlns:wp14="http://schemas.microsoft.com/office/word/2010/wordprocessingDrawing" xmlns:wp="http://schemas.openxmlformats.org/drawingml/2006/wordprocessingDrawing" xmlns:w10="urn:schemas-microsoft-com:office:word" xmlns:w="http://schemas.openxmlformats.org/wordprocessingml/2006/main" xmlns:w14="http://schemas.microsoft.com/office/word/2010/wordml" xmlns:w15="http://schemas.microsoft.com/office/word/2012/wordml" xmlns:w16cex="http://schemas.microsoft.com/office/word/2018/wordml/cex" xmlns:w16cid="http://schemas.microsoft.com/office/word/2016/wordml/cid" xmlns:w16="http://schemas.microsoft.com/office/word/2018/wordml" xmlns:w16se="http://schemas.microsoft.com/office/word/2015/wordml/symex" xmlns:wpg="http://schemas.microsoft.com/office/word/2010/wordprocessingGroup" xmlns:wpi="http://schemas.microsoft.com/office/word/2010/wordprocessingInk" xmlns:wne="http://schemas.microsoft.com/office/word/2006/wordml" xmlns:wps="http://schemas.microsoft.com/office/word/2010/wordprocessingShape" mc:Ignorable="w14 w15 w16se w16cid w16 w16cex wp14">
   <w:abstractNum w:abstractNumId="0" w15:restartNumberingAfterBreak="0">
     <w:nsid w:val="133F1640"/>
     <w:multiLevelType w:val="hybridMultilevel"/>
@@ -4162,7 +4265,7 @@
 </file>
 
 <file path=word/styles.xml><?xml version="1.0" encoding="utf-8"?>
-<w:styles xmlns:mc="http://schemas.openxmlformats.org/markup-compatibility/2006" xmlns:r="http://schemas.openxmlformats.org/officeDocument/2006/relationships" xmlns:w="http://schemas.openxmlformats.org/wordprocessingml/2006/main" xmlns:w14="http://schemas.microsoft.com/office/word/2010/wordml" xmlns:w15="http://schemas.microsoft.com/office/word/2012/wordml" xmlns:w16cid="http://schemas.microsoft.com/office/word/2016/wordml/cid" xmlns:w16se="http://schemas.microsoft.com/office/word/2015/wordml/symex" mc:Ignorable="w14 w15 w16se w16cid">
+<w:styles xmlns:mc="http://schemas.openxmlformats.org/markup-compatibility/2006" xmlns:r="http://schemas.openxmlformats.org/officeDocument/2006/relationships" xmlns:w="http://schemas.openxmlformats.org/wordprocessingml/2006/main" xmlns:w14="http://schemas.microsoft.com/office/word/2010/wordml" xmlns:w15="http://schemas.microsoft.com/office/word/2012/wordml" xmlns:w16cex="http://schemas.microsoft.com/office/word/2018/wordml/cex" xmlns:w16cid="http://schemas.microsoft.com/office/word/2016/wordml/cid" xmlns:w16="http://schemas.microsoft.com/office/word/2018/wordml" xmlns:w16se="http://schemas.microsoft.com/office/word/2015/wordml/symex" mc:Ignorable="w14 w15 w16se w16cid w16 w16cex">
   <w:docDefaults>
     <w:rPrDefault>
       <w:rPr>
@@ -5125,7 +5228,7 @@
 </file>
 
 <file path=word/glossary/document.xml><?xml version="1.0" encoding="utf-8"?>
-<w:glossaryDocument xmlns:wpc="http://schemas.microsoft.com/office/word/2010/wordprocessingCanvas" xmlns:cx="http://schemas.microsoft.com/office/drawing/2014/chartex" xmlns:cx1="http://schemas.microsoft.com/office/drawing/2015/9/8/chartex" xmlns:cx2="http://schemas.microsoft.com/office/drawing/2015/10/21/chartex" xmlns:cx3="http://schemas.microsoft.com/office/drawing/2016/5/9/chartex" xmlns:cx4="http://schemas.microsoft.com/office/drawing/2016/5/10/chartex" xmlns:cx5="http://schemas.microsoft.com/office/drawing/2016/5/11/chartex" xmlns:cx6="http://schemas.microsoft.com/office/drawing/2016/5/12/chartex" xmlns:cx7="http://schemas.microsoft.com/office/drawing/2016/5/13/chartex" xmlns:cx8="http://schemas.microsoft.com/office/drawing/2016/5/14/chartex" xmlns:mc="http://schemas.openxmlformats.org/markup-compatibility/2006" xmlns:aink="http://schemas.microsoft.com/office/drawing/2016/ink" xmlns:am3d="http://schemas.microsoft.com/office/drawing/2017/model3d" xmlns:o="urn:schemas-microsoft-com:office:office" xmlns:r="http://schemas.openxmlformats.org/officeDocument/2006/relationships" xmlns:m="http://schemas.openxmlformats.org/officeDocument/2006/math" xmlns:v="urn:schemas-microsoft-com:vml" xmlns:wp14="http://schemas.microsoft.com/office/word/2010/wordprocessingDrawing" xmlns:wp="http://schemas.openxmlformats.org/drawingml/2006/wordprocessingDrawing" xmlns:w10="urn:schemas-microsoft-com:office:word" xmlns:w="http://schemas.openxmlformats.org/wordprocessingml/2006/main" xmlns:w14="http://schemas.microsoft.com/office/word/2010/wordml" xmlns:w15="http://schemas.microsoft.com/office/word/2012/wordml" xmlns:w16cid="http://schemas.microsoft.com/office/word/2016/wordml/cid" xmlns:w16se="http://schemas.microsoft.com/office/word/2015/wordml/symex" xmlns:wpg="http://schemas.microsoft.com/office/word/2010/wordprocessingGroup" xmlns:wpi="http://schemas.microsoft.com/office/word/2010/wordprocessingInk" xmlns:wne="http://schemas.microsoft.com/office/word/2006/wordml" xmlns:wps="http://schemas.microsoft.com/office/word/2010/wordprocessingShape" mc:Ignorable="w14 w15 w16se w16cid wp14">
+<w:glossaryDocument xmlns:wpc="http://schemas.microsoft.com/office/word/2010/wordprocessingCanvas" xmlns:cx="http://schemas.microsoft.com/office/drawing/2014/chartex" xmlns:cx1="http://schemas.microsoft.com/office/drawing/2015/9/8/chartex" xmlns:cx2="http://schemas.microsoft.com/office/drawing/2015/10/21/chartex" xmlns:cx3="http://schemas.microsoft.com/office/drawing/2016/5/9/chartex" xmlns:cx4="http://schemas.microsoft.com/office/drawing/2016/5/10/chartex" xmlns:cx5="http://schemas.microsoft.com/office/drawing/2016/5/11/chartex" xmlns:cx6="http://schemas.microsoft.com/office/drawing/2016/5/12/chartex" xmlns:cx7="http://schemas.microsoft.com/office/drawing/2016/5/13/chartex" xmlns:cx8="http://schemas.microsoft.com/office/drawing/2016/5/14/chartex" xmlns:mc="http://schemas.openxmlformats.org/markup-compatibility/2006" xmlns:aink="http://schemas.microsoft.com/office/drawing/2016/ink" xmlns:am3d="http://schemas.microsoft.com/office/drawing/2017/model3d" xmlns:o="urn:schemas-microsoft-com:office:office" xmlns:r="http://schemas.openxmlformats.org/officeDocument/2006/relationships" xmlns:m="http://schemas.openxmlformats.org/officeDocument/2006/math" xmlns:v="urn:schemas-microsoft-com:vml" xmlns:wp14="http://schemas.microsoft.com/office/word/2010/wordprocessingDrawing" xmlns:wp="http://schemas.openxmlformats.org/drawingml/2006/wordprocessingDrawing" xmlns:w10="urn:schemas-microsoft-com:office:word" xmlns:w="http://schemas.openxmlformats.org/wordprocessingml/2006/main" xmlns:w14="http://schemas.microsoft.com/office/word/2010/wordml" xmlns:w15="http://schemas.microsoft.com/office/word/2012/wordml" xmlns:w16cex="http://schemas.microsoft.com/office/word/2018/wordml/cex" xmlns:w16cid="http://schemas.microsoft.com/office/word/2016/wordml/cid" xmlns:w16="http://schemas.microsoft.com/office/word/2018/wordml" xmlns:w16se="http://schemas.microsoft.com/office/word/2015/wordml/symex" xmlns:wpg="http://schemas.microsoft.com/office/word/2010/wordprocessingGroup" xmlns:wpi="http://schemas.microsoft.com/office/word/2010/wordprocessingInk" xmlns:wne="http://schemas.microsoft.com/office/word/2006/wordml" xmlns:wps="http://schemas.microsoft.com/office/word/2010/wordprocessingShape" mc:Ignorable="w14 w15 w16se w16cid w16 w16cex wp14">
   <w:docParts>
     <w:docPart>
       <w:docPartPr>
@@ -5190,11 +5293,11 @@
 </file>
 
 <file path=word/glossary/fontTable.xml><?xml version="1.0" encoding="utf-8"?>
-<w:fonts xmlns:mc="http://schemas.openxmlformats.org/markup-compatibility/2006" xmlns:r="http://schemas.openxmlformats.org/officeDocument/2006/relationships" xmlns:w="http://schemas.openxmlformats.org/wordprocessingml/2006/main" xmlns:w14="http://schemas.microsoft.com/office/word/2010/wordml" xmlns:w15="http://schemas.microsoft.com/office/word/2012/wordml" xmlns:w16cid="http://schemas.microsoft.com/office/word/2016/wordml/cid" xmlns:w16se="http://schemas.microsoft.com/office/word/2015/wordml/symex" mc:Ignorable="w14 w15 w16se w16cid">
+<w:fonts xmlns:mc="http://schemas.openxmlformats.org/markup-compatibility/2006" xmlns:r="http://schemas.openxmlformats.org/officeDocument/2006/relationships" xmlns:w="http://schemas.openxmlformats.org/wordprocessingml/2006/main" xmlns:w14="http://schemas.microsoft.com/office/word/2010/wordml" xmlns:w15="http://schemas.microsoft.com/office/word/2012/wordml" xmlns:w16cex="http://schemas.microsoft.com/office/word/2018/wordml/cex" xmlns:w16cid="http://schemas.microsoft.com/office/word/2016/wordml/cid" xmlns:w16="http://schemas.microsoft.com/office/word/2018/wordml" xmlns:w16se="http://schemas.microsoft.com/office/word/2015/wordml/symex" mc:Ignorable="w14 w15 w16se w16cid w16 w16cex">
   <w:font w:name="Symbol">
     <w:panose1 w:val="05050102010706020507"/>
     <w:charset w:val="02"/>
-    <w:family w:val="roman"/>
+    <w:family w:val="decorative"/>
     <w:pitch w:val="variable"/>
     <w:sig w:usb0="00000000" w:usb1="10000000" w:usb2="00000000" w:usb3="00000000" w:csb0="80000000" w:csb1="00000000"/>
   </w:font>
@@ -5238,7 +5341,7 @@
     <w:charset w:val="00"/>
     <w:family w:val="modern"/>
     <w:pitch w:val="fixed"/>
-    <w:sig w:usb0="E00006FF" w:usb1="0000FCFF" w:usb2="00000001" w:usb3="00000000" w:csb0="0000019F" w:csb1="00000000"/>
+    <w:sig w:usb0="E10006FF" w:usb1="4000FCFF" w:usb2="00000009" w:usb3="00000000" w:csb0="0000019F" w:csb1="00000000"/>
   </w:font>
   <w:font w:name="Cambria Math">
     <w:panose1 w:val="02040503050406030204"/>
@@ -5251,7 +5354,7 @@
 </file>
 
 <file path=word/glossary/settings.xml><?xml version="1.0" encoding="utf-8"?>
-<w:settings xmlns:mc="http://schemas.openxmlformats.org/markup-compatibility/2006" xmlns:o="urn:schemas-microsoft-com:office:office" xmlns:r="http://schemas.openxmlformats.org/officeDocument/2006/relationships" xmlns:m="http://schemas.openxmlformats.org/officeDocument/2006/math" xmlns:v="urn:schemas-microsoft-com:vml" xmlns:w10="urn:schemas-microsoft-com:office:word" xmlns:w="http://schemas.openxmlformats.org/wordprocessingml/2006/main" xmlns:w14="http://schemas.microsoft.com/office/word/2010/wordml" xmlns:w15="http://schemas.microsoft.com/office/word/2012/wordml" xmlns:w16cid="http://schemas.microsoft.com/office/word/2016/wordml/cid" xmlns:w16se="http://schemas.microsoft.com/office/word/2015/wordml/symex" xmlns:sl="http://schemas.openxmlformats.org/schemaLibrary/2006/main" mc:Ignorable="w14 w15 w16se w16cid">
+<w:settings xmlns:mc="http://schemas.openxmlformats.org/markup-compatibility/2006" xmlns:o="urn:schemas-microsoft-com:office:office" xmlns:r="http://schemas.openxmlformats.org/officeDocument/2006/relationships" xmlns:m="http://schemas.openxmlformats.org/officeDocument/2006/math" xmlns:v="urn:schemas-microsoft-com:vml" xmlns:w10="urn:schemas-microsoft-com:office:word" xmlns:w="http://schemas.openxmlformats.org/wordprocessingml/2006/main" xmlns:w14="http://schemas.microsoft.com/office/word/2010/wordml" xmlns:w15="http://schemas.microsoft.com/office/word/2012/wordml" xmlns:w16cex="http://schemas.microsoft.com/office/word/2018/wordml/cex" xmlns:w16cid="http://schemas.microsoft.com/office/word/2016/wordml/cid" xmlns:w16="http://schemas.microsoft.com/office/word/2018/wordml" xmlns:w16se="http://schemas.microsoft.com/office/word/2015/wordml/symex" xmlns:sl="http://schemas.openxmlformats.org/schemaLibrary/2006/main" mc:Ignorable="w14 w15 w16se w16cid w16 w16cex">
   <w:view w:val="normal"/>
   <w:defaultTabStop w:val="720"/>
   <w:characterSpacingControl w:val="doNotCompress"/>
@@ -5268,6 +5371,7 @@
     <w:rsidRoot w:val="001F0D24"/>
     <w:rsid w:val="001F0D24"/>
     <w:rsid w:val="00606CB7"/>
+    <w:rsid w:val="00807696"/>
     <w:rsid w:val="008301E1"/>
     <w:rsid w:val="00D53450"/>
   </w:rsids>
@@ -5293,7 +5397,7 @@
 </file>
 
 <file path=word/glossary/styles.xml><?xml version="1.0" encoding="utf-8"?>
-<w:styles xmlns:mc="http://schemas.openxmlformats.org/markup-compatibility/2006" xmlns:r="http://schemas.openxmlformats.org/officeDocument/2006/relationships" xmlns:w="http://schemas.openxmlformats.org/wordprocessingml/2006/main" xmlns:w14="http://schemas.microsoft.com/office/word/2010/wordml" xmlns:w15="http://schemas.microsoft.com/office/word/2012/wordml" xmlns:w16cid="http://schemas.microsoft.com/office/word/2016/wordml/cid" xmlns:w16se="http://schemas.microsoft.com/office/word/2015/wordml/symex" mc:Ignorable="w14 w15 w16se w16cid">
+<w:styles xmlns:mc="http://schemas.openxmlformats.org/markup-compatibility/2006" xmlns:r="http://schemas.openxmlformats.org/officeDocument/2006/relationships" xmlns:w="http://schemas.openxmlformats.org/wordprocessingml/2006/main" xmlns:w14="http://schemas.microsoft.com/office/word/2010/wordml" xmlns:w15="http://schemas.microsoft.com/office/word/2012/wordml" xmlns:w16cex="http://schemas.microsoft.com/office/word/2018/wordml/cex" xmlns:w16cid="http://schemas.microsoft.com/office/word/2016/wordml/cid" xmlns:w16="http://schemas.microsoft.com/office/word/2018/wordml" xmlns:w16se="http://schemas.microsoft.com/office/word/2015/wordml/symex" mc:Ignorable="w14 w15 w16se w16cid w16 w16cex">
   <w:docDefaults>
     <w:rPrDefault>
       <w:rPr>
@@ -5736,15 +5840,11 @@
     <w:name w:val="185FF3E7836D4A6EBDC8CD635DFF06CA"/>
     <w:rsid w:val="001F0D24"/>
   </w:style>
-  <w:style w:type="paragraph" w:customStyle="1" w:styleId="6686F0D105DC427E9E40432818CED7E6">
-    <w:name w:val="6686F0D105DC427E9E40432818CED7E6"/>
-    <w:rsid w:val="001F0D24"/>
-  </w:style>
 </w:styles>
 </file>
 
 <file path=word/glossary/webSettings.xml><?xml version="1.0" encoding="utf-8"?>
-<w:webSettings xmlns:mc="http://schemas.openxmlformats.org/markup-compatibility/2006" xmlns:r="http://schemas.openxmlformats.org/officeDocument/2006/relationships" xmlns:w="http://schemas.openxmlformats.org/wordprocessingml/2006/main" xmlns:w14="http://schemas.microsoft.com/office/word/2010/wordml" xmlns:w15="http://schemas.microsoft.com/office/word/2012/wordml" xmlns:w16cid="http://schemas.microsoft.com/office/word/2016/wordml/cid" xmlns:w16se="http://schemas.microsoft.com/office/word/2015/wordml/symex" mc:Ignorable="w14 w15 w16se w16cid">
+<w:webSettings xmlns:mc="http://schemas.openxmlformats.org/markup-compatibility/2006" xmlns:r="http://schemas.openxmlformats.org/officeDocument/2006/relationships" xmlns:w="http://schemas.openxmlformats.org/wordprocessingml/2006/main" xmlns:w14="http://schemas.microsoft.com/office/word/2010/wordml" xmlns:w15="http://schemas.microsoft.com/office/word/2012/wordml" xmlns:w16cex="http://schemas.microsoft.com/office/word/2018/wordml/cex" xmlns:w16cid="http://schemas.microsoft.com/office/word/2016/wordml/cid" xmlns:w16="http://schemas.microsoft.com/office/word/2018/wordml" xmlns:w16se="http://schemas.microsoft.com/office/word/2015/wordml/symex" mc:Ignorable="w14 w15 w16se w16cid w16 w16cex">
   <w:optimizeForBrowser/>
   <w:allowPNG/>
 </w:webSettings>
@@ -6056,10 +6156,22 @@
 </CoverPageProperties>
 </file>
 
+<file path=customXml/item2.xml><?xml version="1.0" encoding="utf-8"?>
+<b:Sources xmlns:b="http://schemas.openxmlformats.org/officeDocument/2006/bibliography" xmlns="http://schemas.openxmlformats.org/officeDocument/2006/bibliography" SelectedStyle="/APASixthEditionOfficeOnline.xsl" StyleName="APA" Version="6"/>
+</file>
+
 <file path=customXml/itemProps1.xml><?xml version="1.0" encoding="utf-8"?>
 <ds:datastoreItem xmlns:ds="http://schemas.openxmlformats.org/officeDocument/2006/customXml" ds:itemID="{55AF091B-3C7A-41E3-B477-F2FDAA23CFDA}">
   <ds:schemaRefs>
     <ds:schemaRef ds:uri="http://schemas.microsoft.com/office/2006/coverPageProps"/>
   </ds:schemaRefs>
 </ds:datastoreItem>
+</file>
+
+<file path=customXml/itemProps2.xml><?xml version="1.0" encoding="utf-8"?>
+<ds:datastoreItem xmlns:ds="http://schemas.openxmlformats.org/officeDocument/2006/customXml" ds:itemID="{A034F607-AED8-D24B-BAC0-7EFE3A7ECE38}">
+  <ds:schemaRefs>
+    <ds:schemaRef ds:uri="http://schemas.openxmlformats.org/officeDocument/2006/bibliography"/>
+  </ds:schemaRefs>
+</ds:datastoreItem>
 </file>
</xml_diff>

<commit_message>
update figures in the appendix and add page breaks between sections
</commit_message>
<xml_diff>
--- a/docs/MF_MB_NN_Project1.docx
+++ b/docs/MF_MB_NN_Project1.docx
@@ -676,7 +676,10 @@
         <w:fldChar w:fldCharType="separate"/>
       </w:r>
       <w:r>
-        <w:t xml:space="preserve">Figure </w:t>
+        <w:t>F</w:t>
+      </w:r>
+      <w:r>
+        <w:t xml:space="preserve">igure </w:t>
       </w:r>
       <w:r>
         <w:rPr>
@@ -806,9 +809,24 @@
     </w:p>
     <w:p>
       <w:pPr>
+        <w:spacing w:after="160" w:line="259" w:lineRule="auto"/>
+        <w:rPr>
+          <w:rFonts w:asciiTheme="majorHAnsi" w:eastAsiaTheme="majorEastAsia" w:hAnsiTheme="majorHAnsi" w:cstheme="majorBidi"/>
+          <w:color w:val="2F5496" w:themeColor="accent1" w:themeShade="BF"/>
+          <w:sz w:val="32"/>
+          <w:szCs w:val="32"/>
+        </w:rPr>
+      </w:pPr>
+      <w:r>
+        <w:br w:type="page"/>
+      </w:r>
+    </w:p>
+    <w:p>
+      <w:pPr>
         <w:pStyle w:val="Heading1"/>
       </w:pPr>
       <w:r>
+        <w:lastRenderedPageBreak/>
         <w:t>Objective 1:</w:t>
       </w:r>
     </w:p>
@@ -1012,9 +1030,24 @@
     </w:p>
     <w:p>
       <w:pPr>
+        <w:spacing w:after="160" w:line="259" w:lineRule="auto"/>
+        <w:rPr>
+          <w:rFonts w:asciiTheme="majorHAnsi" w:eastAsiaTheme="majorEastAsia" w:hAnsiTheme="majorHAnsi" w:cstheme="majorBidi"/>
+          <w:color w:val="2F5496" w:themeColor="accent1" w:themeShade="BF"/>
+          <w:sz w:val="32"/>
+          <w:szCs w:val="32"/>
+        </w:rPr>
+      </w:pPr>
+      <w:r>
+        <w:br w:type="page"/>
+      </w:r>
+    </w:p>
+    <w:p>
+      <w:pPr>
         <w:pStyle w:val="Heading1"/>
       </w:pPr>
       <w:r>
+        <w:lastRenderedPageBreak/>
         <w:t>Objective 2</w:t>
       </w:r>
       <w:r>
@@ -1336,7 +1369,6 @@
           </w:tcPr>
           <w:p>
             <w:r>
-              <w:lastRenderedPageBreak/>
               <w:t xml:space="preserve">KNN </w:t>
             </w:r>
           </w:p>
@@ -1956,9 +1988,24 @@
     </w:p>
     <w:p>
       <w:pPr>
+        <w:spacing w:after="160" w:line="259" w:lineRule="auto"/>
+        <w:rPr>
+          <w:rFonts w:asciiTheme="majorHAnsi" w:eastAsiaTheme="majorEastAsia" w:hAnsiTheme="majorHAnsi" w:cstheme="majorBidi"/>
+          <w:color w:val="2F5496" w:themeColor="accent1" w:themeShade="BF"/>
+          <w:sz w:val="32"/>
+          <w:szCs w:val="32"/>
+        </w:rPr>
+      </w:pPr>
+      <w:r>
+        <w:br w:type="page"/>
+      </w:r>
+    </w:p>
+    <w:p>
+      <w:pPr>
         <w:pStyle w:val="Heading1"/>
       </w:pPr>
       <w:r>
+        <w:lastRenderedPageBreak/>
         <w:t xml:space="preserve">Appendix </w:t>
       </w:r>
     </w:p>
@@ -1972,15 +2019,15 @@
     <w:p>
       <w:pPr>
         <w:keepNext/>
+        <w:jc w:val="center"/>
       </w:pPr>
       <w:r>
         <w:rPr>
           <w:rFonts w:cstheme="minorHAnsi"/>
           <w:noProof/>
         </w:rPr>
-        <w:lastRenderedPageBreak/>
         <w:drawing>
-          <wp:inline distT="0" distB="0" distL="0" distR="0" wp14:anchorId="1C6ADADD" wp14:editId="4A5B10A6">
+          <wp:inline distT="0" distB="0" distL="0" distR="0" wp14:anchorId="1C6ADADD" wp14:editId="37E727F9">
             <wp:extent cx="3841465" cy="2743200"/>
             <wp:effectExtent l="0" t="0" r="0" b="0"/>
             <wp:docPr id="2" name="Picture 2" descr="Chart, timeline, treemap chart&#10;&#10;Description automatically generated"/>
@@ -2025,6 +2072,7 @@
     <w:p>
       <w:pPr>
         <w:pStyle w:val="Caption"/>
+        <w:jc w:val="center"/>
       </w:pPr>
       <w:bookmarkStart w:id="3" w:name="_Ref52632084"/>
       <w:r>
@@ -2046,6 +2094,7 @@
     <w:p>
       <w:pPr>
         <w:keepNext/>
+        <w:jc w:val="center"/>
       </w:pPr>
       <w:r>
         <w:rPr>
@@ -2098,6 +2147,7 @@
     <w:p>
       <w:pPr>
         <w:pStyle w:val="Caption"/>
+        <w:jc w:val="center"/>
       </w:pPr>
       <w:bookmarkStart w:id="4" w:name="_Ref52632095"/>
       <w:r>
@@ -2127,6 +2177,7 @@
     <w:p>
       <w:pPr>
         <w:keepNext/>
+        <w:jc w:val="center"/>
       </w:pPr>
       <w:r>
         <w:rPr>
@@ -2180,6 +2231,7 @@
     <w:p>
       <w:pPr>
         <w:pStyle w:val="Caption"/>
+        <w:jc w:val="center"/>
         <w:rPr>
           <w:rFonts w:cstheme="minorHAnsi"/>
         </w:rPr>
@@ -2218,8 +2270,8 @@
           <w:noProof/>
         </w:rPr>
         <w:drawing>
-          <wp:inline distT="0" distB="0" distL="0" distR="0" wp14:anchorId="40A09871" wp14:editId="6C04F0DA">
-            <wp:extent cx="2096558" cy="4572000"/>
+          <wp:inline distT="0" distB="0" distL="0" distR="0" wp14:anchorId="40A09871" wp14:editId="7CB43CD0">
+            <wp:extent cx="1677248" cy="3657600"/>
             <wp:effectExtent l="0" t="0" r="0" b="0"/>
             <wp:docPr id="6" name="Picture 6" descr="Table&#10;&#10;Description automatically generated"/>
             <wp:cNvGraphicFramePr>
@@ -2247,7 +2299,7 @@
                   <pic:spPr>
                     <a:xfrm>
                       <a:off x="0" y="0"/>
-                      <a:ext cx="2096558" cy="4572000"/>
+                      <a:ext cx="1677248" cy="3657600"/>
                     </a:xfrm>
                     <a:prstGeom prst="rect">
                       <a:avLst/>
@@ -2259,40 +2311,25 @@
           </wp:inline>
         </w:drawing>
       </w:r>
-    </w:p>
-    <w:p>
-      <w:pPr>
-        <w:pStyle w:val="Caption"/>
-      </w:pPr>
-      <w:bookmarkStart w:id="6" w:name="_Ref52632509"/>
-      <w:r>
-        <w:t xml:space="preserve">Figure </w:t>
-      </w:r>
-      <w:fldSimple w:instr=" SEQ Figure \* ARABIC ">
-        <w:r>
-          <w:rPr>
-            <w:noProof/>
-          </w:rPr>
-          <w:t>4</w:t>
-        </w:r>
-      </w:fldSimple>
-      <w:bookmarkEnd w:id="6"/>
-      <w:r>
-        <w:t>: Missing Values, original data</w:t>
-      </w:r>
-    </w:p>
-    <w:p>
-      <w:pPr>
-        <w:keepNext/>
-      </w:pPr>
+      <w:r>
+        <w:tab/>
+      </w:r>
+      <w:r>
+        <w:tab/>
+      </w:r>
+      <w:r>
+        <w:tab/>
+      </w:r>
+      <w:r>
+        <w:tab/>
+      </w:r>
       <w:r>
         <w:rPr>
           <w:noProof/>
         </w:rPr>
-        <w:lastRenderedPageBreak/>
         <w:drawing>
-          <wp:inline distT="0" distB="0" distL="0" distR="0" wp14:anchorId="1498D82E" wp14:editId="46AA0F4A">
-            <wp:extent cx="2096558" cy="4572000"/>
+          <wp:inline distT="0" distB="0" distL="0" distR="0" wp14:anchorId="7BE784A0" wp14:editId="4738CDF9">
+            <wp:extent cx="1677246" cy="3657600"/>
             <wp:effectExtent l="0" t="0" r="0" b="0"/>
             <wp:docPr id="7" name="Picture 7" descr="Table&#10;&#10;Description automatically generated"/>
             <wp:cNvGraphicFramePr>
@@ -2320,7 +2357,7 @@
                   <pic:spPr>
                     <a:xfrm>
                       <a:off x="0" y="0"/>
-                      <a:ext cx="2096558" cy="4572000"/>
+                      <a:ext cx="1677246" cy="3657600"/>
                     </a:xfrm>
                     <a:prstGeom prst="rect">
                       <a:avLst/>
@@ -2337,7 +2374,7 @@
       <w:pPr>
         <w:pStyle w:val="Caption"/>
       </w:pPr>
-      <w:bookmarkStart w:id="7" w:name="_Ref52632595"/>
+      <w:bookmarkStart w:id="6" w:name="_Ref52632509"/>
       <w:r>
         <w:t xml:space="preserve">Figure </w:t>
       </w:r>
@@ -2346,9 +2383,50 @@
           <w:rPr>
             <w:noProof/>
           </w:rPr>
-          <w:t>5</w:t>
+          <w:t>4</w:t>
         </w:r>
       </w:fldSimple>
+      <w:bookmarkEnd w:id="6"/>
+      <w:r>
+        <w:t>: Missing Values, original data</w:t>
+      </w:r>
+      <w:r>
+        <w:tab/>
+      </w:r>
+      <w:r>
+        <w:tab/>
+      </w:r>
+      <w:r>
+        <w:tab/>
+      </w:r>
+      <w:r>
+        <w:tab/>
+      </w:r>
+      <w:bookmarkStart w:id="7" w:name="_Ref52632595"/>
+      <w:r>
+        <w:t xml:space="preserve">Figure </w:t>
+      </w:r>
+      <w:r>
+        <w:fldChar w:fldCharType="begin"/>
+      </w:r>
+      <w:r>
+        <w:instrText xml:space="preserve"> SEQ Figure \* ARABIC </w:instrText>
+      </w:r>
+      <w:r>
+        <w:fldChar w:fldCharType="separate"/>
+      </w:r>
+      <w:r>
+        <w:rPr>
+          <w:noProof/>
+        </w:rPr>
+        <w:t>5</w:t>
+      </w:r>
+      <w:r>
+        <w:rPr>
+          <w:noProof/>
+        </w:rPr>
+        <w:fldChar w:fldCharType="end"/>
+      </w:r>
       <w:bookmarkEnd w:id="7"/>
       <w:r>
         <w:t>: Missing values, removed life expectancy</w:t>
@@ -2358,15 +2436,20 @@
       <w:pPr>
         <w:keepNext/>
       </w:pPr>
+    </w:p>
+    <w:p>
+      <w:pPr>
+        <w:keepNext/>
+        <w:jc w:val="center"/>
+      </w:pPr>
       <w:r>
         <w:rPr>
           <w:noProof/>
         </w:rPr>
-        <w:lastRenderedPageBreak/>
         <w:drawing>
-          <wp:inline distT="0" distB="0" distL="0" distR="0" wp14:anchorId="051954AA" wp14:editId="37D1BBE0">
-            <wp:extent cx="5943600" cy="4244340"/>
-            <wp:effectExtent l="0" t="0" r="0" b="0"/>
+          <wp:inline distT="0" distB="0" distL="0" distR="0" wp14:anchorId="051954AA" wp14:editId="54E4A3E2">
+            <wp:extent cx="4225609" cy="3017520"/>
+            <wp:effectExtent l="0" t="0" r="3810" b="5080"/>
             <wp:docPr id="9" name="Picture 9" descr="Chart&#10;&#10;Description automatically generated"/>
             <wp:cNvGraphicFramePr>
               <a:graphicFrameLocks xmlns:a="http://schemas.openxmlformats.org/drawingml/2006/main" noChangeAspect="1"/>
@@ -2393,7 +2476,7 @@
                   <pic:spPr>
                     <a:xfrm>
                       <a:off x="0" y="0"/>
-                      <a:ext cx="5943600" cy="4244340"/>
+                      <a:ext cx="4225609" cy="3017520"/>
                     </a:xfrm>
                     <a:prstGeom prst="rect">
                       <a:avLst/>
@@ -2409,6 +2492,7 @@
     <w:p>
       <w:pPr>
         <w:pStyle w:val="Caption"/>
+        <w:jc w:val="center"/>
       </w:pPr>
       <w:bookmarkStart w:id="8" w:name="_Ref52633736"/>
       <w:r>
@@ -2430,12 +2514,12 @@
     <w:p>
       <w:pPr>
         <w:keepNext/>
+        <w:jc w:val="center"/>
       </w:pPr>
       <w:r>
         <w:rPr>
           <w:noProof/>
         </w:rPr>
-        <w:lastRenderedPageBreak/>
         <w:drawing>
           <wp:inline distT="0" distB="0" distL="0" distR="0" wp14:anchorId="04214A1C" wp14:editId="0C24BD76">
             <wp:extent cx="2331156" cy="4572000"/>
@@ -2482,6 +2566,7 @@
     <w:p>
       <w:pPr>
         <w:pStyle w:val="Caption"/>
+        <w:jc w:val="center"/>
       </w:pPr>
       <w:bookmarkStart w:id="9" w:name="_Ref52634272"/>
       <w:r>
@@ -2508,10 +2593,11 @@
         <w:rPr>
           <w:noProof/>
         </w:rPr>
+        <w:lastRenderedPageBreak/>
         <w:drawing>
-          <wp:inline distT="0" distB="0" distL="0" distR="0" wp14:anchorId="78850E90" wp14:editId="238C9B15">
-            <wp:extent cx="3059622" cy="2743200"/>
-            <wp:effectExtent l="0" t="0" r="1270" b="0"/>
+          <wp:inline distT="0" distB="0" distL="0" distR="0" wp14:anchorId="78850E90" wp14:editId="60A01FAE">
+            <wp:extent cx="2651760" cy="2377519"/>
+            <wp:effectExtent l="0" t="0" r="2540" b="0"/>
             <wp:docPr id="12" name="Picture 12" descr="Chart&#10;&#10;Description automatically generated"/>
             <wp:cNvGraphicFramePr>
               <a:graphicFrameLocks xmlns:a="http://schemas.openxmlformats.org/drawingml/2006/main" noChangeAspect="1"/>
@@ -2538,7 +2624,7 @@
                   <pic:spPr>
                     <a:xfrm>
                       <a:off x="0" y="0"/>
-                      <a:ext cx="3059622" cy="2743200"/>
+                      <a:ext cx="2651760" cy="2377519"/>
                     </a:xfrm>
                     <a:prstGeom prst="rect">
                       <a:avLst/>
@@ -2550,41 +2636,20 @@
           </wp:inline>
         </w:drawing>
       </w:r>
-    </w:p>
-    <w:p>
-      <w:pPr>
-        <w:pStyle w:val="Caption"/>
-      </w:pPr>
-      <w:bookmarkStart w:id="10" w:name="_Ref52636056"/>
-      <w:r>
-        <w:t xml:space="preserve">Figure </w:t>
-      </w:r>
-      <w:fldSimple w:instr=" SEQ Figure \* ARABIC ">
-        <w:r>
-          <w:rPr>
-            <w:noProof/>
-          </w:rPr>
-          <w:t>8</w:t>
-        </w:r>
-      </w:fldSimple>
-      <w:bookmarkEnd w:id="10"/>
-      <w:r>
-        <w:t>: Relationship between Life Expectancy &amp; Hepatitis B</w:t>
-      </w:r>
-    </w:p>
-    <w:p>
-      <w:pPr>
-        <w:keepNext/>
-      </w:pPr>
+      <w:r>
+        <w:tab/>
+      </w:r>
+      <w:r>
+        <w:tab/>
+      </w:r>
       <w:r>
         <w:rPr>
           <w:noProof/>
         </w:rPr>
-        <w:lastRenderedPageBreak/>
         <w:drawing>
-          <wp:inline distT="0" distB="0" distL="0" distR="0" wp14:anchorId="64263657" wp14:editId="28FF8CE9">
-            <wp:extent cx="3059622" cy="2743200"/>
-            <wp:effectExtent l="0" t="0" r="1270" b="0"/>
+          <wp:inline distT="0" distB="0" distL="0" distR="0" wp14:anchorId="083B8B9C" wp14:editId="781DB86F">
+            <wp:extent cx="2651760" cy="2377520"/>
+            <wp:effectExtent l="0" t="0" r="2540" b="0"/>
             <wp:docPr id="11" name="Picture 11" descr="Chart, scatter chart&#10;&#10;Description automatically generated"/>
             <wp:cNvGraphicFramePr>
               <a:graphicFrameLocks xmlns:a="http://schemas.openxmlformats.org/drawingml/2006/main" noChangeAspect="1"/>
@@ -2611,7 +2676,7 @@
                   <pic:spPr>
                     <a:xfrm>
                       <a:off x="0" y="0"/>
-                      <a:ext cx="3059622" cy="2743200"/>
+                      <a:ext cx="2651760" cy="2377520"/>
                     </a:xfrm>
                     <a:prstGeom prst="rect">
                       <a:avLst/>
@@ -2628,7 +2693,7 @@
       <w:pPr>
         <w:pStyle w:val="Caption"/>
       </w:pPr>
-      <w:bookmarkStart w:id="11" w:name="_Ref52636064"/>
+      <w:bookmarkStart w:id="10" w:name="_Ref52636056"/>
       <w:r>
         <w:t xml:space="preserve">Figure </w:t>
       </w:r>
@@ -2637,26 +2702,77 @@
           <w:rPr>
             <w:noProof/>
           </w:rPr>
-          <w:t>9</w:t>
+          <w:t>8</w:t>
         </w:r>
       </w:fldSimple>
+      <w:bookmarkEnd w:id="10"/>
+      <w:r>
+        <w:t>: Life Expectancy &amp; Hepatitis B</w:t>
+      </w:r>
+      <w:r>
+        <w:tab/>
+      </w:r>
+      <w:bookmarkStart w:id="11" w:name="_Ref52636064"/>
+      <w:r>
+        <w:tab/>
+      </w:r>
+      <w:r>
+        <w:tab/>
+      </w:r>
+      <w:r>
+        <w:tab/>
+      </w:r>
+      <w:r>
+        <w:t xml:space="preserve">Figure </w:t>
+      </w:r>
+      <w:r>
+        <w:fldChar w:fldCharType="begin"/>
+      </w:r>
+      <w:r>
+        <w:instrText xml:space="preserve"> SEQ Figure \* ARABIC </w:instrText>
+      </w:r>
+      <w:r>
+        <w:fldChar w:fldCharType="separate"/>
+      </w:r>
+      <w:r>
+        <w:rPr>
+          <w:noProof/>
+        </w:rPr>
+        <w:t>9</w:t>
+      </w:r>
+      <w:r>
+        <w:rPr>
+          <w:noProof/>
+        </w:rPr>
+        <w:fldChar w:fldCharType="end"/>
+      </w:r>
       <w:bookmarkEnd w:id="11"/>
       <w:r>
-        <w:t>: Relationship between Life Expectancy &amp; Total Expenditure</w:t>
-      </w:r>
+        <w:t>: Life Expectancy &amp; Total Expenditure</w:t>
+      </w:r>
+    </w:p>
+    <w:p>
+      <w:pPr>
+        <w:pStyle w:val="Caption"/>
+      </w:pPr>
     </w:p>
     <w:p>
       <w:pPr>
         <w:keepNext/>
       </w:pPr>
+    </w:p>
+    <w:p>
+      <w:pPr>
+        <w:keepNext/>
+      </w:pPr>
       <w:r>
         <w:rPr>
           <w:noProof/>
         </w:rPr>
         <w:drawing>
-          <wp:inline distT="0" distB="0" distL="0" distR="0" wp14:anchorId="6ECD904C" wp14:editId="5F25A2A7">
-            <wp:extent cx="3059622" cy="2743200"/>
-            <wp:effectExtent l="0" t="0" r="1270" b="0"/>
+          <wp:inline distT="0" distB="0" distL="0" distR="0" wp14:anchorId="6ECD904C" wp14:editId="46A67A4D">
+            <wp:extent cx="2651760" cy="2377520"/>
+            <wp:effectExtent l="0" t="0" r="2540" b="0"/>
             <wp:docPr id="10" name="Picture 10" descr="Chart, scatter chart&#10;&#10;Description automatically generated"/>
             <wp:cNvGraphicFramePr>
               <a:graphicFrameLocks xmlns:a="http://schemas.openxmlformats.org/drawingml/2006/main" noChangeAspect="1"/>
@@ -2683,7 +2799,7 @@
                   <pic:spPr>
                     <a:xfrm>
                       <a:off x="0" y="0"/>
-                      <a:ext cx="3059622" cy="2743200"/>
+                      <a:ext cx="2651760" cy="2377520"/>
                     </a:xfrm>
                     <a:prstGeom prst="rect">
                       <a:avLst/>
@@ -2695,43 +2811,20 @@
           </wp:inline>
         </w:drawing>
       </w:r>
-    </w:p>
-    <w:p>
-      <w:pPr>
-        <w:pStyle w:val="Caption"/>
-      </w:pPr>
-      <w:bookmarkStart w:id="12" w:name="_Ref52636101"/>
-      <w:r>
-        <w:t xml:space="preserve">Figure </w:t>
-      </w:r>
-      <w:fldSimple w:instr=" SEQ Figure \* ARABIC ">
-        <w:r>
-          <w:rPr>
-            <w:noProof/>
-          </w:rPr>
-          <w:t>10</w:t>
-        </w:r>
-      </w:fldSimple>
-      <w:bookmarkEnd w:id="12"/>
-      <w:r>
-        <w:t>: Relationship between Life Expectancy &amp; Alcohol</w:t>
-      </w:r>
-    </w:p>
-    <w:p/>
-    <w:p/>
-    <w:p>
-      <w:pPr>
-        <w:keepNext/>
-      </w:pPr>
+      <w:r>
+        <w:tab/>
+      </w:r>
+      <w:r>
+        <w:tab/>
+      </w:r>
       <w:r>
         <w:rPr>
           <w:noProof/>
         </w:rPr>
-        <w:lastRenderedPageBreak/>
         <w:drawing>
-          <wp:inline distT="0" distB="0" distL="0" distR="0" wp14:anchorId="41DDC200" wp14:editId="736851F7">
-            <wp:extent cx="3059623" cy="2743200"/>
-            <wp:effectExtent l="0" t="0" r="1270" b="0"/>
+          <wp:inline distT="0" distB="0" distL="0" distR="0" wp14:anchorId="593492E8" wp14:editId="00F8B0F9">
+            <wp:extent cx="2651760" cy="2377518"/>
+            <wp:effectExtent l="0" t="0" r="2540" b="0"/>
             <wp:docPr id="13" name="Picture 13" descr="Chart, scatter chart&#10;&#10;Description automatically generated"/>
             <wp:cNvGraphicFramePr>
               <a:graphicFrameLocks xmlns:a="http://schemas.openxmlformats.org/drawingml/2006/main" noChangeAspect="1"/>
@@ -2758,7 +2851,7 @@
                   <pic:spPr>
                     <a:xfrm>
                       <a:off x="0" y="0"/>
-                      <a:ext cx="3059623" cy="2743200"/>
+                      <a:ext cx="2651760" cy="2377518"/>
                     </a:xfrm>
                     <a:prstGeom prst="rect">
                       <a:avLst/>
@@ -2775,7 +2868,7 @@
       <w:pPr>
         <w:pStyle w:val="Caption"/>
       </w:pPr>
-      <w:bookmarkStart w:id="13" w:name="_Ref52636095"/>
+      <w:bookmarkStart w:id="12" w:name="_Ref52636101"/>
       <w:r>
         <w:t xml:space="preserve">Figure </w:t>
       </w:r>
@@ -2784,12 +2877,65 @@
           <w:rPr>
             <w:noProof/>
           </w:rPr>
-          <w:t>11</w:t>
+          <w:t>10</w:t>
         </w:r>
       </w:fldSimple>
+      <w:bookmarkEnd w:id="12"/>
+      <w:r>
+        <w:t>: Life Expectancy &amp; Alcohol</w:t>
+      </w:r>
+      <w:r>
+        <w:tab/>
+      </w:r>
+      <w:r>
+        <w:tab/>
+      </w:r>
+      <w:r>
+        <w:tab/>
+      </w:r>
+      <w:r>
+        <w:tab/>
+      </w:r>
+      <w:bookmarkStart w:id="13" w:name="_Ref52636095"/>
+      <w:r>
+        <w:t xml:space="preserve">Figure </w:t>
+      </w:r>
+      <w:r>
+        <w:fldChar w:fldCharType="begin"/>
+      </w:r>
+      <w:r>
+        <w:instrText xml:space="preserve"> SEQ Figure \* ARABIC </w:instrText>
+      </w:r>
+      <w:r>
+        <w:fldChar w:fldCharType="separate"/>
+      </w:r>
+      <w:r>
+        <w:rPr>
+          <w:noProof/>
+        </w:rPr>
+        <w:t>11</w:t>
+      </w:r>
+      <w:r>
+        <w:rPr>
+          <w:noProof/>
+        </w:rPr>
+        <w:fldChar w:fldCharType="end"/>
+      </w:r>
       <w:bookmarkEnd w:id="13"/>
       <w:r>
-        <w:t>: Relationship between Life Expectancy &amp; Income Composition of Resources</w:t>
+        <w:t>: Life Expectancy &amp; Inc</w:t>
+      </w:r>
+      <w:r>
+        <w:t>.</w:t>
+      </w:r>
+      <w:r>
+        <w:t xml:space="preserve"> Comp</w:t>
+      </w:r>
+      <w:r>
+        <w:t>.</w:t>
+      </w:r>
+      <w:r>
+        <w:t xml:space="preserve"> of Resources</w:t>
       </w:r>
     </w:p>
     <w:p>
@@ -2801,9 +2947,9 @@
           <w:noProof/>
         </w:rPr>
         <w:drawing>
-          <wp:inline distT="0" distB="0" distL="0" distR="0" wp14:anchorId="041D5404" wp14:editId="742CC47D">
-            <wp:extent cx="3059622" cy="2743200"/>
-            <wp:effectExtent l="0" t="0" r="1270" b="0"/>
+          <wp:inline distT="0" distB="0" distL="0" distR="0" wp14:anchorId="041D5404" wp14:editId="69C86568">
+            <wp:extent cx="2560320" cy="2295539"/>
+            <wp:effectExtent l="0" t="0" r="5080" b="3175"/>
             <wp:docPr id="14" name="Picture 14" descr="Chart, scatter chart&#10;&#10;Description automatically generated"/>
             <wp:cNvGraphicFramePr>
               <a:graphicFrameLocks xmlns:a="http://schemas.openxmlformats.org/drawingml/2006/main" noChangeAspect="1"/>
@@ -2830,7 +2976,7 @@
                   <pic:spPr>
                     <a:xfrm>
                       <a:off x="0" y="0"/>
-                      <a:ext cx="3059622" cy="2743200"/>
+                      <a:ext cx="2560320" cy="2295539"/>
                     </a:xfrm>
                     <a:prstGeom prst="rect">
                       <a:avLst/>
@@ -2861,10 +3007,9 @@
       </w:fldSimple>
       <w:bookmarkEnd w:id="14"/>
       <w:r>
-        <w:t>: Relationship between Life Expectancy &amp; Schooling</w:t>
-      </w:r>
-    </w:p>
-    <w:p/>
+        <w:t>: Life Expectancy &amp; Schooling</w:t>
+      </w:r>
+    </w:p>
     <w:p>
       <w:pPr>
         <w:pStyle w:val="SourceCode"/>
@@ -2873,6 +3018,7 @@
         <w:rPr>
           <w:rStyle w:val="CommentTok"/>
         </w:rPr>
+        <w:lastRenderedPageBreak/>
         <w:t># Remove country because this tree function has a maximum of 32 levels</w:t>
       </w:r>
       <w:r>
@@ -3154,7 +3300,6 @@
         <w:rPr>
           <w:rStyle w:val="VerbatimChar"/>
         </w:rPr>
-        <w:lastRenderedPageBreak/>
         <w:t>## Distribution of residuals:</w:t>
       </w:r>
       <w:r>
@@ -3222,11 +3367,13 @@
           <w:noProof/>
         </w:rPr>
         <w:drawing>
-          <wp:inline distT="0" distB="0" distL="0" distR="0" wp14:anchorId="33C224D1" wp14:editId="3BB9A397">
-            <wp:extent cx="4619625" cy="3193529"/>
-            <wp:effectExtent l="0" t="0" r="3175" b="0"/>
+          <wp:inline distT="0" distB="0" distL="0" distR="0" wp14:anchorId="33C224D1" wp14:editId="58C781D9">
+            <wp:extent cx="3657600" cy="2528486"/>
+            <wp:effectExtent l="0" t="0" r="0" b="0"/>
             <wp:docPr id="63" name="Picture"/>
-            <wp:cNvGraphicFramePr/>
+            <wp:cNvGraphicFramePr>
+              <a:graphicFrameLocks xmlns:a="http://schemas.openxmlformats.org/drawingml/2006/main" noChangeAspect="1"/>
+            </wp:cNvGraphicFramePr>
             <a:graphic xmlns:a="http://schemas.openxmlformats.org/drawingml/2006/main">
               <a:graphicData uri="http://schemas.openxmlformats.org/drawingml/2006/picture">
                 <pic:pic xmlns:pic="http://schemas.openxmlformats.org/drawingml/2006/picture">
@@ -3244,7 +3391,7 @@
                   <pic:spPr bwMode="auto">
                     <a:xfrm>
                       <a:off x="0" y="0"/>
-                      <a:ext cx="4620126" cy="3193876"/>
+                      <a:ext cx="3657600" cy="2528486"/>
                     </a:xfrm>
                     <a:prstGeom prst="rect">
                       <a:avLst/>
@@ -3298,11 +3445,13 @@
           <w:noProof/>
         </w:rPr>
         <w:drawing>
-          <wp:inline distT="0" distB="0" distL="0" distR="0" wp14:anchorId="115FFAB1" wp14:editId="65CD416A">
-            <wp:extent cx="4619625" cy="3178539"/>
-            <wp:effectExtent l="0" t="0" r="3175" b="0"/>
+          <wp:inline distT="0" distB="0" distL="0" distR="0" wp14:anchorId="115FFAB1" wp14:editId="49DB6776">
+            <wp:extent cx="3656965" cy="2300681"/>
+            <wp:effectExtent l="0" t="0" r="635" b="0"/>
             <wp:docPr id="64" name="Picture"/>
-            <wp:cNvGraphicFramePr/>
+            <wp:cNvGraphicFramePr>
+              <a:graphicFrameLocks xmlns:a="http://schemas.openxmlformats.org/drawingml/2006/main" noChangeAspect="1"/>
+            </wp:cNvGraphicFramePr>
             <a:graphic xmlns:a="http://schemas.openxmlformats.org/drawingml/2006/main">
               <a:graphicData uri="http://schemas.openxmlformats.org/drawingml/2006/picture">
                 <pic:pic xmlns:pic="http://schemas.openxmlformats.org/drawingml/2006/picture">
@@ -3314,13 +3463,13 @@
                   </pic:nvPicPr>
                   <pic:blipFill rotWithShape="1">
                     <a:blip r:embed="rId25"/>
-                    <a:srcRect t="13993"/>
+                    <a:srcRect t="17068" b="4292"/>
                     <a:stretch/>
                   </pic:blipFill>
                   <pic:spPr bwMode="auto">
                     <a:xfrm>
                       <a:off x="0" y="0"/>
-                      <a:ext cx="4620126" cy="3178884"/>
+                      <a:ext cx="3657600" cy="2301080"/>
                     </a:xfrm>
                     <a:prstGeom prst="rect">
                       <a:avLst/>
@@ -3374,11 +3523,13 @@
         </w:rPr>
         <w:lastRenderedPageBreak/>
         <w:drawing>
-          <wp:inline distT="0" distB="0" distL="0" distR="0" wp14:anchorId="51B44B9D" wp14:editId="031C279C">
-            <wp:extent cx="4619625" cy="3178539"/>
-            <wp:effectExtent l="0" t="0" r="3175" b="0"/>
+          <wp:inline distT="0" distB="0" distL="0" distR="0" wp14:anchorId="51B44B9D" wp14:editId="637BA90B">
+            <wp:extent cx="3656965" cy="2293185"/>
+            <wp:effectExtent l="0" t="0" r="635" b="5715"/>
             <wp:docPr id="65" name="Picture"/>
-            <wp:cNvGraphicFramePr/>
+            <wp:cNvGraphicFramePr>
+              <a:graphicFrameLocks xmlns:a="http://schemas.openxmlformats.org/drawingml/2006/main" noChangeAspect="1"/>
+            </wp:cNvGraphicFramePr>
             <a:graphic xmlns:a="http://schemas.openxmlformats.org/drawingml/2006/main">
               <a:graphicData uri="http://schemas.openxmlformats.org/drawingml/2006/picture">
                 <pic:pic xmlns:pic="http://schemas.openxmlformats.org/drawingml/2006/picture">
@@ -3390,13 +3541,13 @@
                   </pic:nvPicPr>
                   <pic:blipFill rotWithShape="1">
                     <a:blip r:embed="rId26"/>
-                    <a:srcRect t="13993"/>
+                    <a:srcRect t="17580" b="4035"/>
                     <a:stretch/>
                   </pic:blipFill>
                   <pic:spPr bwMode="auto">
                     <a:xfrm>
                       <a:off x="0" y="0"/>
-                      <a:ext cx="4620126" cy="3178884"/>
+                      <a:ext cx="3657600" cy="2293583"/>
                     </a:xfrm>
                     <a:prstGeom prst="rect">
                       <a:avLst/>
@@ -5317,10 +5468,10 @@
   </w:font>
   <w:font w:name="Wingdings">
     <w:panose1 w:val="05000000000000000000"/>
-    <w:charset w:val="02"/>
-    <w:family w:val="auto"/>
+    <w:charset w:val="4D"/>
+    <w:family w:val="decorative"/>
     <w:pitch w:val="variable"/>
-    <w:sig w:usb0="00000000" w:usb1="10000000" w:usb2="00000000" w:usb3="00000000" w:csb0="80000000" w:csb1="00000000"/>
+    <w:sig w:usb0="00000003" w:usb1="00000000" w:usb2="00000000" w:usb3="00000000" w:csb0="80000001" w:csb1="00000000"/>
   </w:font>
   <w:font w:name="Calibri">
     <w:panose1 w:val="020F0502020204030204"/>
@@ -5370,9 +5521,11 @@
   <w:rsids>
     <w:rsidRoot w:val="001F0D24"/>
     <w:rsid w:val="001F0D24"/>
+    <w:rsid w:val="00445D00"/>
     <w:rsid w:val="00606CB7"/>
     <w:rsid w:val="00807696"/>
     <w:rsid w:val="008301E1"/>
+    <w:rsid w:val="00A63032"/>
     <w:rsid w:val="00D53450"/>
   </w:rsids>
   <m:mathPr>

</xml_diff>